<commit_message>
Added to documentation sample results and description. Removed characters returned from each query/operation in log files as result size is also recorded.
</commit_message>
<xml_diff>
--- a/doc/LDBC Semantic Publishing Benchmark.docx
+++ b/doc/LDBC Semantic Publishing Benchmark.docx
@@ -2130,7 +2130,7 @@
       <w:r>
         <w:fldChar w:fldCharType="separate"/>
       </w:r>
-      <w:hyperlink w:anchor="_Toc389734975" w:history="1">
+      <w:hyperlink w:anchor="_Toc390435998" w:history="1">
         <w:r>
           <w:rPr>
             <w:rStyle w:val="Hyperlink"/>
@@ -2174,7 +2174,7 @@
             <w:noProof/>
             <w:webHidden/>
           </w:rPr>
-          <w:instrText xml:space="preserve"> PAGEREF _Toc389734975 \h </w:instrText>
+          <w:instrText xml:space="preserve"> PAGEREF _Toc390435998 \h </w:instrText>
         </w:r>
         <w:r>
           <w:rPr>
@@ -2219,7 +2219,7 @@
           <w:lang w:val="en-US" w:eastAsia="en-US"/>
         </w:rPr>
       </w:pPr>
-      <w:hyperlink w:anchor="_Toc389734976" w:history="1">
+      <w:hyperlink w:anchor="_Toc390435999" w:history="1">
         <w:r>
           <w:rPr>
             <w:rStyle w:val="Hyperlink"/>
@@ -2263,7 +2263,7 @@
             <w:noProof/>
             <w:webHidden/>
           </w:rPr>
-          <w:instrText xml:space="preserve"> PAGEREF _Toc389734976 \h </w:instrText>
+          <w:instrText xml:space="preserve"> PAGEREF _Toc390435999 \h </w:instrText>
         </w:r>
         <w:r>
           <w:rPr>
@@ -2308,7 +2308,7 @@
           <w:lang w:val="en-US" w:eastAsia="en-US"/>
         </w:rPr>
       </w:pPr>
-      <w:hyperlink w:anchor="_Toc389734977" w:history="1">
+      <w:hyperlink w:anchor="_Toc390436000" w:history="1">
         <w:r>
           <w:rPr>
             <w:rStyle w:val="Hyperlink"/>
@@ -2352,7 +2352,7 @@
             <w:noProof/>
             <w:webHidden/>
           </w:rPr>
-          <w:instrText xml:space="preserve"> PAGEREF _Toc389734977 \h </w:instrText>
+          <w:instrText xml:space="preserve"> PAGEREF _Toc390436000 \h </w:instrText>
         </w:r>
         <w:r>
           <w:rPr>
@@ -2397,7 +2397,7 @@
           <w:lang w:val="en-US" w:eastAsia="en-US"/>
         </w:rPr>
       </w:pPr>
-      <w:hyperlink w:anchor="_Toc389734978" w:history="1">
+      <w:hyperlink w:anchor="_Toc390436001" w:history="1">
         <w:r>
           <w:rPr>
             <w:rStyle w:val="Hyperlink"/>
@@ -2441,7 +2441,7 @@
             <w:noProof/>
             <w:webHidden/>
           </w:rPr>
-          <w:instrText xml:space="preserve"> PAGEREF _Toc389734978 \h </w:instrText>
+          <w:instrText xml:space="preserve"> PAGEREF _Toc390436001 \h </w:instrText>
         </w:r>
         <w:r>
           <w:rPr>
@@ -2486,7 +2486,7 @@
           <w:lang w:val="en-US" w:eastAsia="en-US"/>
         </w:rPr>
       </w:pPr>
-      <w:hyperlink w:anchor="_Toc389734979" w:history="1">
+      <w:hyperlink w:anchor="_Toc390436002" w:history="1">
         <w:r>
           <w:rPr>
             <w:rStyle w:val="Hyperlink"/>
@@ -2530,7 +2530,7 @@
             <w:noProof/>
             <w:webHidden/>
           </w:rPr>
-          <w:instrText xml:space="preserve"> PAGEREF _Toc389734979 \h </w:instrText>
+          <w:instrText xml:space="preserve"> PAGEREF _Toc390436002 \h </w:instrText>
         </w:r>
         <w:r>
           <w:rPr>
@@ -2575,7 +2575,7 @@
           <w:lang w:val="en-US" w:eastAsia="en-US"/>
         </w:rPr>
       </w:pPr>
-      <w:hyperlink w:anchor="_Toc389734980" w:history="1">
+      <w:hyperlink w:anchor="_Toc390436003" w:history="1">
         <w:r>
           <w:rPr>
             <w:rStyle w:val="Hyperlink"/>
@@ -2619,7 +2619,7 @@
             <w:noProof/>
             <w:webHidden/>
           </w:rPr>
-          <w:instrText xml:space="preserve"> PAGEREF _Toc389734980 \h </w:instrText>
+          <w:instrText xml:space="preserve"> PAGEREF _Toc390436003 \h </w:instrText>
         </w:r>
         <w:r>
           <w:rPr>
@@ -2664,7 +2664,7 @@
           <w:lang w:val="en-US" w:eastAsia="en-US"/>
         </w:rPr>
       </w:pPr>
-      <w:hyperlink w:anchor="_Toc389734981" w:history="1">
+      <w:hyperlink w:anchor="_Toc390436004" w:history="1">
         <w:r>
           <w:rPr>
             <w:rStyle w:val="Hyperlink"/>
@@ -2708,7 +2708,7 @@
             <w:noProof/>
             <w:webHidden/>
           </w:rPr>
-          <w:instrText xml:space="preserve"> PAGEREF _Toc389734981 \h </w:instrText>
+          <w:instrText xml:space="preserve"> PAGEREF _Toc390436004 \h </w:instrText>
         </w:r>
         <w:r>
           <w:rPr>
@@ -2753,7 +2753,7 @@
           <w:lang w:val="en-US" w:eastAsia="en-US"/>
         </w:rPr>
       </w:pPr>
-      <w:hyperlink w:anchor="_Toc389734982" w:history="1">
+      <w:hyperlink w:anchor="_Toc390436005" w:history="1">
         <w:r>
           <w:rPr>
             <w:rStyle w:val="Hyperlink"/>
@@ -2797,7 +2797,7 @@
             <w:noProof/>
             <w:webHidden/>
           </w:rPr>
-          <w:instrText xml:space="preserve"> PAGEREF _Toc389734982 \h </w:instrText>
+          <w:instrText xml:space="preserve"> PAGEREF _Toc390436005 \h </w:instrText>
         </w:r>
         <w:r>
           <w:rPr>
@@ -2842,7 +2842,7 @@
           <w:lang w:val="en-US" w:eastAsia="en-US"/>
         </w:rPr>
       </w:pPr>
-      <w:hyperlink w:anchor="_Toc389734983" w:history="1">
+      <w:hyperlink w:anchor="_Toc390436006" w:history="1">
         <w:r>
           <w:rPr>
             <w:rStyle w:val="Hyperlink"/>
@@ -2885,7 +2885,7 @@
             <w:noProof/>
             <w:webHidden/>
           </w:rPr>
-          <w:instrText xml:space="preserve"> PAGEREF _Toc389734983 \h </w:instrText>
+          <w:instrText xml:space="preserve"> PAGEREF _Toc390436006 \h </w:instrText>
         </w:r>
         <w:r>
           <w:rPr>
@@ -2930,7 +2930,7 @@
           <w:lang w:val="en-US" w:eastAsia="en-US"/>
         </w:rPr>
       </w:pPr>
-      <w:hyperlink w:anchor="_Toc389734984" w:history="1">
+      <w:hyperlink w:anchor="_Toc390436007" w:history="1">
         <w:r>
           <w:rPr>
             <w:rStyle w:val="Hyperlink"/>
@@ -2974,7 +2974,7 @@
             <w:noProof/>
             <w:webHidden/>
           </w:rPr>
-          <w:instrText xml:space="preserve"> PAGEREF _Toc389734984 \h </w:instrText>
+          <w:instrText xml:space="preserve"> PAGEREF _Toc390436007 \h </w:instrText>
         </w:r>
         <w:r>
           <w:rPr>
@@ -3019,7 +3019,7 @@
           <w:lang w:val="en-US" w:eastAsia="en-US"/>
         </w:rPr>
       </w:pPr>
-      <w:hyperlink w:anchor="_Toc389734985" w:history="1">
+      <w:hyperlink w:anchor="_Toc390436008" w:history="1">
         <w:r>
           <w:rPr>
             <w:rStyle w:val="Hyperlink"/>
@@ -3062,7 +3062,7 @@
             <w:noProof/>
             <w:webHidden/>
           </w:rPr>
-          <w:instrText xml:space="preserve"> PAGEREF _Toc389734985 \h </w:instrText>
+          <w:instrText xml:space="preserve"> PAGEREF _Toc390436008 \h </w:instrText>
         </w:r>
         <w:r>
           <w:rPr>
@@ -3107,7 +3107,7 @@
           <w:lang w:val="en-US" w:eastAsia="en-US"/>
         </w:rPr>
       </w:pPr>
-      <w:hyperlink w:anchor="_Toc389734986" w:history="1">
+      <w:hyperlink w:anchor="_Toc390436009" w:history="1">
         <w:r>
           <w:rPr>
             <w:rStyle w:val="Hyperlink"/>
@@ -3150,7 +3150,7 @@
             <w:noProof/>
             <w:webHidden/>
           </w:rPr>
-          <w:instrText xml:space="preserve"> PAGEREF _Toc389734986 \h </w:instrText>
+          <w:instrText xml:space="preserve"> PAGEREF _Toc390436009 \h </w:instrText>
         </w:r>
         <w:r>
           <w:rPr>
@@ -3195,7 +3195,7 @@
           <w:lang w:val="en-US" w:eastAsia="en-US"/>
         </w:rPr>
       </w:pPr>
-      <w:hyperlink w:anchor="_Toc389734987" w:history="1">
+      <w:hyperlink w:anchor="_Toc390436010" w:history="1">
         <w:r>
           <w:rPr>
             <w:rStyle w:val="Hyperlink"/>
@@ -3238,7 +3238,7 @@
             <w:noProof/>
             <w:webHidden/>
           </w:rPr>
-          <w:instrText xml:space="preserve"> PAGEREF _Toc389734987 \h </w:instrText>
+          <w:instrText xml:space="preserve"> PAGEREF _Toc390436010 \h </w:instrText>
         </w:r>
         <w:r>
           <w:rPr>
@@ -3283,7 +3283,7 @@
           <w:lang w:val="en-US" w:eastAsia="en-US"/>
         </w:rPr>
       </w:pPr>
-      <w:hyperlink w:anchor="_Toc389734988" w:history="1">
+      <w:hyperlink w:anchor="_Toc390436011" w:history="1">
         <w:r>
           <w:rPr>
             <w:rStyle w:val="Hyperlink"/>
@@ -3326,7 +3326,7 @@
             <w:noProof/>
             <w:webHidden/>
           </w:rPr>
-          <w:instrText xml:space="preserve"> PAGEREF _Toc389734988 \h </w:instrText>
+          <w:instrText xml:space="preserve"> PAGEREF _Toc390436011 \h </w:instrText>
         </w:r>
         <w:r>
           <w:rPr>
@@ -3371,7 +3371,7 @@
           <w:lang w:val="en-US" w:eastAsia="en-US"/>
         </w:rPr>
       </w:pPr>
-      <w:hyperlink w:anchor="_Toc389734989" w:history="1">
+      <w:hyperlink w:anchor="_Toc390436012" w:history="1">
         <w:r>
           <w:rPr>
             <w:rStyle w:val="Hyperlink"/>
@@ -3415,7 +3415,7 @@
             <w:noProof/>
             <w:webHidden/>
           </w:rPr>
-          <w:instrText xml:space="preserve"> PAGEREF _Toc389734989 \h </w:instrText>
+          <w:instrText xml:space="preserve"> PAGEREF _Toc390436012 \h </w:instrText>
         </w:r>
         <w:r>
           <w:rPr>
@@ -3460,7 +3460,7 @@
           <w:lang w:val="en-US" w:eastAsia="en-US"/>
         </w:rPr>
       </w:pPr>
-      <w:hyperlink w:anchor="_Toc389734990" w:history="1">
+      <w:hyperlink w:anchor="_Toc390436013" w:history="1">
         <w:r>
           <w:rPr>
             <w:rStyle w:val="Hyperlink"/>
@@ -3504,7 +3504,7 @@
             <w:noProof/>
             <w:webHidden/>
           </w:rPr>
-          <w:instrText xml:space="preserve"> PAGEREF _Toc389734990 \h </w:instrText>
+          <w:instrText xml:space="preserve"> PAGEREF _Toc390436013 \h </w:instrText>
         </w:r>
         <w:r>
           <w:rPr>
@@ -3549,7 +3549,7 @@
           <w:lang w:val="en-US" w:eastAsia="en-US"/>
         </w:rPr>
       </w:pPr>
-      <w:hyperlink w:anchor="_Toc389734991" w:history="1">
+      <w:hyperlink w:anchor="_Toc390436014" w:history="1">
         <w:r>
           <w:rPr>
             <w:rStyle w:val="Hyperlink"/>
@@ -3572,7 +3572,21 @@
             <w:rStyle w:val="Hyperlink"/>
             <w:noProof/>
           </w:rPr>
-          <w:t>Execution Rules</w:t>
+          <w:t>Execut</w:t>
+        </w:r>
+        <w:r>
+          <w:rPr>
+            <w:rStyle w:val="Hyperlink"/>
+            <w:noProof/>
+          </w:rPr>
+          <w:t>i</w:t>
+        </w:r>
+        <w:r>
+          <w:rPr>
+            <w:rStyle w:val="Hyperlink"/>
+            <w:noProof/>
+          </w:rPr>
+          <w:t>on Rules</w:t>
         </w:r>
         <w:r>
           <w:rPr>
@@ -3593,7 +3607,7 @@
             <w:noProof/>
             <w:webHidden/>
           </w:rPr>
-          <w:instrText xml:space="preserve"> PAGEREF _Toc389734991 \h </w:instrText>
+          <w:instrText xml:space="preserve"> PAGEREF _Toc390436014 \h </w:instrText>
         </w:r>
         <w:r>
           <w:rPr>
@@ -3638,7 +3652,7 @@
           <w:lang w:val="en-US" w:eastAsia="en-US"/>
         </w:rPr>
       </w:pPr>
-      <w:hyperlink w:anchor="_Toc389734992" w:history="1">
+      <w:hyperlink w:anchor="_Toc390436015" w:history="1">
         <w:r>
           <w:rPr>
             <w:rStyle w:val="Hyperlink"/>
@@ -3682,7 +3696,7 @@
             <w:noProof/>
             <w:webHidden/>
           </w:rPr>
-          <w:instrText xml:space="preserve"> PAGEREF _Toc389734992 \h </w:instrText>
+          <w:instrText xml:space="preserve"> PAGEREF _Toc390436015 \h </w:instrText>
         </w:r>
         <w:r>
           <w:rPr>
@@ -3727,7 +3741,7 @@
           <w:lang w:val="en-US" w:eastAsia="en-US"/>
         </w:rPr>
       </w:pPr>
-      <w:hyperlink w:anchor="_Toc389734993" w:history="1">
+      <w:hyperlink w:anchor="_Toc390436016" w:history="1">
         <w:r>
           <w:rPr>
             <w:rStyle w:val="Hyperlink"/>
@@ -3771,7 +3785,7 @@
             <w:noProof/>
             <w:webHidden/>
           </w:rPr>
-          <w:instrText xml:space="preserve"> PAGEREF _Toc389734993 \h </w:instrText>
+          <w:instrText xml:space="preserve"> PAGEREF _Toc390436016 \h </w:instrText>
         </w:r>
         <w:r>
           <w:rPr>
@@ -3816,7 +3830,7 @@
           <w:lang w:val="en-US" w:eastAsia="en-US"/>
         </w:rPr>
       </w:pPr>
-      <w:hyperlink w:anchor="_Toc389734994" w:history="1">
+      <w:hyperlink w:anchor="_Toc390436017" w:history="1">
         <w:r>
           <w:rPr>
             <w:rStyle w:val="Hyperlink"/>
@@ -3860,7 +3874,7 @@
             <w:noProof/>
             <w:webHidden/>
           </w:rPr>
-          <w:instrText xml:space="preserve"> PAGEREF _Toc389734994 \h </w:instrText>
+          <w:instrText xml:space="preserve"> PAGEREF _Toc390436017 \h </w:instrText>
         </w:r>
         <w:r>
           <w:rPr>
@@ -3905,7 +3919,7 @@
           <w:lang w:val="en-US" w:eastAsia="en-US"/>
         </w:rPr>
       </w:pPr>
-      <w:hyperlink w:anchor="_Toc389734995" w:history="1">
+      <w:hyperlink w:anchor="_Toc390436018" w:history="1">
         <w:r>
           <w:rPr>
             <w:rStyle w:val="Hyperlink"/>
@@ -3949,7 +3963,7 @@
             <w:noProof/>
             <w:webHidden/>
           </w:rPr>
-          <w:instrText xml:space="preserve"> PAGEREF _Toc389734995 \h </w:instrText>
+          <w:instrText xml:space="preserve"> PAGEREF _Toc390436018 \h </w:instrText>
         </w:r>
         <w:r>
           <w:rPr>
@@ -3994,7 +4008,7 @@
           <w:lang w:val="en-US" w:eastAsia="en-US"/>
         </w:rPr>
       </w:pPr>
-      <w:hyperlink w:anchor="_Toc389734996" w:history="1">
+      <w:hyperlink w:anchor="_Toc390436019" w:history="1">
         <w:r>
           <w:rPr>
             <w:rStyle w:val="Hyperlink"/>
@@ -4038,7 +4052,7 @@
             <w:noProof/>
             <w:webHidden/>
           </w:rPr>
-          <w:instrText xml:space="preserve"> PAGEREF _Toc389734996 \h </w:instrText>
+          <w:instrText xml:space="preserve"> PAGEREF _Toc390436019 \h </w:instrText>
         </w:r>
         <w:r>
           <w:rPr>
@@ -4083,7 +4097,7 @@
           <w:lang w:val="en-US" w:eastAsia="en-US"/>
         </w:rPr>
       </w:pPr>
-      <w:hyperlink w:anchor="_Toc389734997" w:history="1">
+      <w:hyperlink w:anchor="_Toc390436020" w:history="1">
         <w:r>
           <w:rPr>
             <w:rStyle w:val="Hyperlink"/>
@@ -4127,7 +4141,7 @@
             <w:noProof/>
             <w:webHidden/>
           </w:rPr>
-          <w:instrText xml:space="preserve"> PAGEREF _Toc389734997 \h </w:instrText>
+          <w:instrText xml:space="preserve"> PAGEREF _Toc390436020 \h </w:instrText>
         </w:r>
         <w:r>
           <w:rPr>
@@ -4172,7 +4186,7 @@
           <w:lang w:val="en-US" w:eastAsia="en-US"/>
         </w:rPr>
       </w:pPr>
-      <w:hyperlink w:anchor="_Toc389734998" w:history="1">
+      <w:hyperlink w:anchor="_Toc390436021" w:history="1">
         <w:r>
           <w:rPr>
             <w:rStyle w:val="Hyperlink"/>
@@ -4216,7 +4230,7 @@
             <w:noProof/>
             <w:webHidden/>
           </w:rPr>
-          <w:instrText xml:space="preserve"> PAGEREF _Toc389734998 \h </w:instrText>
+          <w:instrText xml:space="preserve"> PAGEREF _Toc390436021 \h </w:instrText>
         </w:r>
         <w:r>
           <w:rPr>
@@ -4261,7 +4275,7 @@
           <w:lang w:val="en-US" w:eastAsia="en-US"/>
         </w:rPr>
       </w:pPr>
-      <w:hyperlink w:anchor="_Toc389734999" w:history="1">
+      <w:hyperlink w:anchor="_Toc390436022" w:history="1">
         <w:r>
           <w:rPr>
             <w:rStyle w:val="Hyperlink"/>
@@ -4305,7 +4319,7 @@
             <w:noProof/>
             <w:webHidden/>
           </w:rPr>
-          <w:instrText xml:space="preserve"> PAGEREF _Toc389734999 \h </w:instrText>
+          <w:instrText xml:space="preserve"> PAGEREF _Toc390436022 \h </w:instrText>
         </w:r>
         <w:r>
           <w:rPr>
@@ -4350,7 +4364,7 @@
           <w:lang w:val="en-US" w:eastAsia="en-US"/>
         </w:rPr>
       </w:pPr>
-      <w:hyperlink w:anchor="_Toc389735000" w:history="1">
+      <w:hyperlink w:anchor="_Toc390436023" w:history="1">
         <w:r>
           <w:rPr>
             <w:rStyle w:val="Hyperlink"/>
@@ -4394,7 +4408,7 @@
             <w:noProof/>
             <w:webHidden/>
           </w:rPr>
-          <w:instrText xml:space="preserve"> PAGEREF _Toc389735000 \h </w:instrText>
+          <w:instrText xml:space="preserve"> PAGEREF _Toc390436023 \h </w:instrText>
         </w:r>
         <w:r>
           <w:rPr>
@@ -4439,7 +4453,7 @@
           <w:lang w:val="en-US" w:eastAsia="en-US"/>
         </w:rPr>
       </w:pPr>
-      <w:hyperlink w:anchor="_Toc389735001" w:history="1">
+      <w:hyperlink w:anchor="_Toc390436024" w:history="1">
         <w:r>
           <w:rPr>
             <w:rStyle w:val="Hyperlink"/>
@@ -4483,7 +4497,7 @@
             <w:noProof/>
             <w:webHidden/>
           </w:rPr>
-          <w:instrText xml:space="preserve"> PAGEREF _Toc389735001 \h </w:instrText>
+          <w:instrText xml:space="preserve"> PAGEREF _Toc390436024 \h </w:instrText>
         </w:r>
         <w:r>
           <w:rPr>
@@ -4528,7 +4542,7 @@
           <w:lang w:val="en-US" w:eastAsia="en-US"/>
         </w:rPr>
       </w:pPr>
-      <w:hyperlink w:anchor="_Toc389735002" w:history="1">
+      <w:hyperlink w:anchor="_Toc390436025" w:history="1">
         <w:r>
           <w:rPr>
             <w:rStyle w:val="Hyperlink"/>
@@ -4572,7 +4586,7 @@
             <w:noProof/>
             <w:webHidden/>
           </w:rPr>
-          <w:instrText xml:space="preserve"> PAGEREF _Toc389735002 \h </w:instrText>
+          <w:instrText xml:space="preserve"> PAGEREF _Toc390436025 \h </w:instrText>
         </w:r>
         <w:r>
           <w:rPr>
@@ -4617,7 +4631,7 @@
           <w:lang w:val="en-US" w:eastAsia="en-US"/>
         </w:rPr>
       </w:pPr>
-      <w:hyperlink w:anchor="_Toc389735003" w:history="1">
+      <w:hyperlink w:anchor="_Toc390436026" w:history="1">
         <w:r>
           <w:rPr>
             <w:rStyle w:val="Hyperlink"/>
@@ -4661,7 +4675,7 @@
             <w:noProof/>
             <w:webHidden/>
           </w:rPr>
-          <w:instrText xml:space="preserve"> PAGEREF _Toc389735003 \h </w:instrText>
+          <w:instrText xml:space="preserve"> PAGEREF _Toc390436026 \h </w:instrText>
         </w:r>
         <w:r>
           <w:rPr>
@@ -4706,7 +4720,7 @@
           <w:lang w:val="en-US" w:eastAsia="en-US"/>
         </w:rPr>
       </w:pPr>
-      <w:hyperlink w:anchor="_Toc389735004" w:history="1">
+      <w:hyperlink w:anchor="_Toc390436027" w:history="1">
         <w:r>
           <w:rPr>
             <w:rStyle w:val="Hyperlink"/>
@@ -4750,7 +4764,7 @@
             <w:noProof/>
             <w:webHidden/>
           </w:rPr>
-          <w:instrText xml:space="preserve"> PAGEREF _Toc389735004 \h </w:instrText>
+          <w:instrText xml:space="preserve"> PAGEREF _Toc390436027 \h </w:instrText>
         </w:r>
         <w:r>
           <w:rPr>
@@ -4770,7 +4784,7 @@
             <w:noProof/>
             <w:webHidden/>
           </w:rPr>
-          <w:t>34</w:t>
+          <w:t>35</w:t>
         </w:r>
         <w:r>
           <w:rPr>
@@ -4795,7 +4809,7 @@
           <w:lang w:val="en-US" w:eastAsia="en-US"/>
         </w:rPr>
       </w:pPr>
-      <w:hyperlink w:anchor="_Toc389735005" w:history="1">
+      <w:hyperlink w:anchor="_Toc390436028" w:history="1">
         <w:r>
           <w:rPr>
             <w:rStyle w:val="Hyperlink"/>
@@ -4839,7 +4853,7 @@
             <w:noProof/>
             <w:webHidden/>
           </w:rPr>
-          <w:instrText xml:space="preserve"> PAGEREF _Toc389735005 \h </w:instrText>
+          <w:instrText xml:space="preserve"> PAGEREF _Toc390436028 \h </w:instrText>
         </w:r>
         <w:r>
           <w:rPr>
@@ -4884,7 +4898,7 @@
           <w:lang w:val="en-US" w:eastAsia="en-US"/>
         </w:rPr>
       </w:pPr>
-      <w:hyperlink w:anchor="_Toc389735006" w:history="1">
+      <w:hyperlink w:anchor="_Toc390436029" w:history="1">
         <w:r>
           <w:rPr>
             <w:rStyle w:val="Hyperlink"/>
@@ -4928,7 +4942,7 @@
             <w:noProof/>
             <w:webHidden/>
           </w:rPr>
-          <w:instrText xml:space="preserve"> PAGEREF _Toc389735006 \h </w:instrText>
+          <w:instrText xml:space="preserve"> PAGEREF _Toc390436029 \h </w:instrText>
         </w:r>
         <w:r>
           <w:rPr>
@@ -4973,7 +4987,7 @@
           <w:lang w:val="en-US" w:eastAsia="en-US"/>
         </w:rPr>
       </w:pPr>
-      <w:hyperlink w:anchor="_Toc389735007" w:history="1">
+      <w:hyperlink w:anchor="_Toc390436030" w:history="1">
         <w:r>
           <w:rPr>
             <w:rStyle w:val="Hyperlink"/>
@@ -5017,7 +5031,7 @@
             <w:noProof/>
             <w:webHidden/>
           </w:rPr>
-          <w:instrText xml:space="preserve"> PAGEREF _Toc389735007 \h </w:instrText>
+          <w:instrText xml:space="preserve"> PAGEREF _Toc390436030 \h </w:instrText>
         </w:r>
         <w:r>
           <w:rPr>
@@ -5062,7 +5076,7 @@
           <w:lang w:val="en-US" w:eastAsia="en-US"/>
         </w:rPr>
       </w:pPr>
-      <w:hyperlink w:anchor="_Toc389735008" w:history="1">
+      <w:hyperlink w:anchor="_Toc390436031" w:history="1">
         <w:r>
           <w:rPr>
             <w:rStyle w:val="Hyperlink"/>
@@ -5106,7 +5120,7 @@
             <w:noProof/>
             <w:webHidden/>
           </w:rPr>
-          <w:instrText xml:space="preserve"> PAGEREF _Toc389735008 \h </w:instrText>
+          <w:instrText xml:space="preserve"> PAGEREF _Toc390436031 \h </w:instrText>
         </w:r>
         <w:r>
           <w:rPr>
@@ -5151,7 +5165,7 @@
           <w:lang w:val="en-US" w:eastAsia="en-US"/>
         </w:rPr>
       </w:pPr>
-      <w:hyperlink w:anchor="_Toc389735009" w:history="1">
+      <w:hyperlink w:anchor="_Toc390436032" w:history="1">
         <w:r>
           <w:rPr>
             <w:rStyle w:val="Hyperlink"/>
@@ -5195,7 +5209,7 @@
             <w:noProof/>
             <w:webHidden/>
           </w:rPr>
-          <w:instrText xml:space="preserve"> PAGEREF _Toc389735009 \h </w:instrText>
+          <w:instrText xml:space="preserve"> PAGEREF _Toc390436032 \h </w:instrText>
         </w:r>
         <w:r>
           <w:rPr>
@@ -5240,7 +5254,7 @@
           <w:lang w:val="en-US" w:eastAsia="en-US"/>
         </w:rPr>
       </w:pPr>
-      <w:hyperlink w:anchor="_Toc389735010" w:history="1">
+      <w:hyperlink w:anchor="_Toc390436033" w:history="1">
         <w:r>
           <w:rPr>
             <w:rStyle w:val="Hyperlink"/>
@@ -5284,7 +5298,7 @@
             <w:noProof/>
             <w:webHidden/>
           </w:rPr>
-          <w:instrText xml:space="preserve"> PAGEREF _Toc389735010 \h </w:instrText>
+          <w:instrText xml:space="preserve"> PAGEREF _Toc390436033 \h </w:instrText>
         </w:r>
         <w:r>
           <w:rPr>
@@ -5329,7 +5343,7 @@
           <w:lang w:val="en-US" w:eastAsia="en-US"/>
         </w:rPr>
       </w:pPr>
-      <w:hyperlink w:anchor="_Toc389735011" w:history="1">
+      <w:hyperlink w:anchor="_Toc390436034" w:history="1">
         <w:r>
           <w:rPr>
             <w:rStyle w:val="Hyperlink"/>
@@ -5373,7 +5387,7 @@
             <w:noProof/>
             <w:webHidden/>
           </w:rPr>
-          <w:instrText xml:space="preserve"> PAGEREF _Toc389735011 \h </w:instrText>
+          <w:instrText xml:space="preserve"> PAGEREF _Toc390436034 \h </w:instrText>
         </w:r>
         <w:r>
           <w:rPr>
@@ -5418,7 +5432,7 @@
           <w:lang w:val="en-US" w:eastAsia="en-US"/>
         </w:rPr>
       </w:pPr>
-      <w:hyperlink w:anchor="_Toc389735012" w:history="1">
+      <w:hyperlink w:anchor="_Toc390436035" w:history="1">
         <w:r>
           <w:rPr>
             <w:rStyle w:val="Hyperlink"/>
@@ -5462,7 +5476,7 @@
             <w:noProof/>
             <w:webHidden/>
           </w:rPr>
-          <w:instrText xml:space="preserve"> PAGEREF _Toc389735012 \h </w:instrText>
+          <w:instrText xml:space="preserve"> PAGEREF _Toc390436035 \h </w:instrText>
         </w:r>
         <w:r>
           <w:rPr>
@@ -5507,7 +5521,7 @@
           <w:lang w:val="en-US" w:eastAsia="en-US"/>
         </w:rPr>
       </w:pPr>
-      <w:hyperlink w:anchor="_Toc389735013" w:history="1">
+      <w:hyperlink w:anchor="_Toc390436036" w:history="1">
         <w:r>
           <w:rPr>
             <w:rStyle w:val="Hyperlink"/>
@@ -5551,7 +5565,7 @@
             <w:noProof/>
             <w:webHidden/>
           </w:rPr>
-          <w:instrText xml:space="preserve"> PAGEREF _Toc389735013 \h </w:instrText>
+          <w:instrText xml:space="preserve"> PAGEREF _Toc390436036 \h </w:instrText>
         </w:r>
         <w:r>
           <w:rPr>
@@ -5596,7 +5610,7 @@
           <w:lang w:val="en-US" w:eastAsia="en-US"/>
         </w:rPr>
       </w:pPr>
-      <w:hyperlink w:anchor="_Toc389735014" w:history="1">
+      <w:hyperlink w:anchor="_Toc390436037" w:history="1">
         <w:r>
           <w:rPr>
             <w:rStyle w:val="Hyperlink"/>
@@ -5640,7 +5654,7 @@
             <w:noProof/>
             <w:webHidden/>
           </w:rPr>
-          <w:instrText xml:space="preserve"> PAGEREF _Toc389735014 \h </w:instrText>
+          <w:instrText xml:space="preserve"> PAGEREF _Toc390436037 \h </w:instrText>
         </w:r>
         <w:r>
           <w:rPr>
@@ -5685,7 +5699,7 @@
           <w:lang w:val="en-US" w:eastAsia="en-US"/>
         </w:rPr>
       </w:pPr>
-      <w:hyperlink w:anchor="_Toc389735015" w:history="1">
+      <w:hyperlink w:anchor="_Toc390436038" w:history="1">
         <w:r>
           <w:rPr>
             <w:rStyle w:val="Hyperlink"/>
@@ -5729,7 +5743,96 @@
             <w:noProof/>
             <w:webHidden/>
           </w:rPr>
-          <w:instrText xml:space="preserve"> PAGEREF _Toc389735015 \h </w:instrText>
+          <w:instrText xml:space="preserve"> PAGEREF _Toc390436038 \h </w:instrText>
+        </w:r>
+        <w:r>
+          <w:rPr>
+            <w:noProof/>
+            <w:webHidden/>
+          </w:rPr>
+        </w:r>
+        <w:r>
+          <w:rPr>
+            <w:noProof/>
+            <w:webHidden/>
+          </w:rPr>
+          <w:fldChar w:fldCharType="separate"/>
+        </w:r>
+        <w:r>
+          <w:rPr>
+            <w:noProof/>
+            <w:webHidden/>
+          </w:rPr>
+          <w:t>61</w:t>
+        </w:r>
+        <w:r>
+          <w:rPr>
+            <w:noProof/>
+            <w:webHidden/>
+          </w:rPr>
+          <w:fldChar w:fldCharType="end"/>
+        </w:r>
+      </w:hyperlink>
+    </w:p>
+    <w:p>
+      <w:pPr>
+        <w:pStyle w:val="TOC2"/>
+        <w:tabs>
+          <w:tab w:val="left" w:pos="800"/>
+          <w:tab w:val="right" w:leader="dot" w:pos="9628"/>
+        </w:tabs>
+        <w:rPr>
+          <w:rFonts w:asciiTheme="minorHAnsi" w:eastAsiaTheme="minorEastAsia" w:hAnsiTheme="minorHAnsi" w:cstheme="minorBidi"/>
+          <w:noProof/>
+          <w:szCs w:val="22"/>
+          <w:lang w:val="en-US" w:eastAsia="en-US"/>
+        </w:rPr>
+      </w:pPr>
+      <w:hyperlink w:anchor="_Toc390436039" w:history="1">
+        <w:r>
+          <w:rPr>
+            <w:rStyle w:val="Hyperlink"/>
+            <w:rFonts w:ascii="Symbol" w:hAnsi="Symbol" w:cs="Symbol"/>
+            <w:noProof/>
+          </w:rPr>
+          <w:t>5.3</w:t>
+        </w:r>
+        <w:r>
+          <w:rPr>
+            <w:rFonts w:asciiTheme="minorHAnsi" w:eastAsiaTheme="minorEastAsia" w:hAnsiTheme="minorHAnsi" w:cstheme="minorBidi"/>
+            <w:noProof/>
+            <w:szCs w:val="22"/>
+            <w:lang w:val="en-US" w:eastAsia="en-US"/>
+          </w:rPr>
+          <w:tab/>
+        </w:r>
+        <w:r>
+          <w:rPr>
+            <w:rStyle w:val="Hyperlink"/>
+            <w:noProof/>
+          </w:rPr>
+          <w:t>Annex. C - Sample of Benchmark Results</w:t>
+        </w:r>
+        <w:r>
+          <w:rPr>
+            <w:noProof/>
+            <w:webHidden/>
+          </w:rPr>
+          <w:tab/>
+        </w:r>
+        <w:r>
+          <w:rPr>
+            <w:noProof/>
+            <w:webHidden/>
+          </w:rPr>
+          <w:fldChar w:fldCharType="begin"/>
+        </w:r>
+        <w:r>
+          <w:rPr>
+            <w:noProof/>
+            <w:webHidden/>
+          </w:rPr>
+          <w:instrText xml:space="preserve"> PAGEREF _Toc390436039 \h </w:instrText>
         </w:r>
         <w:r>
           <w:rPr>
@@ -7694,7 +7797,7 @@
       </w:pPr>
       <w:bookmarkStart w:id="4" w:name="__RefHeading__104_986907325"/>
       <w:bookmarkStart w:id="5" w:name="__RefHeading__185_278171736"/>
-      <w:bookmarkStart w:id="6" w:name="_Toc389734975"/>
+      <w:bookmarkStart w:id="6" w:name="_Toc390435998"/>
       <w:bookmarkEnd w:id="4"/>
       <w:bookmarkEnd w:id="5"/>
       <w:r>
@@ -7714,7 +7817,7 @@
       <w:bookmarkStart w:id="8" w:name="__RefHeading__106_986907325"/>
       <w:bookmarkStart w:id="9" w:name="__RefHeading__187_278171736"/>
       <w:bookmarkStart w:id="10" w:name="__RefHeading___Toc366167785"/>
-      <w:bookmarkStart w:id="11" w:name="_Toc389734976"/>
+      <w:bookmarkStart w:id="11" w:name="_Toc390435999"/>
       <w:bookmarkEnd w:id="8"/>
       <w:bookmarkEnd w:id="9"/>
       <w:bookmarkEnd w:id="10"/>
@@ -8122,7 +8225,7 @@
       <w:bookmarkStart w:id="22" w:name="__RefHeading__108_986907325"/>
       <w:bookmarkStart w:id="23" w:name="__RefHeading__189_278171736"/>
       <w:bookmarkStart w:id="24" w:name="__RefHeading___Toc366167786"/>
-      <w:bookmarkStart w:id="25" w:name="_Toc389734977"/>
+      <w:bookmarkStart w:id="25" w:name="_Toc390436000"/>
       <w:bookmarkEnd w:id="22"/>
       <w:bookmarkEnd w:id="23"/>
       <w:bookmarkEnd w:id="24"/>
@@ -8306,7 +8409,7 @@
       <w:bookmarkStart w:id="29" w:name="__RefHeading__110_986907325"/>
       <w:bookmarkStart w:id="30" w:name="__RefHeading__191_278171736"/>
       <w:bookmarkStart w:id="31" w:name="__RefHeading___Toc366167787"/>
-      <w:bookmarkStart w:id="32" w:name="_Toc389734978"/>
+      <w:bookmarkStart w:id="32" w:name="_Toc390436001"/>
       <w:bookmarkEnd w:id="29"/>
       <w:bookmarkEnd w:id="30"/>
       <w:bookmarkEnd w:id="31"/>
@@ -8447,7 +8550,7 @@
       <w:pPr>
         <w:pStyle w:val="EUHeading2"/>
       </w:pPr>
-      <w:bookmarkStart w:id="33" w:name="_Toc389734979"/>
+      <w:bookmarkStart w:id="33" w:name="_Toc390436002"/>
       <w:r>
         <w:t>Participation of industry and academia</w:t>
       </w:r>
@@ -8622,7 +8725,7 @@
       <w:bookmarkStart w:id="39" w:name="__RefHeading__120_986907325"/>
       <w:bookmarkStart w:id="40" w:name="__RefHeading__201_278171736"/>
       <w:bookmarkStart w:id="41" w:name="__RefHeading___Toc366167792"/>
-      <w:bookmarkStart w:id="42" w:name="_Toc389734980"/>
+      <w:bookmarkStart w:id="42" w:name="_Toc390436003"/>
       <w:bookmarkEnd w:id="36"/>
       <w:bookmarkEnd w:id="37"/>
       <w:bookmarkEnd w:id="38"/>
@@ -8647,7 +8750,7 @@
       <w:bookmarkStart w:id="43" w:name="__RefHeading__122_986907325"/>
       <w:bookmarkStart w:id="44" w:name="__RefHeading__203_278171736"/>
       <w:bookmarkStart w:id="45" w:name="__RefHeading___Toc366167793"/>
-      <w:bookmarkStart w:id="46" w:name="_Toc389734981"/>
+      <w:bookmarkStart w:id="46" w:name="_Toc390436004"/>
       <w:bookmarkEnd w:id="43"/>
       <w:bookmarkEnd w:id="44"/>
       <w:bookmarkEnd w:id="45"/>
@@ -9359,7 +9462,7 @@
       <w:bookmarkStart w:id="66" w:name="__RefHeading__126_986907325"/>
       <w:bookmarkStart w:id="67" w:name="__RefHeading__207_278171736"/>
       <w:bookmarkStart w:id="68" w:name="__RefHeading___Toc366167795"/>
-      <w:bookmarkStart w:id="69" w:name="_Toc389734982"/>
+      <w:bookmarkStart w:id="69" w:name="_Toc390436005"/>
       <w:bookmarkEnd w:id="66"/>
       <w:bookmarkEnd w:id="67"/>
       <w:bookmarkEnd w:id="68"/>
@@ -9819,7 +9922,7 @@
         </w:rPr>
         <w:tab/>
       </w:r>
-      <w:bookmarkStart w:id="70" w:name="_Toc389734983"/>
+      <w:bookmarkStart w:id="70" w:name="_Toc390436006"/>
       <w:r>
         <w:rPr>
           <w:b w:val="0"/>
@@ -12192,7 +12295,7 @@
       <w:bookmarkStart w:id="79" w:name="__RefHeading__130_986907325"/>
       <w:bookmarkStart w:id="80" w:name="__RefHeading__211_278171736"/>
       <w:bookmarkStart w:id="81" w:name="__RefHeading___Toc366167797"/>
-      <w:bookmarkStart w:id="82" w:name="_Toc389734984"/>
+      <w:bookmarkStart w:id="82" w:name="_Toc390436007"/>
       <w:bookmarkEnd w:id="79"/>
       <w:bookmarkEnd w:id="80"/>
       <w:bookmarkEnd w:id="81"/>
@@ -12660,7 +12763,7 @@
         </w:rPr>
         <w:tab/>
       </w:r>
-      <w:bookmarkStart w:id="83" w:name="_Toc389734985"/>
+      <w:bookmarkStart w:id="83" w:name="_Toc390436008"/>
       <w:r>
         <w:rPr>
           <w:b w:val="0"/>
@@ -13344,7 +13447,7 @@
         </w:rPr>
         <w:tab/>
       </w:r>
-      <w:bookmarkStart w:id="84" w:name="_Toc389734986"/>
+      <w:bookmarkStart w:id="84" w:name="_Toc390436009"/>
       <w:r>
         <w:rPr>
           <w:b w:val="0"/>
@@ -15949,7 +16052,7 @@
         </w:rPr>
         <w:tab/>
       </w:r>
-      <w:bookmarkStart w:id="85" w:name="_Toc389734987"/>
+      <w:bookmarkStart w:id="85" w:name="_Toc390436010"/>
       <w:r>
         <w:rPr>
           <w:b w:val="0"/>
@@ -22693,7 +22796,7 @@
         </w:rPr>
         <w:tab/>
       </w:r>
-      <w:bookmarkStart w:id="86" w:name="_Toc389734988"/>
+      <w:bookmarkStart w:id="86" w:name="_Toc390436011"/>
       <w:r>
         <w:rPr>
           <w:b w:val="0"/>
@@ -22863,7 +22966,7 @@
       <w:pPr>
         <w:pStyle w:val="EUHeading2"/>
       </w:pPr>
-      <w:bookmarkStart w:id="87" w:name="_Toc389734989"/>
+      <w:bookmarkStart w:id="87" w:name="_Toc390436012"/>
       <w:r>
         <w:t>Validation</w:t>
       </w:r>
@@ -23011,7 +23114,7 @@
       <w:pPr>
         <w:pStyle w:val="EUHeading2"/>
       </w:pPr>
-      <w:bookmarkStart w:id="88" w:name="_Toc389734990"/>
+      <w:bookmarkStart w:id="88" w:name="_Toc390436013"/>
       <w:r>
         <w:t>Performance Metric</w:t>
       </w:r>
@@ -23248,7 +23351,7 @@
       <w:pPr>
         <w:pStyle w:val="EUHeading2"/>
       </w:pPr>
-      <w:bookmarkStart w:id="89" w:name="_Toc389734991"/>
+      <w:bookmarkStart w:id="89" w:name="_Toc390436014"/>
       <w:r>
         <w:t>Execution Rules</w:t>
       </w:r>
@@ -23467,7 +23570,31 @@
         <w:rPr>
           <w:lang w:val="en-US"/>
         </w:rPr>
-        <w:t xml:space="preserve">ld be 45 minutes after reaching </w:t>
+        <w:t xml:space="preserve">ld be </w:t>
+      </w:r>
+      <w:r>
+        <w:rPr>
+          <w:lang w:val="en-US"/>
+        </w:rPr>
+        <w:t>at least 30</w:t>
+      </w:r>
+      <w:r>
+        <w:rPr>
+          <w:lang w:val="en-US"/>
+        </w:rPr>
+        <w:t xml:space="preserve"> minutes </w:t>
+      </w:r>
+      <w:r>
+        <w:rPr>
+          <w:lang w:val="en-US"/>
+        </w:rPr>
+        <w:t>after the moment of</w:t>
+      </w:r>
+      <w:r>
+        <w:rPr>
+          <w:lang w:val="en-US"/>
+        </w:rPr>
+        <w:t xml:space="preserve"> reaching </w:t>
       </w:r>
       <w:r>
         <w:rPr>
@@ -23688,7 +23815,7 @@
       <w:pPr>
         <w:pStyle w:val="EUHeading2"/>
       </w:pPr>
-      <w:bookmarkStart w:id="90" w:name="_Toc389734992"/>
+      <w:bookmarkStart w:id="90" w:name="_Toc390436015"/>
       <w:r>
         <w:t>Full Disclosure</w:t>
       </w:r>
@@ -23924,7 +24051,7 @@
       <w:pPr>
         <w:pStyle w:val="EUHeading2"/>
       </w:pPr>
-      <w:bookmarkStart w:id="91" w:name="_Toc389734993"/>
+      <w:bookmarkStart w:id="91" w:name="_Toc390436016"/>
       <w:r>
         <w:t>Auditing</w:t>
       </w:r>
@@ -23998,7 +24125,7 @@
       <w:pPr>
         <w:pStyle w:val="EUHeading1"/>
       </w:pPr>
-      <w:bookmarkStart w:id="92" w:name="_Toc389734994"/>
+      <w:bookmarkStart w:id="92" w:name="_Toc390436017"/>
       <w:r>
         <w:lastRenderedPageBreak/>
         <w:t>Instructions</w:t>
@@ -24012,7 +24139,7 @@
           <w:b w:val="0"/>
         </w:rPr>
       </w:pPr>
-      <w:bookmarkStart w:id="93" w:name="_Toc389734995"/>
+      <w:bookmarkStart w:id="93" w:name="_Toc390436018"/>
       <w:r>
         <w:rPr>
           <w:b w:val="0"/>
@@ -24382,7 +24509,7 @@
           <w:b w:val="0"/>
         </w:rPr>
       </w:pPr>
-      <w:bookmarkStart w:id="100" w:name="_Toc389734996"/>
+      <w:bookmarkStart w:id="100" w:name="_Toc390436019"/>
       <w:r>
         <w:rPr>
           <w:b w:val="0"/>
@@ -24413,7 +24540,7 @@
       <w:bookmarkStart w:id="101" w:name="__RefHeading__136_986907325"/>
       <w:bookmarkStart w:id="102" w:name="__RefHeading__217_278171736"/>
       <w:bookmarkStart w:id="103" w:name="__RefHeading___Toc366167800"/>
-      <w:bookmarkStart w:id="104" w:name="_Toc389734997"/>
+      <w:bookmarkStart w:id="104" w:name="_Toc390436020"/>
       <w:bookmarkEnd w:id="101"/>
       <w:bookmarkEnd w:id="102"/>
       <w:bookmarkEnd w:id="103"/>
@@ -25507,7 +25634,7 @@
       <w:bookmarkStart w:id="105" w:name="__RefHeading__138_986907325"/>
       <w:bookmarkStart w:id="106" w:name="__RefHeading__219_278171736"/>
       <w:bookmarkStart w:id="107" w:name="__RefHeading___Toc366167801"/>
-      <w:bookmarkStart w:id="108" w:name="_Toc389734998"/>
+      <w:bookmarkStart w:id="108" w:name="_Toc390436021"/>
       <w:bookmarkEnd w:id="105"/>
       <w:bookmarkEnd w:id="106"/>
       <w:bookmarkEnd w:id="107"/>
@@ -27077,7 +27204,7 @@
       <w:bookmarkStart w:id="109" w:name="__RefHeading__140_986907325"/>
       <w:bookmarkStart w:id="110" w:name="__RefHeading__221_278171736"/>
       <w:bookmarkStart w:id="111" w:name="__RefHeading___Toc366167802"/>
-      <w:bookmarkStart w:id="112" w:name="_Toc389734999"/>
+      <w:bookmarkStart w:id="112" w:name="_Toc390436022"/>
       <w:bookmarkEnd w:id="109"/>
       <w:bookmarkEnd w:id="110"/>
       <w:r>
@@ -28191,7 +28318,7 @@
           <w:b w:val="0"/>
         </w:rPr>
       </w:pPr>
-      <w:bookmarkStart w:id="113" w:name="_Toc389735000"/>
+      <w:bookmarkStart w:id="113" w:name="_Toc390436023"/>
       <w:r>
         <w:rPr>
           <w:b w:val="0"/>
@@ -28212,7 +28339,7 @@
       </w:pPr>
       <w:bookmarkStart w:id="114" w:name="__RefHeading__142_986907325"/>
       <w:bookmarkStart w:id="115" w:name="__RefHeading__223_278171736"/>
-      <w:bookmarkStart w:id="116" w:name="_Toc389735001"/>
+      <w:bookmarkStart w:id="116" w:name="_Toc390436024"/>
       <w:bookmarkEnd w:id="114"/>
       <w:bookmarkEnd w:id="115"/>
       <w:r>
@@ -28291,7 +28418,7 @@
       <w:pPr>
         <w:pStyle w:val="EUHeading3"/>
       </w:pPr>
-      <w:bookmarkStart w:id="117" w:name="_Toc389735002"/>
+      <w:bookmarkStart w:id="117" w:name="_Toc390436025"/>
       <w:r>
         <w:t>Starting</w:t>
       </w:r>
@@ -28438,7 +28565,7 @@
       <w:pPr>
         <w:pStyle w:val="EUHeading3"/>
       </w:pPr>
-      <w:bookmarkStart w:id="118" w:name="_Toc389735003"/>
+      <w:bookmarkStart w:id="118" w:name="_Toc390436026"/>
       <w:r>
         <w:t>Configure SPARQL Endpoint</w:t>
       </w:r>
@@ -28499,7 +28626,7 @@
       <w:pPr>
         <w:pStyle w:val="EUHeading3"/>
       </w:pPr>
-      <w:bookmarkStart w:id="119" w:name="_Toc389735004"/>
+      <w:bookmarkStart w:id="119" w:name="_Toc390436027"/>
       <w:r>
         <w:lastRenderedPageBreak/>
         <w:t>Generate Data</w:t>
@@ -28937,7 +29064,7 @@
       <w:pPr>
         <w:pStyle w:val="EUHeading3"/>
       </w:pPr>
-      <w:bookmarkStart w:id="121" w:name="_Toc389735005"/>
+      <w:bookmarkStart w:id="121" w:name="_Toc390436028"/>
       <w:r>
         <w:t>Load Data</w:t>
       </w:r>
@@ -29289,7 +29416,7 @@
       <w:pPr>
         <w:pStyle w:val="EUHeading3"/>
       </w:pPr>
-      <w:bookmarkStart w:id="123" w:name="_Toc389735006"/>
+      <w:bookmarkStart w:id="123" w:name="_Toc390436029"/>
       <w:r>
         <w:t>Generate Query Substitution Parameters</w:t>
       </w:r>
@@ -29699,7 +29826,7 @@
       <w:pPr>
         <w:pStyle w:val="EUHeading3"/>
       </w:pPr>
-      <w:bookmarkStart w:id="125" w:name="_Toc389735007"/>
+      <w:bookmarkStart w:id="125" w:name="_Toc390436030"/>
       <w:r>
         <w:t>Run the Benchmark</w:t>
       </w:r>
@@ -30302,7 +30429,7 @@
       <w:pPr>
         <w:pStyle w:val="EUHeading3"/>
       </w:pPr>
-      <w:bookmarkStart w:id="127" w:name="_Toc389735008"/>
+      <w:bookmarkStart w:id="127" w:name="_Toc390436031"/>
       <w:r>
         <w:t>Run the Online Replication and Backup Benchmark</w:t>
       </w:r>
@@ -30844,7 +30971,7 @@
       <w:pPr>
         <w:pStyle w:val="EUHeading3"/>
       </w:pPr>
-      <w:bookmarkStart w:id="129" w:name="_Toc389735009"/>
+      <w:bookmarkStart w:id="129" w:name="_Toc390436032"/>
       <w:r>
         <w:t>Run Validation of Query Results</w:t>
       </w:r>
@@ -31197,7 +31324,7 @@
       <w:pPr>
         <w:pStyle w:val="EUHeading3"/>
       </w:pPr>
-      <w:bookmarkStart w:id="131" w:name="_Toc389735010"/>
+      <w:bookmarkStart w:id="131" w:name="_Toc390436033"/>
       <w:r>
         <w:t>Run OWL2-RL Conformance Test</w:t>
       </w:r>
@@ -31454,7 +31581,7 @@
           <w:b w:val="0"/>
         </w:rPr>
       </w:pPr>
-      <w:bookmarkStart w:id="136" w:name="_Toc389735011"/>
+      <w:bookmarkStart w:id="136" w:name="_Toc390436034"/>
       <w:r>
         <w:rPr>
           <w:b w:val="0"/>
@@ -32019,7 +32146,7 @@
       <w:bookmarkStart w:id="137" w:name="__RefHeading__166_986907325"/>
       <w:bookmarkStart w:id="138" w:name="__RefHeading__248_278171736"/>
       <w:bookmarkStart w:id="139" w:name="__RefHeading___Toc366167814"/>
-      <w:bookmarkStart w:id="140" w:name="_Toc389735012"/>
+      <w:bookmarkStart w:id="140" w:name="_Toc390436035"/>
       <w:bookmarkEnd w:id="137"/>
       <w:bookmarkEnd w:id="138"/>
       <w:bookmarkEnd w:id="139"/>
@@ -32187,7 +32314,7 @@
         <w:pStyle w:val="EUHeading1"/>
       </w:pPr>
       <w:bookmarkStart w:id="141" w:name="annexes"/>
-      <w:bookmarkStart w:id="142" w:name="_Toc389735013"/>
+      <w:bookmarkStart w:id="142" w:name="_Toc390436036"/>
       <w:bookmarkEnd w:id="141"/>
       <w:r>
         <w:lastRenderedPageBreak/>
@@ -32204,7 +32331,7 @@
       <w:pPr>
         <w:pStyle w:val="EUHeading2"/>
       </w:pPr>
-      <w:bookmarkStart w:id="143" w:name="_Toc389735014"/>
+      <w:bookmarkStart w:id="143" w:name="_Toc390436037"/>
       <w:r>
         <w:t>Annex. A</w:t>
       </w:r>
@@ -49470,7 +49597,7 @@
           <w:szCs w:val="28"/>
         </w:rPr>
       </w:pPr>
-      <w:bookmarkStart w:id="144" w:name="_Toc389735015"/>
+      <w:bookmarkStart w:id="144" w:name="_Toc390436038"/>
       <w:r>
         <w:t>Annex.</w:t>
       </w:r>
@@ -49615,7 +49742,20 @@
         <w:rPr>
           <w:szCs w:val="22"/>
         </w:rPr>
-        <w:t>ystem start + bulk load + full backup (manual step, full_backup_start.sh)</w:t>
+        <w:t xml:space="preserve">ystem start + bulk load + full backup (manual step, </w:t>
+      </w:r>
+      <w:r>
+        <w:rPr>
+          <w:b/>
+          <w:szCs w:val="22"/>
+        </w:rPr>
+        <w:t>full_backup_start.sh</w:t>
+      </w:r>
+      <w:r>
+        <w:rPr>
+          <w:szCs w:val="22"/>
+        </w:rPr>
+        <w:t>)</w:t>
       </w:r>
     </w:p>
     <w:p>
@@ -49705,13 +49845,20 @@
         <w:rPr>
           <w:szCs w:val="22"/>
         </w:rPr>
-        <w:t>(in</w:t>
-      </w:r>
-      <w:r>
-        <w:rPr>
+        <w:t>(</w:t>
+      </w:r>
+      <w:r>
+        <w:rPr>
+          <w:b/>
           <w:szCs w:val="22"/>
         </w:rPr>
-        <w:t>cremental_backup_start.sh)</w:t>
+        <w:t>incremental_backup_start.sh</w:t>
+      </w:r>
+      <w:r>
+        <w:rPr>
+          <w:szCs w:val="22"/>
+        </w:rPr>
+        <w:t>)</w:t>
       </w:r>
       <w:r>
         <w:rPr>
@@ -49775,9 +49922,16 @@
       </w:r>
       <w:r>
         <w:rPr>
+          <w:b/>
           <w:szCs w:val="22"/>
         </w:rPr>
-        <w:t>system_shutdown.sh)</w:t>
+        <w:t>system_shutdown.sh</w:t>
+      </w:r>
+      <w:r>
+        <w:rPr>
+          <w:szCs w:val="22"/>
+        </w:rPr>
+        <w:t>)</w:t>
       </w:r>
     </w:p>
     <w:p>
@@ -49801,7 +49955,20 @@
         <w:rPr>
           <w:szCs w:val="22"/>
         </w:rPr>
-        <w:t>ystem restart (system_start.sh) + verification query1 (ok - if milestone exists) - end of timing</w:t>
+        <w:t>ystem restart (</w:t>
+      </w:r>
+      <w:r>
+        <w:rPr>
+          <w:b/>
+          <w:szCs w:val="22"/>
+        </w:rPr>
+        <w:t>system_start.sh</w:t>
+      </w:r>
+      <w:r>
+        <w:rPr>
+          <w:szCs w:val="22"/>
+        </w:rPr>
+        <w:t>) + verification query1 (ok - if milestone exists) - end of timing</w:t>
       </w:r>
     </w:p>
     <w:p>
@@ -49825,7 +49992,20 @@
         <w:rPr>
           <w:szCs w:val="22"/>
         </w:rPr>
-        <w:t>ystem shutdown (system_shutdown.sh)</w:t>
+        <w:t>ystem shutdown (</w:t>
+      </w:r>
+      <w:r>
+        <w:rPr>
+          <w:b/>
+          <w:szCs w:val="22"/>
+        </w:rPr>
+        <w:t>system_shutdown.sh</w:t>
+      </w:r>
+      <w:r>
+        <w:rPr>
+          <w:szCs w:val="22"/>
+        </w:rPr>
+        <w:t>)</w:t>
       </w:r>
     </w:p>
     <w:p>
@@ -49859,9 +50039,16 @@
       </w:r>
       <w:r>
         <w:rPr>
+          <w:b/>
           <w:szCs w:val="22"/>
         </w:rPr>
-        <w:t>full_backup_restore_start.sh)</w:t>
+        <w:t>full_backup_restore_start.sh</w:t>
+      </w:r>
+      <w:r>
+        <w:rPr>
+          <w:szCs w:val="22"/>
+        </w:rPr>
+        <w:t>)</w:t>
       </w:r>
     </w:p>
     <w:p>
@@ -49883,14 +50070,21 @@
       </w:r>
       <w:r>
         <w:rPr>
+          <w:b/>
           <w:szCs w:val="22"/>
         </w:rPr>
-        <w:t>system_start.sh)</w:t>
+        <w:t>system_start.sh</w:t>
       </w:r>
       <w:r>
         <w:rPr>
           <w:szCs w:val="22"/>
         </w:rPr>
+        <w:t>)</w:t>
+      </w:r>
+      <w:r>
+        <w:rPr>
+          <w:szCs w:val="22"/>
+        </w:rPr>
         <w:t xml:space="preserve"> + verification query</w:t>
       </w:r>
       <w:r>
@@ -49898,6 +50092,3150 @@
           <w:szCs w:val="22"/>
         </w:rPr>
         <w:t xml:space="preserve"> (ok - if milestone point does not exists)</w:t>
+      </w:r>
+    </w:p>
+    <w:p>
+      <w:pPr>
+        <w:pStyle w:val="EUNormal"/>
+        <w:rPr>
+          <w:szCs w:val="22"/>
+        </w:rPr>
+      </w:pPr>
+    </w:p>
+    <w:p>
+      <w:pPr>
+        <w:pStyle w:val="EUNormal"/>
+        <w:rPr>
+          <w:szCs w:val="22"/>
+        </w:rPr>
+      </w:pPr>
+    </w:p>
+    <w:p>
+      <w:pPr>
+        <w:pStyle w:val="EUHeading2"/>
+        <w:rPr>
+          <w:szCs w:val="28"/>
+        </w:rPr>
+      </w:pPr>
+      <w:bookmarkStart w:id="145" w:name="_Toc390436039"/>
+      <w:r>
+        <w:t>Annex. C -</w:t>
+      </w:r>
+      <w:r>
+        <w:rPr>
+          <w:szCs w:val="28"/>
+        </w:rPr>
+        <w:t xml:space="preserve"> </w:t>
+      </w:r>
+      <w:r>
+        <w:rPr>
+          <w:szCs w:val="28"/>
+        </w:rPr>
+        <w:t>Sample</w:t>
+      </w:r>
+      <w:r>
+        <w:rPr>
+          <w:szCs w:val="28"/>
+        </w:rPr>
+        <w:t xml:space="preserve"> </w:t>
+      </w:r>
+      <w:r>
+        <w:rPr>
+          <w:szCs w:val="28"/>
+        </w:rPr>
+        <w:t>of Benchmark Results</w:t>
+      </w:r>
+      <w:bookmarkEnd w:id="145"/>
+    </w:p>
+    <w:p>
+      <w:pPr>
+        <w:pStyle w:val="EUNormal"/>
+      </w:pPr>
+    </w:p>
+    <w:p>
+      <w:pPr>
+        <w:pStyle w:val="EUNormal"/>
+      </w:pPr>
+      <w:r>
+        <w:t>Following are samples benchmark results</w:t>
+      </w:r>
+      <w:r>
+        <w:t xml:space="preserve"> taken from the three types of log files saved during the benchmark run</w:t>
+      </w:r>
+      <w:r>
+        <w:t xml:space="preserve"> :</w:t>
+      </w:r>
+    </w:p>
+    <w:p>
+      <w:pPr>
+        <w:pStyle w:val="EUNormal"/>
+      </w:pPr>
+    </w:p>
+    <w:p>
+      <w:pPr>
+        <w:pStyle w:val="EUNormal"/>
+        <w:numPr>
+          <w:ilvl w:val="0"/>
+          <w:numId w:val="51"/>
+        </w:numPr>
+        <w:rPr>
+          <w:b/>
+        </w:rPr>
+      </w:pPr>
+      <w:r>
+        <w:rPr>
+          <w:b/>
+        </w:rPr>
+        <w:t xml:space="preserve">semantic_publishing_benchmark_queries_brief.log </w:t>
+      </w:r>
+      <w:r>
+        <w:t xml:space="preserve">- </w:t>
+      </w:r>
+      <w:r>
+        <w:t>provides a</w:t>
+      </w:r>
+      <w:r>
+        <w:t xml:space="preserve"> brief log of </w:t>
+      </w:r>
+      <w:r>
+        <w:t>query execution order</w:t>
+      </w:r>
+      <w:r>
+        <w:t>. Brief log contains information about : query name, query id (id is formed as sequential increment of a query execution counter - one per query), execution time (ms), returned results (triples)</w:t>
+      </w:r>
+      <w:r>
+        <w:t>. e.g. :</w:t>
+      </w:r>
+    </w:p>
+    <w:p>
+      <w:pPr>
+        <w:pStyle w:val="EUNormal"/>
+        <w:rPr>
+          <w:b/>
+        </w:rPr>
+      </w:pPr>
+    </w:p>
+    <w:p>
+      <w:pPr>
+        <w:pStyle w:val="EUNormal"/>
+        <w:ind w:left="720"/>
+        <w:rPr>
+          <w:sz w:val="16"/>
+          <w:szCs w:val="16"/>
+        </w:rPr>
+      </w:pPr>
+      <w:r>
+        <w:rPr>
+          <w:sz w:val="16"/>
+          <w:szCs w:val="16"/>
+        </w:rPr>
+        <w:t>...</w:t>
+      </w:r>
+    </w:p>
+    <w:p>
+      <w:pPr>
+        <w:pStyle w:val="EUNormal"/>
+        <w:ind w:left="720"/>
+        <w:rPr>
+          <w:sz w:val="16"/>
+          <w:szCs w:val="16"/>
+        </w:rPr>
+      </w:pPr>
+      <w:r>
+        <w:rPr>
+          <w:sz w:val="16"/>
+          <w:szCs w:val="16"/>
+        </w:rPr>
+        <w:lastRenderedPageBreak/>
+        <w:t xml:space="preserve">11:06:32.861 : </w:t>
+      </w:r>
+      <w:r>
+        <w:rPr>
+          <w:sz w:val="16"/>
+          <w:szCs w:val="16"/>
+        </w:rPr>
+        <w:tab/>
+        <w:t>[query7.txt, id:199] Query executed, execution time : 406 ms, results : 100</w:t>
+      </w:r>
+    </w:p>
+    <w:p>
+      <w:pPr>
+        <w:pStyle w:val="EUNormal"/>
+        <w:ind w:left="720"/>
+        <w:rPr>
+          <w:sz w:val="16"/>
+          <w:szCs w:val="16"/>
+        </w:rPr>
+      </w:pPr>
+      <w:r>
+        <w:rPr>
+          <w:sz w:val="16"/>
+          <w:szCs w:val="16"/>
+        </w:rPr>
+        <w:t xml:space="preserve">11:06:32.869 : </w:t>
+      </w:r>
+      <w:r>
+        <w:rPr>
+          <w:sz w:val="16"/>
+          <w:szCs w:val="16"/>
+        </w:rPr>
+        <w:tab/>
+        <w:t xml:space="preserve">[query8.txt, id:198] Query executed, execution time : 103 ms, results : 1000 </w:t>
+      </w:r>
+    </w:p>
+    <w:p>
+      <w:pPr>
+        <w:pStyle w:val="EUNormal"/>
+        <w:ind w:left="720"/>
+        <w:rPr>
+          <w:sz w:val="16"/>
+          <w:szCs w:val="16"/>
+        </w:rPr>
+      </w:pPr>
+      <w:r>
+        <w:rPr>
+          <w:sz w:val="16"/>
+          <w:szCs w:val="16"/>
+        </w:rPr>
+        <w:t xml:space="preserve">11:06:32.876 : </w:t>
+      </w:r>
+      <w:r>
+        <w:rPr>
+          <w:sz w:val="16"/>
+          <w:szCs w:val="16"/>
+        </w:rPr>
+        <w:tab/>
+        <w:t>[query1.txt, id:224] Query executed, execution time : 13 ms, results : 0</w:t>
+      </w:r>
+    </w:p>
+    <w:p>
+      <w:pPr>
+        <w:pStyle w:val="EUNormal"/>
+        <w:ind w:left="720"/>
+        <w:rPr>
+          <w:sz w:val="16"/>
+          <w:szCs w:val="16"/>
+        </w:rPr>
+      </w:pPr>
+      <w:r>
+        <w:rPr>
+          <w:sz w:val="16"/>
+          <w:szCs w:val="16"/>
+        </w:rPr>
+        <w:t xml:space="preserve">11:06:32.917 : </w:t>
+      </w:r>
+      <w:r>
+        <w:rPr>
+          <w:sz w:val="16"/>
+          <w:szCs w:val="16"/>
+        </w:rPr>
+        <w:tab/>
+        <w:t>[query8.txt, id:199] Query executed, execution time : 75 ms, results : 1000</w:t>
+      </w:r>
+      <w:r>
+        <w:rPr>
+          <w:sz w:val="16"/>
+          <w:szCs w:val="16"/>
+        </w:rPr>
+        <w:t xml:space="preserve"> </w:t>
+      </w:r>
+    </w:p>
+    <w:p>
+      <w:pPr>
+        <w:pStyle w:val="EUNormal"/>
+        <w:ind w:left="720"/>
+        <w:rPr>
+          <w:sz w:val="16"/>
+          <w:szCs w:val="16"/>
+        </w:rPr>
+      </w:pPr>
+      <w:r>
+        <w:rPr>
+          <w:sz w:val="16"/>
+          <w:szCs w:val="16"/>
+        </w:rPr>
+        <w:t xml:space="preserve">11:06:32.919 : </w:t>
+      </w:r>
+      <w:r>
+        <w:rPr>
+          <w:sz w:val="16"/>
+          <w:szCs w:val="16"/>
+        </w:rPr>
+        <w:tab/>
+        <w:t>[query4.txt, id:209] Query executed, execution time : 47 ms, results : 122</w:t>
+      </w:r>
+      <w:r>
+        <w:rPr>
+          <w:sz w:val="16"/>
+          <w:szCs w:val="16"/>
+        </w:rPr>
+        <w:t xml:space="preserve"> </w:t>
+      </w:r>
+    </w:p>
+    <w:p>
+      <w:pPr>
+        <w:pStyle w:val="EUNormal"/>
+        <w:ind w:left="720"/>
+        <w:rPr>
+          <w:sz w:val="16"/>
+          <w:szCs w:val="16"/>
+        </w:rPr>
+      </w:pPr>
+      <w:r>
+        <w:rPr>
+          <w:sz w:val="16"/>
+          <w:szCs w:val="16"/>
+        </w:rPr>
+        <w:t xml:space="preserve">11:06:32.931 : </w:t>
+      </w:r>
+      <w:r>
+        <w:rPr>
+          <w:sz w:val="16"/>
+          <w:szCs w:val="16"/>
+        </w:rPr>
+        <w:tab/>
+        <w:t xml:space="preserve">[insert.txt, id:0] Query executed, execution time : 1953 ms </w:t>
+      </w:r>
+    </w:p>
+    <w:p>
+      <w:pPr>
+        <w:pStyle w:val="EUNormal"/>
+        <w:ind w:left="720"/>
+        <w:rPr>
+          <w:sz w:val="16"/>
+          <w:szCs w:val="16"/>
+        </w:rPr>
+      </w:pPr>
+      <w:r>
+        <w:rPr>
+          <w:sz w:val="16"/>
+          <w:szCs w:val="16"/>
+        </w:rPr>
+        <w:t xml:space="preserve">11:06:32.981 : </w:t>
+      </w:r>
+      <w:r>
+        <w:rPr>
+          <w:sz w:val="16"/>
+          <w:szCs w:val="16"/>
+        </w:rPr>
+        <w:tab/>
+        <w:t>[query8.txt, id:200] Query executed, execution time : 99 ms, results : 1000</w:t>
+      </w:r>
+      <w:r>
+        <w:rPr>
+          <w:sz w:val="16"/>
+          <w:szCs w:val="16"/>
+        </w:rPr>
+        <w:t xml:space="preserve"> </w:t>
+      </w:r>
+    </w:p>
+    <w:p>
+      <w:pPr>
+        <w:pStyle w:val="EUNormal"/>
+        <w:ind w:left="720"/>
+        <w:rPr>
+          <w:sz w:val="16"/>
+          <w:szCs w:val="16"/>
+        </w:rPr>
+      </w:pPr>
+      <w:r>
+        <w:rPr>
+          <w:sz w:val="16"/>
+          <w:szCs w:val="16"/>
+        </w:rPr>
+        <w:t xml:space="preserve">11:06:33.000 : </w:t>
+      </w:r>
+      <w:r>
+        <w:rPr>
+          <w:sz w:val="16"/>
+          <w:szCs w:val="16"/>
+        </w:rPr>
+        <w:tab/>
+        <w:t>[query7.txt, id:200] Query executed, execution time : 335 ms, results : 100</w:t>
+      </w:r>
+      <w:r>
+        <w:rPr>
+          <w:sz w:val="16"/>
+          <w:szCs w:val="16"/>
+        </w:rPr>
+        <w:t xml:space="preserve"> </w:t>
+      </w:r>
+    </w:p>
+    <w:p>
+      <w:pPr>
+        <w:pStyle w:val="EUNormal"/>
+        <w:ind w:left="720"/>
+        <w:rPr>
+          <w:sz w:val="16"/>
+          <w:szCs w:val="16"/>
+        </w:rPr>
+      </w:pPr>
+      <w:r>
+        <w:rPr>
+          <w:sz w:val="16"/>
+          <w:szCs w:val="16"/>
+        </w:rPr>
+        <w:t>...</w:t>
+      </w:r>
+    </w:p>
+    <w:p>
+      <w:pPr>
+        <w:pStyle w:val="EUNormal"/>
+        <w:rPr>
+          <w:sz w:val="16"/>
+          <w:szCs w:val="16"/>
+        </w:rPr>
+      </w:pPr>
+    </w:p>
+    <w:p>
+      <w:pPr>
+        <w:pStyle w:val="EUNormal"/>
+        <w:numPr>
+          <w:ilvl w:val="0"/>
+          <w:numId w:val="51"/>
+        </w:numPr>
+        <w:rPr>
+          <w:sz w:val="16"/>
+          <w:szCs w:val="16"/>
+        </w:rPr>
+      </w:pPr>
+      <w:r>
+        <w:rPr>
+          <w:b/>
+        </w:rPr>
+        <w:t>semantic_publishing_benchmark_queries_</w:t>
+      </w:r>
+      <w:r>
+        <w:rPr>
+          <w:b/>
+        </w:rPr>
+        <w:t>detailed</w:t>
+      </w:r>
+      <w:r>
+        <w:rPr>
+          <w:b/>
+        </w:rPr>
+        <w:t xml:space="preserve">.log </w:t>
+      </w:r>
+      <w:r>
+        <w:t xml:space="preserve">- provides a detailed information of each executed operation. Detailed log contains </w:t>
+      </w:r>
+      <w:r>
+        <w:t>the</w:t>
+      </w:r>
+      <w:r>
+        <w:t xml:space="preserve"> query </w:t>
+      </w:r>
+      <w:r>
+        <w:t xml:space="preserve">body </w:t>
+      </w:r>
+      <w:r>
+        <w:t>and result from its execution. e.g. :</w:t>
+      </w:r>
+    </w:p>
+    <w:p>
+      <w:pPr>
+        <w:pStyle w:val="EUNormal"/>
+        <w:ind w:left="720"/>
+        <w:rPr>
+          <w:sz w:val="16"/>
+          <w:szCs w:val="16"/>
+        </w:rPr>
+      </w:pPr>
+    </w:p>
+    <w:p>
+      <w:pPr>
+        <w:pStyle w:val="EUNormal"/>
+        <w:ind w:left="720"/>
+        <w:rPr>
+          <w:sz w:val="16"/>
+          <w:szCs w:val="16"/>
+        </w:rPr>
+      </w:pPr>
+      <w:r>
+        <w:rPr>
+          <w:sz w:val="16"/>
+          <w:szCs w:val="16"/>
+        </w:rPr>
+        <w:t xml:space="preserve">&gt;&gt; 11:16:01.066 [AggregationAgent:Thread-14] : </w:t>
+      </w:r>
+    </w:p>
+    <w:p>
+      <w:pPr>
+        <w:pStyle w:val="EUNormal"/>
+        <w:ind w:left="720"/>
+        <w:rPr>
+          <w:sz w:val="16"/>
+          <w:szCs w:val="16"/>
+        </w:rPr>
+      </w:pPr>
+      <w:r>
+        <w:rPr>
+          <w:sz w:val="16"/>
+          <w:szCs w:val="16"/>
+        </w:rPr>
+        <w:t>*** Query [query3.txt, id:2124], execution time : 337 ms, results : 448</w:t>
+      </w:r>
+    </w:p>
+    <w:p>
+      <w:pPr>
+        <w:pStyle w:val="EUNormal"/>
+        <w:ind w:left="720"/>
+        <w:rPr>
+          <w:sz w:val="16"/>
+          <w:szCs w:val="16"/>
+        </w:rPr>
+      </w:pPr>
+      <w:r>
+        <w:rPr>
+          <w:sz w:val="16"/>
+          <w:szCs w:val="16"/>
+        </w:rPr>
+        <w:t xml:space="preserve">PREFIX bbcevent:&lt;http://www.bbc.co.uk/ontologies/event/&gt; </w:t>
+      </w:r>
+    </w:p>
+    <w:p>
+      <w:pPr>
+        <w:pStyle w:val="EUNormal"/>
+        <w:ind w:left="720"/>
+        <w:rPr>
+          <w:sz w:val="16"/>
+          <w:szCs w:val="16"/>
+        </w:rPr>
+      </w:pPr>
+      <w:r>
+        <w:rPr>
+          <w:sz w:val="16"/>
+          <w:szCs w:val="16"/>
+        </w:rPr>
+        <w:t>...</w:t>
+      </w:r>
+    </w:p>
+    <w:p>
+      <w:pPr>
+        <w:pStyle w:val="EUNormal"/>
+        <w:ind w:left="720"/>
+        <w:rPr>
+          <w:sz w:val="16"/>
+          <w:szCs w:val="16"/>
+        </w:rPr>
+      </w:pPr>
+      <w:r>
+        <w:rPr>
+          <w:sz w:val="16"/>
+          <w:szCs w:val="16"/>
+        </w:rPr>
+        <w:t>PREFIX fb:&lt;http://rdf.freebase.com/ns/&gt;</w:t>
+      </w:r>
+    </w:p>
+    <w:p>
+      <w:pPr>
+        <w:pStyle w:val="EUNormal"/>
+        <w:ind w:left="720"/>
+        <w:rPr>
+          <w:sz w:val="16"/>
+          <w:szCs w:val="16"/>
+        </w:rPr>
+      </w:pPr>
+    </w:p>
+    <w:p>
+      <w:pPr>
+        <w:pStyle w:val="EUNormal"/>
+        <w:ind w:left="720"/>
+        <w:rPr>
+          <w:sz w:val="16"/>
+          <w:szCs w:val="16"/>
+        </w:rPr>
+      </w:pPr>
+      <w:r>
+        <w:rPr>
+          <w:sz w:val="16"/>
+          <w:szCs w:val="16"/>
+        </w:rPr>
+        <w:t>#  Query name : query3</w:t>
+      </w:r>
+    </w:p>
+    <w:p>
+      <w:pPr>
+        <w:pStyle w:val="EUNormal"/>
+        <w:ind w:left="720"/>
+        <w:rPr>
+          <w:sz w:val="16"/>
+          <w:szCs w:val="16"/>
+        </w:rPr>
+      </w:pPr>
+      <w:r>
+        <w:rPr>
+          <w:sz w:val="16"/>
+          <w:szCs w:val="16"/>
+        </w:rPr>
+        <w:t xml:space="preserve">#  Query Description : </w:t>
+      </w:r>
+    </w:p>
+    <w:p>
+      <w:pPr>
+        <w:pStyle w:val="EUNormal"/>
+        <w:ind w:left="720"/>
+        <w:rPr>
+          <w:sz w:val="16"/>
+          <w:szCs w:val="16"/>
+        </w:rPr>
+      </w:pPr>
+      <w:r>
+        <w:rPr>
+          <w:sz w:val="16"/>
+          <w:szCs w:val="16"/>
+        </w:rPr>
+        <w:t>#  Describes all creative works about a topic with certain fixed properties and order them by creation date</w:t>
+      </w:r>
+    </w:p>
+    <w:p>
+      <w:pPr>
+        <w:pStyle w:val="EUNormal"/>
+        <w:ind w:left="720"/>
+        <w:rPr>
+          <w:sz w:val="16"/>
+          <w:szCs w:val="16"/>
+        </w:rPr>
+      </w:pPr>
+    </w:p>
+    <w:p>
+      <w:pPr>
+        <w:pStyle w:val="EUNormal"/>
+        <w:ind w:left="720"/>
+        <w:rPr>
+          <w:sz w:val="16"/>
+          <w:szCs w:val="16"/>
+        </w:rPr>
+      </w:pPr>
+      <w:r>
+        <w:rPr>
+          <w:sz w:val="16"/>
+          <w:szCs w:val="16"/>
+        </w:rPr>
+        <w:t>DESCRIBE ?creativework</w:t>
+      </w:r>
+    </w:p>
+    <w:p>
+      <w:pPr>
+        <w:pStyle w:val="EUNormal"/>
+        <w:ind w:left="720"/>
+        <w:rPr>
+          <w:sz w:val="16"/>
+          <w:szCs w:val="16"/>
+        </w:rPr>
+      </w:pPr>
+      <w:r>
+        <w:rPr>
+          <w:sz w:val="16"/>
+          <w:szCs w:val="16"/>
+        </w:rPr>
+        <w:t>WHERE {</w:t>
+      </w:r>
+    </w:p>
+    <w:p>
+      <w:pPr>
+        <w:pStyle w:val="EUNormal"/>
+        <w:ind w:left="720"/>
+        <w:rPr>
+          <w:sz w:val="16"/>
+          <w:szCs w:val="16"/>
+        </w:rPr>
+      </w:pPr>
+      <w:r>
+        <w:rPr>
+          <w:sz w:val="16"/>
+          <w:szCs w:val="16"/>
+        </w:rPr>
+        <w:t xml:space="preserve">  {</w:t>
+      </w:r>
+    </w:p>
+    <w:p>
+      <w:pPr>
+        <w:pStyle w:val="EUNormal"/>
+        <w:ind w:left="720"/>
+        <w:rPr>
+          <w:sz w:val="16"/>
+          <w:szCs w:val="16"/>
+        </w:rPr>
+      </w:pPr>
+      <w:r>
+        <w:rPr>
+          <w:sz w:val="16"/>
+          <w:szCs w:val="16"/>
+        </w:rPr>
+        <w:t xml:space="preserve">    SELECT DISTINCT ?creativework</w:t>
+      </w:r>
+    </w:p>
+    <w:p>
+      <w:pPr>
+        <w:pStyle w:val="EUNormal"/>
+        <w:ind w:left="720"/>
+        <w:rPr>
+          <w:sz w:val="16"/>
+          <w:szCs w:val="16"/>
+        </w:rPr>
+      </w:pPr>
+      <w:r>
+        <w:rPr>
+          <w:sz w:val="16"/>
+          <w:szCs w:val="16"/>
+        </w:rPr>
+        <w:t xml:space="preserve">    {</w:t>
+      </w:r>
+    </w:p>
+    <w:p>
+      <w:pPr>
+        <w:pStyle w:val="EUNormal"/>
+        <w:ind w:left="720"/>
+        <w:rPr>
+          <w:sz w:val="16"/>
+          <w:szCs w:val="16"/>
+        </w:rPr>
+      </w:pPr>
+      <w:r>
+        <w:rPr>
+          <w:sz w:val="16"/>
+          <w:szCs w:val="16"/>
+        </w:rPr>
+        <w:t xml:space="preserve">      ?creativework cwork:dateCreated ?created .</w:t>
+      </w:r>
+    </w:p>
+    <w:p>
+      <w:pPr>
+        <w:pStyle w:val="EUNormal"/>
+        <w:ind w:left="720"/>
+        <w:rPr>
+          <w:sz w:val="16"/>
+          <w:szCs w:val="16"/>
+        </w:rPr>
+      </w:pPr>
+      <w:r>
+        <w:rPr>
+          <w:sz w:val="16"/>
+          <w:szCs w:val="16"/>
+        </w:rPr>
+        <w:t xml:space="preserve">      ?creativework cwork:about &lt;http://dbpedia.org/resource/Rachel_Reeves&gt; .</w:t>
+      </w:r>
+    </w:p>
+    <w:p>
+      <w:pPr>
+        <w:pStyle w:val="EUNormal"/>
+        <w:ind w:left="720"/>
+        <w:rPr>
+          <w:sz w:val="16"/>
+          <w:szCs w:val="16"/>
+        </w:rPr>
+      </w:pPr>
+      <w:r>
+        <w:rPr>
+          <w:sz w:val="16"/>
+          <w:szCs w:val="16"/>
+        </w:rPr>
+        <w:t xml:space="preserve">      {</w:t>
+      </w:r>
+    </w:p>
+    <w:p>
+      <w:pPr>
+        <w:pStyle w:val="EUNormal"/>
+        <w:ind w:left="720"/>
+        <w:rPr>
+          <w:sz w:val="16"/>
+          <w:szCs w:val="16"/>
+        </w:rPr>
+      </w:pPr>
+      <w:r>
+        <w:rPr>
+          <w:sz w:val="16"/>
+          <w:szCs w:val="16"/>
+        </w:rPr>
+        <w:t xml:space="preserve">        { ?creativework cwork:primaryFormat cwork:TextualFormat . }</w:t>
+      </w:r>
+    </w:p>
+    <w:p>
+      <w:pPr>
+        <w:pStyle w:val="EUNormal"/>
+        <w:ind w:left="720"/>
+        <w:rPr>
+          <w:sz w:val="16"/>
+          <w:szCs w:val="16"/>
+        </w:rPr>
+      </w:pPr>
+      <w:r>
+        <w:rPr>
+          <w:sz w:val="16"/>
+          <w:szCs w:val="16"/>
+        </w:rPr>
+        <w:t xml:space="preserve">        UNION</w:t>
+      </w:r>
+    </w:p>
+    <w:p>
+      <w:pPr>
+        <w:pStyle w:val="EUNormal"/>
+        <w:ind w:left="720"/>
+        <w:rPr>
+          <w:sz w:val="16"/>
+          <w:szCs w:val="16"/>
+        </w:rPr>
+      </w:pPr>
+      <w:r>
+        <w:rPr>
+          <w:sz w:val="16"/>
+          <w:szCs w:val="16"/>
+        </w:rPr>
+        <w:t xml:space="preserve">        { ?creativework cwork:primaryFormat cwork:InteractiveFormat . }</w:t>
+      </w:r>
+    </w:p>
+    <w:p>
+      <w:pPr>
+        <w:pStyle w:val="EUNormal"/>
+        <w:ind w:left="720"/>
+        <w:rPr>
+          <w:sz w:val="16"/>
+          <w:szCs w:val="16"/>
+        </w:rPr>
+      </w:pPr>
+      <w:r>
+        <w:rPr>
+          <w:sz w:val="16"/>
+          <w:szCs w:val="16"/>
+        </w:rPr>
+        <w:t xml:space="preserve">        UNION</w:t>
+      </w:r>
+    </w:p>
+    <w:p>
+      <w:pPr>
+        <w:pStyle w:val="EUNormal"/>
+        <w:ind w:left="720"/>
+        <w:rPr>
+          <w:sz w:val="16"/>
+          <w:szCs w:val="16"/>
+        </w:rPr>
+      </w:pPr>
+      <w:r>
+        <w:rPr>
+          <w:sz w:val="16"/>
+          <w:szCs w:val="16"/>
+        </w:rPr>
+        <w:t xml:space="preserve">        { ?creativework cwork:primaryFormat cwork:PictureGalleryFormat . }</w:t>
+      </w:r>
+    </w:p>
+    <w:p>
+      <w:pPr>
+        <w:pStyle w:val="EUNormal"/>
+        <w:ind w:left="720"/>
+        <w:rPr>
+          <w:sz w:val="16"/>
+          <w:szCs w:val="16"/>
+        </w:rPr>
+      </w:pPr>
+      <w:r>
+        <w:rPr>
+          <w:sz w:val="16"/>
+          <w:szCs w:val="16"/>
+        </w:rPr>
+        <w:t xml:space="preserve">      }</w:t>
+      </w:r>
+    </w:p>
+    <w:p>
+      <w:pPr>
+        <w:pStyle w:val="EUNormal"/>
+        <w:ind w:left="720"/>
+        <w:rPr>
+          <w:sz w:val="16"/>
+          <w:szCs w:val="16"/>
+        </w:rPr>
+      </w:pPr>
+      <w:r>
+        <w:rPr>
+          <w:sz w:val="16"/>
+          <w:szCs w:val="16"/>
+        </w:rPr>
+        <w:t xml:space="preserve">          # formats</w:t>
+      </w:r>
+    </w:p>
+    <w:p>
+      <w:pPr>
+        <w:pStyle w:val="EUNormal"/>
+        <w:ind w:left="720"/>
+        <w:rPr>
+          <w:sz w:val="16"/>
+          <w:szCs w:val="16"/>
+        </w:rPr>
+      </w:pPr>
+      <w:r>
+        <w:rPr>
+          <w:sz w:val="16"/>
+          <w:szCs w:val="16"/>
+        </w:rPr>
+        <w:t xml:space="preserve">      {</w:t>
+      </w:r>
+    </w:p>
+    <w:p>
+      <w:pPr>
+        <w:pStyle w:val="EUNormal"/>
+        <w:ind w:left="720"/>
+        <w:rPr>
+          <w:sz w:val="16"/>
+          <w:szCs w:val="16"/>
+        </w:rPr>
+      </w:pPr>
+      <w:r>
+        <w:rPr>
+          <w:sz w:val="16"/>
+          <w:szCs w:val="16"/>
+        </w:rPr>
+        <w:t xml:space="preserve">        { ?creativework a cwork:NewsItem . }</w:t>
+      </w:r>
+    </w:p>
+    <w:p>
+      <w:pPr>
+        <w:pStyle w:val="EUNormal"/>
+        <w:ind w:left="720"/>
+        <w:rPr>
+          <w:sz w:val="16"/>
+          <w:szCs w:val="16"/>
+        </w:rPr>
+      </w:pPr>
+      <w:r>
+        <w:rPr>
+          <w:sz w:val="16"/>
+          <w:szCs w:val="16"/>
+        </w:rPr>
+        <w:t xml:space="preserve">        UNION</w:t>
+      </w:r>
+    </w:p>
+    <w:p>
+      <w:pPr>
+        <w:pStyle w:val="EUNormal"/>
+        <w:ind w:left="720"/>
+        <w:rPr>
+          <w:sz w:val="16"/>
+          <w:szCs w:val="16"/>
+        </w:rPr>
+      </w:pPr>
+      <w:r>
+        <w:rPr>
+          <w:sz w:val="16"/>
+          <w:szCs w:val="16"/>
+        </w:rPr>
+        <w:t xml:space="preserve">        { ?creativework a cwork:BlogPost . }</w:t>
+      </w:r>
+    </w:p>
+    <w:p>
+      <w:pPr>
+        <w:pStyle w:val="EUNormal"/>
+        <w:ind w:left="720"/>
+        <w:rPr>
+          <w:sz w:val="16"/>
+          <w:szCs w:val="16"/>
+        </w:rPr>
+      </w:pPr>
+      <w:r>
+        <w:rPr>
+          <w:sz w:val="16"/>
+          <w:szCs w:val="16"/>
+        </w:rPr>
+        <w:t xml:space="preserve">      }</w:t>
+      </w:r>
+    </w:p>
+    <w:p>
+      <w:pPr>
+        <w:pStyle w:val="EUNormal"/>
+        <w:ind w:left="720"/>
+        <w:rPr>
+          <w:sz w:val="16"/>
+          <w:szCs w:val="16"/>
+        </w:rPr>
+      </w:pPr>
+      <w:r>
+        <w:rPr>
+          <w:sz w:val="16"/>
+          <w:szCs w:val="16"/>
+        </w:rPr>
+        <w:t xml:space="preserve">      OPTIONAL { ?creativework cwork:audience ?audience } .</w:t>
+      </w:r>
+    </w:p>
+    <w:p>
+      <w:pPr>
+        <w:pStyle w:val="EUNormal"/>
+        <w:ind w:left="720"/>
+        <w:rPr>
+          <w:sz w:val="16"/>
+          <w:szCs w:val="16"/>
+        </w:rPr>
+      </w:pPr>
+      <w:r>
+        <w:rPr>
+          <w:sz w:val="16"/>
+          <w:szCs w:val="16"/>
+        </w:rPr>
+        <w:t xml:space="preserve">      FILTER (!BOUND(?audience) || ?audience = cwork:NationalAudience) .</w:t>
+      </w:r>
+    </w:p>
+    <w:p>
+      <w:pPr>
+        <w:pStyle w:val="EUNormal"/>
+        <w:ind w:left="720"/>
+        <w:rPr>
+          <w:sz w:val="16"/>
+          <w:szCs w:val="16"/>
+        </w:rPr>
+      </w:pPr>
+      <w:r>
+        <w:rPr>
+          <w:sz w:val="16"/>
+          <w:szCs w:val="16"/>
+        </w:rPr>
+        <w:t xml:space="preserve">    }</w:t>
+      </w:r>
+    </w:p>
+    <w:p>
+      <w:pPr>
+        <w:pStyle w:val="EUNormal"/>
+        <w:ind w:left="720"/>
+        <w:rPr>
+          <w:sz w:val="16"/>
+          <w:szCs w:val="16"/>
+        </w:rPr>
+      </w:pPr>
+      <w:r>
+        <w:rPr>
+          <w:sz w:val="16"/>
+          <w:szCs w:val="16"/>
+        </w:rPr>
+        <w:t xml:space="preserve">  }</w:t>
+      </w:r>
+    </w:p>
+    <w:p>
+      <w:pPr>
+        <w:pStyle w:val="EUNormal"/>
+        <w:ind w:left="720"/>
+        <w:rPr>
+          <w:sz w:val="16"/>
+          <w:szCs w:val="16"/>
+        </w:rPr>
+      </w:pPr>
+      <w:r>
+        <w:rPr>
+          <w:sz w:val="16"/>
+          <w:szCs w:val="16"/>
+        </w:rPr>
+        <w:lastRenderedPageBreak/>
+        <w:t>}</w:t>
+      </w:r>
+    </w:p>
+    <w:p>
+      <w:pPr>
+        <w:pStyle w:val="EUNormal"/>
+        <w:ind w:left="720"/>
+        <w:rPr>
+          <w:sz w:val="16"/>
+          <w:szCs w:val="16"/>
+        </w:rPr>
+      </w:pPr>
+      <w:r>
+        <w:rPr>
+          <w:sz w:val="16"/>
+          <w:szCs w:val="16"/>
+        </w:rPr>
+        <w:t>ORDER BY DESC( xsd:dateTime(str(?created)) )</w:t>
+      </w:r>
+    </w:p>
+    <w:p>
+      <w:pPr>
+        <w:pStyle w:val="EUNormal"/>
+        <w:ind w:left="720"/>
+        <w:rPr>
+          <w:sz w:val="16"/>
+          <w:szCs w:val="16"/>
+        </w:rPr>
+      </w:pPr>
+      <w:r>
+        <w:rPr>
+          <w:sz w:val="16"/>
+          <w:szCs w:val="16"/>
+        </w:rPr>
+        <w:t>LIMIT 16</w:t>
+      </w:r>
+    </w:p>
+    <w:p>
+      <w:pPr>
+        <w:pStyle w:val="EUNormal"/>
+        <w:ind w:left="720"/>
+        <w:rPr>
+          <w:sz w:val="16"/>
+          <w:szCs w:val="16"/>
+        </w:rPr>
+      </w:pPr>
+    </w:p>
+    <w:p>
+      <w:pPr>
+        <w:pStyle w:val="EUNormal"/>
+        <w:ind w:left="720"/>
+        <w:rPr>
+          <w:sz w:val="16"/>
+          <w:szCs w:val="16"/>
+        </w:rPr>
+      </w:pPr>
+      <w:r>
+        <w:rPr>
+          <w:sz w:val="16"/>
+          <w:szCs w:val="16"/>
+        </w:rPr>
+        <w:t>---------------------------------------------</w:t>
+      </w:r>
+    </w:p>
+    <w:p>
+      <w:pPr>
+        <w:pStyle w:val="EUNormal"/>
+        <w:ind w:left="720"/>
+        <w:rPr>
+          <w:sz w:val="16"/>
+          <w:szCs w:val="16"/>
+        </w:rPr>
+      </w:pPr>
+      <w:r>
+        <w:rPr>
+          <w:sz w:val="16"/>
+          <w:szCs w:val="16"/>
+        </w:rPr>
+        <w:t xml:space="preserve">*** Result for query [query3.txt, id:2124] : </w:t>
+      </w:r>
+    </w:p>
+    <w:p>
+      <w:pPr>
+        <w:pStyle w:val="EUNormal"/>
+        <w:ind w:left="720"/>
+        <w:rPr>
+          <w:sz w:val="16"/>
+          <w:szCs w:val="16"/>
+        </w:rPr>
+      </w:pPr>
+      <w:r>
+        <w:rPr>
+          <w:sz w:val="16"/>
+          <w:szCs w:val="16"/>
+        </w:rPr>
+        <w:t>Length : 43621</w:t>
+      </w:r>
+    </w:p>
+    <w:p>
+      <w:pPr>
+        <w:pStyle w:val="EUNormal"/>
+        <w:ind w:left="720"/>
+        <w:rPr>
+          <w:sz w:val="16"/>
+          <w:szCs w:val="16"/>
+        </w:rPr>
+      </w:pPr>
+      <w:r>
+        <w:rPr>
+          <w:sz w:val="16"/>
+          <w:szCs w:val="16"/>
+        </w:rPr>
+        <w:t>&lt;?xml version="1.0" encoding="UTF-8"?&gt;</w:t>
+      </w:r>
+    </w:p>
+    <w:p>
+      <w:pPr>
+        <w:pStyle w:val="EUNormal"/>
+        <w:ind w:left="720"/>
+        <w:rPr>
+          <w:sz w:val="16"/>
+          <w:szCs w:val="16"/>
+        </w:rPr>
+      </w:pPr>
+      <w:r>
+        <w:rPr>
+          <w:sz w:val="16"/>
+          <w:szCs w:val="16"/>
+        </w:rPr>
+        <w:t>&lt;rdf:RDF</w:t>
+      </w:r>
+    </w:p>
+    <w:p>
+      <w:pPr>
+        <w:pStyle w:val="EUNormal"/>
+        <w:ind w:left="720"/>
+        <w:rPr>
+          <w:sz w:val="16"/>
+          <w:szCs w:val="16"/>
+        </w:rPr>
+      </w:pPr>
+      <w:r>
+        <w:rPr>
+          <w:sz w:val="16"/>
+          <w:szCs w:val="16"/>
+        </w:rPr>
+        <w:tab/>
+        <w:t>xmlns:bbcevent="http://www.bbc.co.uk/ontologies/event/"</w:t>
+      </w:r>
+    </w:p>
+    <w:p>
+      <w:pPr>
+        <w:pStyle w:val="EUNormal"/>
+        <w:ind w:left="720"/>
+        <w:rPr>
+          <w:sz w:val="16"/>
+          <w:szCs w:val="16"/>
+        </w:rPr>
+      </w:pPr>
+      <w:r>
+        <w:rPr>
+          <w:sz w:val="16"/>
+          <w:szCs w:val="16"/>
+        </w:rPr>
+        <w:tab/>
+        <w:t>xmlns:geo-pos="http://www.w3.org/2003/01/geo/wgs84_pos#"</w:t>
+      </w:r>
+    </w:p>
+    <w:p>
+      <w:pPr>
+        <w:pStyle w:val="EUNormal"/>
+        <w:ind w:left="720"/>
+        <w:rPr>
+          <w:sz w:val="16"/>
+          <w:szCs w:val="16"/>
+        </w:rPr>
+      </w:pPr>
+      <w:r>
+        <w:rPr>
+          <w:sz w:val="16"/>
+          <w:szCs w:val="16"/>
+        </w:rPr>
+        <w:tab/>
+        <w:t>xmlns:bbc="http://www.bbc.co.uk/ontologies/bbc/"</w:t>
+      </w:r>
+    </w:p>
+    <w:p>
+      <w:pPr>
+        <w:pStyle w:val="EUNormal"/>
+        <w:ind w:left="720"/>
+        <w:rPr>
+          <w:sz w:val="16"/>
+          <w:szCs w:val="16"/>
+        </w:rPr>
+      </w:pPr>
+      <w:r>
+        <w:rPr>
+          <w:sz w:val="16"/>
+          <w:szCs w:val="16"/>
+        </w:rPr>
+        <w:tab/>
+        <w:t>xmlns:time="http://www.w3.org/2006/time#"</w:t>
+      </w:r>
+    </w:p>
+    <w:p>
+      <w:pPr>
+        <w:pStyle w:val="EUNormal"/>
+        <w:ind w:left="720"/>
+        <w:rPr>
+          <w:sz w:val="16"/>
+          <w:szCs w:val="16"/>
+        </w:rPr>
+      </w:pPr>
+      <w:r>
+        <w:rPr>
+          <w:sz w:val="16"/>
+          <w:szCs w:val="16"/>
+        </w:rPr>
+        <w:tab/>
+        <w:t>xmlns:event="http://purl.org/NET/c4dm/event.owl#"</w:t>
+      </w:r>
+    </w:p>
+    <w:p>
+      <w:pPr>
+        <w:pStyle w:val="EUNormal"/>
+        <w:ind w:left="720"/>
+        <w:rPr>
+          <w:sz w:val="16"/>
+          <w:szCs w:val="16"/>
+        </w:rPr>
+      </w:pPr>
+      <w:r>
+        <w:rPr>
+          <w:sz w:val="16"/>
+          <w:szCs w:val="16"/>
+        </w:rPr>
+        <w:tab/>
+        <w:t>xmlns:music-ont="http://purl.org/ontology/mo/"</w:t>
+      </w:r>
+    </w:p>
+    <w:p>
+      <w:pPr>
+        <w:pStyle w:val="EUNormal"/>
+        <w:ind w:left="720"/>
+        <w:rPr>
+          <w:sz w:val="16"/>
+          <w:szCs w:val="16"/>
+        </w:rPr>
+      </w:pPr>
+      <w:r>
+        <w:rPr>
+          <w:sz w:val="16"/>
+          <w:szCs w:val="16"/>
+        </w:rPr>
+        <w:tab/>
+        <w:t>xmlns:rdf="http://www.w3.org/1999/02/22-rdf-syntax-ns#"</w:t>
+      </w:r>
+    </w:p>
+    <w:p>
+      <w:pPr>
+        <w:pStyle w:val="EUNormal"/>
+        <w:ind w:left="720"/>
+        <w:rPr>
+          <w:sz w:val="16"/>
+          <w:szCs w:val="16"/>
+        </w:rPr>
+      </w:pPr>
+      <w:r>
+        <w:rPr>
+          <w:sz w:val="16"/>
+          <w:szCs w:val="16"/>
+        </w:rPr>
+        <w:tab/>
+        <w:t>xmlns:foaf="http://xmlns.com/foaf/0.1/"</w:t>
+      </w:r>
+    </w:p>
+    <w:p>
+      <w:pPr>
+        <w:pStyle w:val="EUNormal"/>
+        <w:ind w:left="720"/>
+        <w:rPr>
+          <w:sz w:val="16"/>
+          <w:szCs w:val="16"/>
+        </w:rPr>
+      </w:pPr>
+      <w:r>
+        <w:rPr>
+          <w:sz w:val="16"/>
+          <w:szCs w:val="16"/>
+        </w:rPr>
+        <w:tab/>
+        <w:t>xmlns:provenance="http://www.bbc.co.uk/ontologies/provenance/"</w:t>
+      </w:r>
+    </w:p>
+    <w:p>
+      <w:pPr>
+        <w:pStyle w:val="EUNormal"/>
+        <w:ind w:left="720"/>
+        <w:rPr>
+          <w:sz w:val="16"/>
+          <w:szCs w:val="16"/>
+        </w:rPr>
+      </w:pPr>
+      <w:r>
+        <w:rPr>
+          <w:sz w:val="16"/>
+          <w:szCs w:val="16"/>
+        </w:rPr>
+        <w:tab/>
+        <w:t>xmlns:owl="http://www.w3.org/2002/07/owl#"</w:t>
+      </w:r>
+    </w:p>
+    <w:p>
+      <w:pPr>
+        <w:pStyle w:val="EUNormal"/>
+        <w:ind w:left="720"/>
+        <w:rPr>
+          <w:sz w:val="16"/>
+          <w:szCs w:val="16"/>
+        </w:rPr>
+      </w:pPr>
+      <w:r>
+        <w:rPr>
+          <w:sz w:val="16"/>
+          <w:szCs w:val="16"/>
+        </w:rPr>
+        <w:tab/>
+        <w:t>xmlns:cms="http://www.bbc.co.uk/ontologies/cms/"</w:t>
+      </w:r>
+    </w:p>
+    <w:p>
+      <w:pPr>
+        <w:pStyle w:val="EUNormal"/>
+        <w:ind w:left="720"/>
+        <w:rPr>
+          <w:sz w:val="16"/>
+          <w:szCs w:val="16"/>
+        </w:rPr>
+      </w:pPr>
+      <w:r>
+        <w:rPr>
+          <w:sz w:val="16"/>
+          <w:szCs w:val="16"/>
+        </w:rPr>
+        <w:tab/>
+        <w:t>xmlns:news="http://www.bbc.co.uk/ontologies/news/"</w:t>
+      </w:r>
+    </w:p>
+    <w:p>
+      <w:pPr>
+        <w:pStyle w:val="EUNormal"/>
+        <w:ind w:left="720"/>
+        <w:rPr>
+          <w:sz w:val="16"/>
+          <w:szCs w:val="16"/>
+        </w:rPr>
+      </w:pPr>
+      <w:r>
+        <w:rPr>
+          <w:sz w:val="16"/>
+          <w:szCs w:val="16"/>
+        </w:rPr>
+        <w:tab/>
+        <w:t>xmlns:cnews="http://www.bbc.co.uk/ontologies/news/cnews/"</w:t>
+      </w:r>
+    </w:p>
+    <w:p>
+      <w:pPr>
+        <w:pStyle w:val="EUNormal"/>
+        <w:ind w:left="720"/>
+        <w:rPr>
+          <w:sz w:val="16"/>
+          <w:szCs w:val="16"/>
+        </w:rPr>
+      </w:pPr>
+      <w:r>
+        <w:rPr>
+          <w:sz w:val="16"/>
+          <w:szCs w:val="16"/>
+        </w:rPr>
+        <w:tab/>
+        <w:t>xmlns:cconcepts="http://www.bbc.co.uk/ontologies/coreconcepts/"</w:t>
+      </w:r>
+    </w:p>
+    <w:p>
+      <w:pPr>
+        <w:pStyle w:val="EUNormal"/>
+        <w:ind w:left="720"/>
+        <w:rPr>
+          <w:sz w:val="16"/>
+          <w:szCs w:val="16"/>
+        </w:rPr>
+      </w:pPr>
+      <w:r>
+        <w:rPr>
+          <w:sz w:val="16"/>
+          <w:szCs w:val="16"/>
+        </w:rPr>
+        <w:tab/>
+        <w:t>xmlns:dbp-prop="http://dbpedia.org/property/"</w:t>
+      </w:r>
+    </w:p>
+    <w:p>
+      <w:pPr>
+        <w:pStyle w:val="EUNormal"/>
+        <w:ind w:left="720"/>
+        <w:rPr>
+          <w:sz w:val="16"/>
+          <w:szCs w:val="16"/>
+        </w:rPr>
+      </w:pPr>
+      <w:r>
+        <w:rPr>
+          <w:sz w:val="16"/>
+          <w:szCs w:val="16"/>
+        </w:rPr>
+        <w:tab/>
+        <w:t>xmlns:geonames="http://sws.geonames.org/"</w:t>
+      </w:r>
+    </w:p>
+    <w:p>
+      <w:pPr>
+        <w:pStyle w:val="EUNormal"/>
+        <w:ind w:left="720"/>
+        <w:rPr>
+          <w:sz w:val="16"/>
+          <w:szCs w:val="16"/>
+        </w:rPr>
+      </w:pPr>
+      <w:r>
+        <w:rPr>
+          <w:sz w:val="16"/>
+          <w:szCs w:val="16"/>
+        </w:rPr>
+        <w:tab/>
+        <w:t>xmlns:rdfs="http://www.w3.org/2000/01/rdf-schema#"</w:t>
+      </w:r>
+    </w:p>
+    <w:p>
+      <w:pPr>
+        <w:pStyle w:val="EUNormal"/>
+        <w:ind w:left="720"/>
+        <w:rPr>
+          <w:sz w:val="16"/>
+          <w:szCs w:val="16"/>
+        </w:rPr>
+      </w:pPr>
+      <w:r>
+        <w:rPr>
+          <w:sz w:val="16"/>
+          <w:szCs w:val="16"/>
+        </w:rPr>
+        <w:tab/>
+        <w:t>xmlns:domain="http://www.bbc.co.uk/ontologies/domain/"</w:t>
+      </w:r>
+    </w:p>
+    <w:p>
+      <w:pPr>
+        <w:pStyle w:val="EUNormal"/>
+        <w:ind w:left="720"/>
+        <w:rPr>
+          <w:sz w:val="16"/>
+          <w:szCs w:val="16"/>
+        </w:rPr>
+      </w:pPr>
+      <w:r>
+        <w:rPr>
+          <w:sz w:val="16"/>
+          <w:szCs w:val="16"/>
+        </w:rPr>
+        <w:tab/>
+        <w:t>xmlns:dbpedia="http://dbpedia.org/resource/"</w:t>
+      </w:r>
+    </w:p>
+    <w:p>
+      <w:pPr>
+        <w:pStyle w:val="EUNormal"/>
+        <w:ind w:left="720"/>
+        <w:rPr>
+          <w:sz w:val="16"/>
+          <w:szCs w:val="16"/>
+        </w:rPr>
+      </w:pPr>
+      <w:r>
+        <w:rPr>
+          <w:sz w:val="16"/>
+          <w:szCs w:val="16"/>
+        </w:rPr>
+        <w:tab/>
+        <w:t>xmlns:geo-ont="http://www.geonames.org/ontology#"</w:t>
+      </w:r>
+    </w:p>
+    <w:p>
+      <w:pPr>
+        <w:pStyle w:val="EUNormal"/>
+        <w:ind w:left="720"/>
+        <w:rPr>
+          <w:sz w:val="16"/>
+          <w:szCs w:val="16"/>
+        </w:rPr>
+      </w:pPr>
+      <w:r>
+        <w:rPr>
+          <w:sz w:val="16"/>
+          <w:szCs w:val="16"/>
+        </w:rPr>
+        <w:tab/>
+        <w:t>xmlns:bbc-pont="http://purl.org/ontology/po/"</w:t>
+      </w:r>
+    </w:p>
+    <w:p>
+      <w:pPr>
+        <w:pStyle w:val="EUNormal"/>
+        <w:ind w:left="720"/>
+        <w:rPr>
+          <w:sz w:val="16"/>
+          <w:szCs w:val="16"/>
+        </w:rPr>
+      </w:pPr>
+      <w:r>
+        <w:rPr>
+          <w:sz w:val="16"/>
+          <w:szCs w:val="16"/>
+        </w:rPr>
+        <w:tab/>
+        <w:t>xmlns:tagging="http://www.bbc.co.uk/ontologies/tagging/"</w:t>
+      </w:r>
+    </w:p>
+    <w:p>
+      <w:pPr>
+        <w:pStyle w:val="EUNormal"/>
+        <w:ind w:left="720"/>
+        <w:rPr>
+          <w:sz w:val="16"/>
+          <w:szCs w:val="16"/>
+        </w:rPr>
+      </w:pPr>
+      <w:r>
+        <w:rPr>
+          <w:sz w:val="16"/>
+          <w:szCs w:val="16"/>
+        </w:rPr>
+        <w:tab/>
+        <w:t>xmlns:sport="http://www.bbc.co.uk/ontologies/sport/"</w:t>
+      </w:r>
+    </w:p>
+    <w:p>
+      <w:pPr>
+        <w:pStyle w:val="EUNormal"/>
+        <w:ind w:left="720"/>
+        <w:rPr>
+          <w:sz w:val="16"/>
+          <w:szCs w:val="16"/>
+        </w:rPr>
+      </w:pPr>
+      <w:r>
+        <w:rPr>
+          <w:sz w:val="16"/>
+          <w:szCs w:val="16"/>
+        </w:rPr>
+        <w:tab/>
+        <w:t>xmlns:skosCore="http://www.w3.org/2004/02/skos/core#"</w:t>
+      </w:r>
+    </w:p>
+    <w:p>
+      <w:pPr>
+        <w:pStyle w:val="EUNormal"/>
+        <w:ind w:left="720"/>
+        <w:rPr>
+          <w:sz w:val="16"/>
+          <w:szCs w:val="16"/>
+        </w:rPr>
+      </w:pPr>
+      <w:r>
+        <w:rPr>
+          <w:sz w:val="16"/>
+          <w:szCs w:val="16"/>
+        </w:rPr>
+        <w:tab/>
+        <w:t>xmlns:dbp-ont="http://dbpedia.org/ontology/"</w:t>
+      </w:r>
+    </w:p>
+    <w:p>
+      <w:pPr>
+        <w:pStyle w:val="EUNormal"/>
+        <w:ind w:left="720"/>
+        <w:rPr>
+          <w:sz w:val="16"/>
+          <w:szCs w:val="16"/>
+        </w:rPr>
+      </w:pPr>
+      <w:r>
+        <w:rPr>
+          <w:sz w:val="16"/>
+          <w:szCs w:val="16"/>
+        </w:rPr>
+        <w:tab/>
+        <w:t>xmlns:xsd="http://www.w3.org/2001/XMLSchema#"</w:t>
+      </w:r>
+    </w:p>
+    <w:p>
+      <w:pPr>
+        <w:pStyle w:val="EUNormal"/>
+        <w:ind w:left="720"/>
+        <w:rPr>
+          <w:sz w:val="16"/>
+          <w:szCs w:val="16"/>
+        </w:rPr>
+      </w:pPr>
+      <w:r>
+        <w:rPr>
+          <w:sz w:val="16"/>
+          <w:szCs w:val="16"/>
+        </w:rPr>
+        <w:tab/>
+        <w:t>xmlns:curric="http://www.bbc.co.uk/ontologies/curriculum/"</w:t>
+      </w:r>
+    </w:p>
+    <w:p>
+      <w:pPr>
+        <w:pStyle w:val="EUNormal"/>
+        <w:ind w:left="720"/>
+        <w:rPr>
+          <w:sz w:val="16"/>
+          <w:szCs w:val="16"/>
+        </w:rPr>
+      </w:pPr>
+      <w:r>
+        <w:rPr>
+          <w:sz w:val="16"/>
+          <w:szCs w:val="16"/>
+        </w:rPr>
+        <w:tab/>
+        <w:t>xmlns:cwork="http://www.bbc.co.uk/ontologies/creativework/"</w:t>
+      </w:r>
+    </w:p>
+    <w:p>
+      <w:pPr>
+        <w:pStyle w:val="EUNormal"/>
+        <w:ind w:left="720"/>
+        <w:rPr>
+          <w:sz w:val="16"/>
+          <w:szCs w:val="16"/>
+        </w:rPr>
+      </w:pPr>
+      <w:r>
+        <w:rPr>
+          <w:sz w:val="16"/>
+          <w:szCs w:val="16"/>
+        </w:rPr>
+        <w:tab/>
+        <w:t>xmlns:fb="http://rdf.freebase.com/ns/"</w:t>
+      </w:r>
+    </w:p>
+    <w:p>
+      <w:pPr>
+        <w:pStyle w:val="EUNormal"/>
+        <w:ind w:left="720"/>
+        <w:rPr>
+          <w:sz w:val="16"/>
+          <w:szCs w:val="16"/>
+        </w:rPr>
+      </w:pPr>
+      <w:r>
+        <w:rPr>
+          <w:sz w:val="16"/>
+          <w:szCs w:val="16"/>
+        </w:rPr>
+        <w:tab/>
+        <w:t>xmlns:sesame="http://www.openrdf.org/schema/sesame#"</w:t>
+      </w:r>
+    </w:p>
+    <w:p>
+      <w:pPr>
+        <w:pStyle w:val="EUNormal"/>
+        <w:ind w:left="720"/>
+        <w:rPr>
+          <w:sz w:val="16"/>
+          <w:szCs w:val="16"/>
+        </w:rPr>
+      </w:pPr>
+      <w:r>
+        <w:rPr>
+          <w:sz w:val="16"/>
+          <w:szCs w:val="16"/>
+        </w:rPr>
+        <w:tab/>
+        <w:t>xmlns:fn="http://www.w3.org/2005/xpath-functions#"&gt;</w:t>
+      </w:r>
+    </w:p>
+    <w:p>
+      <w:pPr>
+        <w:pStyle w:val="EUNormal"/>
+        <w:ind w:left="720"/>
+        <w:rPr>
+          <w:sz w:val="16"/>
+          <w:szCs w:val="16"/>
+        </w:rPr>
+      </w:pPr>
+    </w:p>
+    <w:p>
+      <w:pPr>
+        <w:pStyle w:val="EUNormal"/>
+        <w:ind w:left="720"/>
+        <w:rPr>
+          <w:sz w:val="16"/>
+          <w:szCs w:val="16"/>
+        </w:rPr>
+      </w:pPr>
+      <w:r>
+        <w:rPr>
+          <w:sz w:val="16"/>
+          <w:szCs w:val="16"/>
+        </w:rPr>
+        <w:t>&lt;rdf:Description rdf:about="http://www.bbc.co.uk/things/64991#id"&gt;</w:t>
+      </w:r>
+    </w:p>
+    <w:p>
+      <w:pPr>
+        <w:pStyle w:val="EUNormal"/>
+        <w:ind w:left="720"/>
+        <w:rPr>
+          <w:sz w:val="16"/>
+          <w:szCs w:val="16"/>
+        </w:rPr>
+      </w:pPr>
+      <w:r>
+        <w:rPr>
+          <w:sz w:val="16"/>
+          <w:szCs w:val="16"/>
+        </w:rPr>
+        <w:tab/>
+        <w:t>&lt;rdf:type rdf:resource="http://www.w3.org/2002/07/owl#Thing"/&gt;</w:t>
+      </w:r>
+    </w:p>
+    <w:p>
+      <w:pPr>
+        <w:pStyle w:val="EUNormal"/>
+        <w:ind w:left="720"/>
+        <w:rPr>
+          <w:sz w:val="16"/>
+          <w:szCs w:val="16"/>
+        </w:rPr>
+      </w:pPr>
+      <w:r>
+        <w:rPr>
+          <w:sz w:val="16"/>
+          <w:szCs w:val="16"/>
+        </w:rPr>
+        <w:tab/>
+        <w:t>&lt;rdf:type rdf:resource="http://www.bbc.co.uk/ontologies/creativework/CreativeWork"/&gt;</w:t>
+      </w:r>
+    </w:p>
+    <w:p>
+      <w:pPr>
+        <w:pStyle w:val="EUNormal"/>
+        <w:ind w:left="720"/>
+        <w:rPr>
+          <w:sz w:val="16"/>
+          <w:szCs w:val="16"/>
+        </w:rPr>
+      </w:pPr>
+      <w:r>
+        <w:rPr>
+          <w:sz w:val="16"/>
+          <w:szCs w:val="16"/>
+        </w:rPr>
+        <w:tab/>
+        <w:t>&lt;rdf:type rdf:resource="http://www.bbc.co.uk/ontologies/creativework/NewsItem"/&gt;</w:t>
+      </w:r>
+    </w:p>
+    <w:p>
+      <w:pPr>
+        <w:pStyle w:val="EUNormal"/>
+        <w:ind w:left="720"/>
+        <w:rPr>
+          <w:sz w:val="16"/>
+          <w:szCs w:val="16"/>
+        </w:rPr>
+      </w:pPr>
+      <w:r>
+        <w:rPr>
+          <w:sz w:val="16"/>
+          <w:szCs w:val="16"/>
+        </w:rPr>
+        <w:tab/>
+        <w:t>&lt;rdf:type rdf:resource="http://www.bbc.co.uk/ontologies/creativework/Thumbnail"/&gt;</w:t>
+      </w:r>
+    </w:p>
+    <w:p>
+      <w:pPr>
+        <w:pStyle w:val="EUNormal"/>
+        <w:ind w:left="720"/>
+        <w:rPr>
+          <w:sz w:val="16"/>
+          <w:szCs w:val="16"/>
+        </w:rPr>
+      </w:pPr>
+      <w:r>
+        <w:rPr>
+          <w:sz w:val="16"/>
+          <w:szCs w:val="16"/>
+        </w:rPr>
+        <w:tab/>
+        <w:t>&lt;bbc:primaryContentOf rdf:resource="http://www.bbc.co.uk/things/972600547#id"/&gt;</w:t>
+      </w:r>
+    </w:p>
+    <w:p>
+      <w:pPr>
+        <w:pStyle w:val="EUNormal"/>
+        <w:ind w:left="720"/>
+        <w:rPr>
+          <w:sz w:val="16"/>
+          <w:szCs w:val="16"/>
+        </w:rPr>
+      </w:pPr>
+      <w:r>
+        <w:rPr>
+          <w:sz w:val="16"/>
+          <w:szCs w:val="16"/>
+        </w:rPr>
+        <w:lastRenderedPageBreak/>
+        <w:tab/>
+        <w:t>&lt;bbc:primaryContentOf rdf:resource="http://www.bbc.co.uk/things/1813497345#id"/&gt;</w:t>
+      </w:r>
+    </w:p>
+    <w:p>
+      <w:pPr>
+        <w:pStyle w:val="EUNormal"/>
+        <w:ind w:left="720"/>
+        <w:rPr>
+          <w:sz w:val="16"/>
+          <w:szCs w:val="16"/>
+        </w:rPr>
+      </w:pPr>
+      <w:r>
+        <w:rPr>
+          <w:sz w:val="16"/>
+          <w:szCs w:val="16"/>
+        </w:rPr>
+        <w:tab/>
+        <w:t>&lt;bbc:primaryContentOf rdf:resource="http://www.bbc.co.uk/things/1161261914#id"/&gt;</w:t>
+      </w:r>
+    </w:p>
+    <w:p>
+      <w:pPr>
+        <w:pStyle w:val="EUNormal"/>
+        <w:ind w:left="720"/>
+        <w:rPr>
+          <w:sz w:val="16"/>
+          <w:szCs w:val="16"/>
+        </w:rPr>
+      </w:pPr>
+      <w:r>
+        <w:rPr>
+          <w:sz w:val="16"/>
+          <w:szCs w:val="16"/>
+        </w:rPr>
+        <w:tab/>
+        <w:t>&lt;cwork:about rdf:resource="http://www.bbc.co.uk/things/g5b3a44d9-bc98-41b3-8c68-d3692a0bc8b6#id"/&gt;</w:t>
+      </w:r>
+    </w:p>
+    <w:p>
+      <w:pPr>
+        <w:pStyle w:val="EUNormal"/>
+        <w:ind w:left="720"/>
+        <w:rPr>
+          <w:sz w:val="16"/>
+          <w:szCs w:val="16"/>
+        </w:rPr>
+      </w:pPr>
+      <w:r>
+        <w:rPr>
+          <w:sz w:val="16"/>
+          <w:szCs w:val="16"/>
+        </w:rPr>
+        <w:tab/>
+        <w:t>&lt;cwork:about rdf:resource="http://www.guardian.co.uk/politics/person/8855/"/&gt;</w:t>
+      </w:r>
+    </w:p>
+    <w:p>
+      <w:pPr>
+        <w:pStyle w:val="EUNormal"/>
+        <w:ind w:left="720"/>
+        <w:rPr>
+          <w:sz w:val="16"/>
+          <w:szCs w:val="16"/>
+        </w:rPr>
+      </w:pPr>
+      <w:r>
+        <w:rPr>
+          <w:sz w:val="16"/>
+          <w:szCs w:val="16"/>
+        </w:rPr>
+        <w:tab/>
+        <w:t>&lt;cwork:about rdf:resource="http://www.guardian.co.uk/politics/person/9245/"/&gt;</w:t>
+      </w:r>
+    </w:p>
+    <w:p>
+      <w:pPr>
+        <w:pStyle w:val="EUNormal"/>
+        <w:ind w:left="720"/>
+        <w:rPr>
+          <w:sz w:val="16"/>
+          <w:szCs w:val="16"/>
+        </w:rPr>
+      </w:pPr>
+      <w:r>
+        <w:rPr>
+          <w:sz w:val="16"/>
+          <w:szCs w:val="16"/>
+        </w:rPr>
+        <w:tab/>
+        <w:t>&lt;cwork:about rdf:resource="http://dbpedia.org/resource/Rachel_Reeves"/&gt;</w:t>
+      </w:r>
+    </w:p>
+    <w:p>
+      <w:pPr>
+        <w:pStyle w:val="EUNormal"/>
+        <w:ind w:left="720"/>
+        <w:rPr>
+          <w:sz w:val="16"/>
+          <w:szCs w:val="16"/>
+        </w:rPr>
+      </w:pPr>
+      <w:r>
+        <w:rPr>
+          <w:sz w:val="16"/>
+          <w:szCs w:val="16"/>
+        </w:rPr>
+        <w:tab/>
+        <w:t>&lt;cwork:tag rdf:resource="http://www.bbc.co.uk/things/g5b3a44d9-bc98-41b3-8c68-d3692a0bc8b6#id"/&gt;</w:t>
+      </w:r>
+    </w:p>
+    <w:p>
+      <w:pPr>
+        <w:pStyle w:val="EUNormal"/>
+        <w:ind w:left="720"/>
+        <w:rPr>
+          <w:sz w:val="16"/>
+          <w:szCs w:val="16"/>
+        </w:rPr>
+      </w:pPr>
+      <w:r>
+        <w:rPr>
+          <w:sz w:val="16"/>
+          <w:szCs w:val="16"/>
+        </w:rPr>
+        <w:tab/>
+        <w:t>&lt;cwork:tag rdf:resource="http://www.guardian.co.uk/politics/person/8855/"/&gt;</w:t>
+      </w:r>
+    </w:p>
+    <w:p>
+      <w:pPr>
+        <w:pStyle w:val="EUNormal"/>
+        <w:ind w:left="720"/>
+        <w:rPr>
+          <w:sz w:val="16"/>
+          <w:szCs w:val="16"/>
+        </w:rPr>
+      </w:pPr>
+      <w:r>
+        <w:rPr>
+          <w:sz w:val="16"/>
+          <w:szCs w:val="16"/>
+        </w:rPr>
+        <w:tab/>
+        <w:t>&lt;cwork:tag rdf:resource="http://www.guardian.co.uk/politics/person/9245/"/&gt;</w:t>
+      </w:r>
+    </w:p>
+    <w:p>
+      <w:pPr>
+        <w:pStyle w:val="EUNormal"/>
+        <w:ind w:left="720"/>
+        <w:rPr>
+          <w:sz w:val="16"/>
+          <w:szCs w:val="16"/>
+        </w:rPr>
+      </w:pPr>
+      <w:r>
+        <w:rPr>
+          <w:sz w:val="16"/>
+          <w:szCs w:val="16"/>
+        </w:rPr>
+        <w:tab/>
+        <w:t>&lt;cwork:tag rdf:resource="http://dbpedia.org/resource/Rachel_Reeves"/&gt;</w:t>
+      </w:r>
+    </w:p>
+    <w:p>
+      <w:pPr>
+        <w:pStyle w:val="EUNormal"/>
+        <w:ind w:left="720"/>
+        <w:rPr>
+          <w:sz w:val="16"/>
+          <w:szCs w:val="16"/>
+        </w:rPr>
+      </w:pPr>
+      <w:r>
+        <w:rPr>
+          <w:sz w:val="16"/>
+          <w:szCs w:val="16"/>
+        </w:rPr>
+        <w:tab/>
+        <w:t>&lt;cwork:tag rdf:resource="http://sws.geonames.org/7701617/"/&gt;</w:t>
+      </w:r>
+    </w:p>
+    <w:p>
+      <w:pPr>
+        <w:pStyle w:val="EUNormal"/>
+        <w:ind w:left="720"/>
+        <w:rPr>
+          <w:sz w:val="16"/>
+          <w:szCs w:val="16"/>
+        </w:rPr>
+      </w:pPr>
+      <w:r>
+        <w:rPr>
+          <w:sz w:val="16"/>
+          <w:szCs w:val="16"/>
+        </w:rPr>
+        <w:tab/>
+        <w:t>&lt;cwork:altText&gt;thumbnail atlText for CW http://www.bbc.co.uk/context/64991#id&lt;/cwork:altText&gt;</w:t>
+      </w:r>
+    </w:p>
+    <w:p>
+      <w:pPr>
+        <w:pStyle w:val="EUNormal"/>
+        <w:ind w:left="720"/>
+        <w:rPr>
+          <w:sz w:val="16"/>
+          <w:szCs w:val="16"/>
+        </w:rPr>
+      </w:pPr>
+      <w:r>
+        <w:rPr>
+          <w:sz w:val="16"/>
+          <w:szCs w:val="16"/>
+        </w:rPr>
+        <w:tab/>
+        <w:t>&lt;cwork:audience rdf:resource="http://www.bbc.co.uk/ontologies/creativework/NationalAudience"/&gt;</w:t>
+      </w:r>
+    </w:p>
+    <w:p>
+      <w:pPr>
+        <w:pStyle w:val="EUNormal"/>
+        <w:ind w:left="720"/>
+        <w:rPr>
+          <w:sz w:val="16"/>
+          <w:szCs w:val="16"/>
+        </w:rPr>
+      </w:pPr>
+      <w:r>
+        <w:rPr>
+          <w:sz w:val="16"/>
+          <w:szCs w:val="16"/>
+        </w:rPr>
+        <w:tab/>
+        <w:t>&lt;cwork:category rdf:resource="http://www.bbc.co.uk/category/PoliticsPersonsReference"/&gt;</w:t>
+      </w:r>
+    </w:p>
+    <w:p>
+      <w:pPr>
+        <w:pStyle w:val="EUNormal"/>
+        <w:ind w:left="720"/>
+        <w:rPr>
+          <w:sz w:val="16"/>
+          <w:szCs w:val="16"/>
+        </w:rPr>
+      </w:pPr>
+      <w:r>
+        <w:rPr>
+          <w:sz w:val="16"/>
+          <w:szCs w:val="16"/>
+        </w:rPr>
+        <w:tab/>
+        <w:t>&lt;cwork:dateCreated rdf:datatype="http://www.w3.org/2001/XMLSchema#dateTime"&gt;2011-04-02T05:58:40.867Z&lt;/cwork:dateCreated&gt;</w:t>
+      </w:r>
+    </w:p>
+    <w:p>
+      <w:pPr>
+        <w:pStyle w:val="EUNormal"/>
+        <w:ind w:left="720"/>
+        <w:rPr>
+          <w:sz w:val="16"/>
+          <w:szCs w:val="16"/>
+        </w:rPr>
+      </w:pPr>
+      <w:r>
+        <w:rPr>
+          <w:sz w:val="16"/>
+          <w:szCs w:val="16"/>
+        </w:rPr>
+        <w:tab/>
+        <w:t>&lt;cwork:dateModified rdf:datatype="http://www.w3.org/2001/XMLSchema#dateTime"&gt;2012-04-01T21:06:23.660Z&lt;/cwork:dateModified&gt;</w:t>
+      </w:r>
+    </w:p>
+    <w:p>
+      <w:pPr>
+        <w:pStyle w:val="EUNormal"/>
+        <w:ind w:left="720"/>
+        <w:rPr>
+          <w:sz w:val="16"/>
+          <w:szCs w:val="16"/>
+        </w:rPr>
+      </w:pPr>
+      <w:r>
+        <w:rPr>
+          <w:sz w:val="16"/>
+          <w:szCs w:val="16"/>
+        </w:rPr>
+        <w:tab/>
+        <w:t>&lt;cwork:description&gt; 23 fixtures movement town since large wrestling cases contribution charge into lead competition official competition enactments.&lt;/cwork:description&gt;</w:t>
+      </w:r>
+    </w:p>
+    <w:p>
+      <w:pPr>
+        <w:pStyle w:val="EUNormal"/>
+        <w:ind w:left="720"/>
+        <w:rPr>
+          <w:sz w:val="16"/>
+          <w:szCs w:val="16"/>
+        </w:rPr>
+      </w:pPr>
+      <w:r>
+        <w:rPr>
+          <w:sz w:val="16"/>
+          <w:szCs w:val="16"/>
+        </w:rPr>
+        <w:tab/>
+        <w:t>&lt;cwork:liveCoverage rdf:datatype="http://www.w3.org/2001/XMLSchema#boolean"&gt;false&lt;/cwork:liveCoverage&gt;</w:t>
+      </w:r>
+    </w:p>
+    <w:p>
+      <w:pPr>
+        <w:pStyle w:val="EUNormal"/>
+        <w:ind w:left="720"/>
+        <w:rPr>
+          <w:sz w:val="16"/>
+          <w:szCs w:val="16"/>
+        </w:rPr>
+      </w:pPr>
+      <w:r>
+        <w:rPr>
+          <w:sz w:val="16"/>
+          <w:szCs w:val="16"/>
+        </w:rPr>
+        <w:tab/>
+        <w:t>&lt;cwork:mentions rdf:resource="http://sws.geonames.org/7701617/"/&gt;</w:t>
+      </w:r>
+    </w:p>
+    <w:p>
+      <w:pPr>
+        <w:pStyle w:val="EUNormal"/>
+        <w:ind w:left="720"/>
+        <w:rPr>
+          <w:sz w:val="16"/>
+          <w:szCs w:val="16"/>
+        </w:rPr>
+      </w:pPr>
+      <w:r>
+        <w:rPr>
+          <w:sz w:val="16"/>
+          <w:szCs w:val="16"/>
+        </w:rPr>
+        <w:tab/>
+        <w:t>&lt;cwork:primaryFormat rdf:resource="http://www.bbc.co.uk/ontologies/creativework/TextualFormat"/&gt;</w:t>
+      </w:r>
+    </w:p>
+    <w:p>
+      <w:pPr>
+        <w:pStyle w:val="EUNormal"/>
+        <w:ind w:left="720"/>
+        <w:rPr>
+          <w:sz w:val="16"/>
+          <w:szCs w:val="16"/>
+        </w:rPr>
+      </w:pPr>
+      <w:r>
+        <w:rPr>
+          <w:sz w:val="16"/>
+          <w:szCs w:val="16"/>
+        </w:rPr>
+        <w:tab/>
+        <w:t>&lt;cwork:primaryFormat rdf:resource="http://www.bbc.co.uk/ontologies/creativework/InteractiveFormat"/&gt;</w:t>
+      </w:r>
+    </w:p>
+    <w:p>
+      <w:pPr>
+        <w:pStyle w:val="EUNormal"/>
+        <w:ind w:left="720"/>
+        <w:rPr>
+          <w:sz w:val="16"/>
+          <w:szCs w:val="16"/>
+        </w:rPr>
+      </w:pPr>
+      <w:r>
+        <w:rPr>
+          <w:sz w:val="16"/>
+          <w:szCs w:val="16"/>
+        </w:rPr>
+        <w:tab/>
+        <w:t>&lt;cwork:shortTitle&gt; venue power ambition europe amounts make affords whole union global.&lt;/cwork:shortTitle&gt;</w:t>
+      </w:r>
+    </w:p>
+    <w:p>
+      <w:pPr>
+        <w:pStyle w:val="EUNormal"/>
+        <w:ind w:left="720"/>
+        <w:rPr>
+          <w:sz w:val="16"/>
+          <w:szCs w:val="16"/>
+        </w:rPr>
+      </w:pPr>
+      <w:r>
+        <w:rPr>
+          <w:sz w:val="16"/>
+          <w:szCs w:val="16"/>
+        </w:rPr>
+        <w:tab/>
+        <w:t>&lt;cwork:thumbnail rdf:resource="http://www.bbc.co.uk/thumbnail/2140388969"/&gt;</w:t>
+      </w:r>
+    </w:p>
+    <w:p>
+      <w:pPr>
+        <w:pStyle w:val="EUNormal"/>
+        <w:ind w:left="720"/>
+        <w:rPr>
+          <w:sz w:val="16"/>
+          <w:szCs w:val="16"/>
+        </w:rPr>
+      </w:pPr>
+      <w:r>
+        <w:rPr>
+          <w:sz w:val="16"/>
+          <w:szCs w:val="16"/>
+        </w:rPr>
+        <w:tab/>
+        <w:t>&lt;cwork:title&gt;David Davis domestic information help official our ceased machinery reinforced mediums decided.&lt;/cwork:title&gt;</w:t>
+      </w:r>
+    </w:p>
+    <w:p>
+      <w:pPr>
+        <w:pStyle w:val="EUNormal"/>
+        <w:ind w:left="720"/>
+        <w:rPr>
+          <w:sz w:val="16"/>
+          <w:szCs w:val="16"/>
+        </w:rPr>
+      </w:pPr>
+      <w:r>
+        <w:rPr>
+          <w:sz w:val="16"/>
+          <w:szCs w:val="16"/>
+        </w:rPr>
+        <w:t>&lt;/rdf:Description&gt;</w:t>
+      </w:r>
+    </w:p>
+    <w:p>
+      <w:pPr>
+        <w:pStyle w:val="EUNormal"/>
+        <w:ind w:left="720"/>
+        <w:rPr>
+          <w:sz w:val="16"/>
+          <w:szCs w:val="16"/>
+        </w:rPr>
+      </w:pPr>
+      <w:r>
+        <w:rPr>
+          <w:sz w:val="16"/>
+          <w:szCs w:val="16"/>
+        </w:rPr>
+        <w:t>...</w:t>
+      </w:r>
+    </w:p>
+    <w:p>
+      <w:pPr>
+        <w:pStyle w:val="EUNormal"/>
+        <w:ind w:left="720"/>
+        <w:rPr>
+          <w:sz w:val="16"/>
+          <w:szCs w:val="16"/>
+        </w:rPr>
+      </w:pPr>
+    </w:p>
+    <w:p>
+      <w:pPr>
+        <w:pStyle w:val="EUNormal"/>
+        <w:numPr>
+          <w:ilvl w:val="0"/>
+          <w:numId w:val="51"/>
+        </w:numPr>
+        <w:rPr>
+          <w:sz w:val="16"/>
+          <w:szCs w:val="16"/>
+        </w:rPr>
+      </w:pPr>
+      <w:r>
+        <w:rPr>
+          <w:b/>
+        </w:rPr>
+        <w:t>semantic_publishing_benchmark_results</w:t>
+      </w:r>
+      <w:r>
+        <w:rPr>
+          <w:b/>
+        </w:rPr>
+        <w:t xml:space="preserve">.log </w:t>
+      </w:r>
+      <w:r>
+        <w:t xml:space="preserve">- benchmark results are saved to that file. Benchmark results are updated each second and appended to </w:t>
+      </w:r>
+      <w:r>
+        <w:t>it</w:t>
+      </w:r>
+      <w:r>
+        <w:t>.</w:t>
+      </w:r>
+      <w:r>
+        <w:t xml:space="preserve"> Result contains two sections : Editorial and Aggregate. Each section describes number of agents that execute operations/queries, number of</w:t>
+      </w:r>
+      <w:r>
+        <w:t xml:space="preserve"> each executed operation/query</w:t>
+      </w:r>
+      <w:r>
+        <w:t xml:space="preserve"> as well as statistics for each - min, max, average </w:t>
+      </w:r>
+      <w:r>
+        <w:t xml:space="preserve">execution </w:t>
+      </w:r>
+      <w:r>
+        <w:t xml:space="preserve">times. Each section summarizes results at the end with total number of executed operations/queries and average operations/queries per second, number of timed-out operations/queries. </w:t>
+      </w:r>
+      <w:r>
+        <w:t>e.g. :</w:t>
+      </w:r>
+    </w:p>
+    <w:p>
+      <w:pPr>
+        <w:pStyle w:val="EUNormal"/>
+        <w:ind w:left="720"/>
+        <w:rPr>
+          <w:sz w:val="16"/>
+          <w:szCs w:val="16"/>
+        </w:rPr>
+      </w:pPr>
+    </w:p>
+    <w:p>
+      <w:pPr>
+        <w:pStyle w:val="EUNormal"/>
+        <w:ind w:left="720"/>
+        <w:rPr>
+          <w:sz w:val="16"/>
+          <w:szCs w:val="16"/>
+        </w:rPr>
+      </w:pPr>
+      <w:r>
+        <w:rPr>
+          <w:sz w:val="16"/>
+          <w:szCs w:val="16"/>
+        </w:rPr>
+        <w:t>...</w:t>
+      </w:r>
+    </w:p>
+    <w:p>
+      <w:pPr>
+        <w:pStyle w:val="EUNormal"/>
+        <w:ind w:left="720"/>
+        <w:rPr>
+          <w:sz w:val="16"/>
+          <w:szCs w:val="16"/>
+        </w:rPr>
+      </w:pPr>
+      <w:r>
+        <w:rPr>
+          <w:sz w:val="16"/>
+          <w:szCs w:val="16"/>
+        </w:rPr>
+        <w:t>Seconds run : 597</w:t>
+      </w:r>
+    </w:p>
+    <w:p>
+      <w:pPr>
+        <w:pStyle w:val="EUNormal"/>
+        <w:ind w:left="720"/>
+        <w:rPr>
+          <w:sz w:val="16"/>
+          <w:szCs w:val="16"/>
+        </w:rPr>
+      </w:pPr>
+      <w:r>
+        <w:rPr>
+          <w:sz w:val="16"/>
+          <w:szCs w:val="16"/>
+        </w:rPr>
+        <w:tab/>
+        <w:t>Editorial:</w:t>
+      </w:r>
+    </w:p>
+    <w:p>
+      <w:pPr>
+        <w:pStyle w:val="EUNormal"/>
+        <w:ind w:left="720"/>
+        <w:rPr>
+          <w:sz w:val="16"/>
+          <w:szCs w:val="16"/>
+        </w:rPr>
+      </w:pPr>
+      <w:r>
+        <w:rPr>
+          <w:sz w:val="16"/>
+          <w:szCs w:val="16"/>
+        </w:rPr>
+        <w:tab/>
+      </w:r>
+      <w:r>
+        <w:rPr>
+          <w:sz w:val="16"/>
+          <w:szCs w:val="16"/>
+        </w:rPr>
+        <w:tab/>
+        <w:t>2 agents</w:t>
+      </w:r>
+    </w:p>
+    <w:p>
+      <w:pPr>
+        <w:pStyle w:val="EUNormal"/>
+        <w:ind w:left="720"/>
+        <w:rPr>
+          <w:sz w:val="16"/>
+          <w:szCs w:val="16"/>
+        </w:rPr>
+      </w:pPr>
+    </w:p>
+    <w:p>
+      <w:pPr>
+        <w:pStyle w:val="EUNormal"/>
+        <w:ind w:left="720"/>
+        <w:rPr>
+          <w:sz w:val="16"/>
+          <w:szCs w:val="16"/>
+        </w:rPr>
+      </w:pPr>
+      <w:r>
+        <w:rPr>
+          <w:sz w:val="16"/>
+          <w:szCs w:val="16"/>
+        </w:rPr>
+        <w:tab/>
+      </w:r>
+      <w:r>
+        <w:rPr>
+          <w:sz w:val="16"/>
+          <w:szCs w:val="16"/>
+        </w:rPr>
+        <w:tab/>
+        <w:t>4058  inserts (avg : 205     ms, min : 59      ms, max : 3889    ms)</w:t>
+      </w:r>
+    </w:p>
+    <w:p>
+      <w:pPr>
+        <w:pStyle w:val="EUNormal"/>
+        <w:ind w:left="720"/>
+        <w:rPr>
+          <w:sz w:val="16"/>
+          <w:szCs w:val="16"/>
+        </w:rPr>
+      </w:pPr>
+      <w:r>
+        <w:rPr>
+          <w:sz w:val="16"/>
+          <w:szCs w:val="16"/>
+        </w:rPr>
+        <w:tab/>
+      </w:r>
+      <w:r>
+        <w:rPr>
+          <w:sz w:val="16"/>
+          <w:szCs w:val="16"/>
+        </w:rPr>
+        <w:tab/>
+        <w:t>492   updates (avg : 474     ms, min : 186     ms, max : 5663    ms)</w:t>
+      </w:r>
+    </w:p>
+    <w:p>
+      <w:pPr>
+        <w:pStyle w:val="EUNormal"/>
+        <w:ind w:left="720"/>
+        <w:rPr>
+          <w:sz w:val="16"/>
+          <w:szCs w:val="16"/>
+        </w:rPr>
+      </w:pPr>
+      <w:r>
+        <w:rPr>
+          <w:sz w:val="16"/>
+          <w:szCs w:val="16"/>
+        </w:rPr>
+        <w:tab/>
+      </w:r>
+      <w:r>
+        <w:rPr>
+          <w:sz w:val="16"/>
+          <w:szCs w:val="16"/>
+        </w:rPr>
+        <w:tab/>
+        <w:t>507   deletes (avg : 225     ms, min : 60      ms, max : 2330    ms)</w:t>
+      </w:r>
+    </w:p>
+    <w:p>
+      <w:pPr>
+        <w:pStyle w:val="EUNormal"/>
+        <w:ind w:left="720"/>
+        <w:rPr>
+          <w:sz w:val="16"/>
+          <w:szCs w:val="16"/>
+        </w:rPr>
+      </w:pPr>
+    </w:p>
+    <w:p>
+      <w:pPr>
+        <w:pStyle w:val="EUNormal"/>
+        <w:ind w:left="720"/>
+        <w:rPr>
+          <w:sz w:val="16"/>
+          <w:szCs w:val="16"/>
+        </w:rPr>
+      </w:pPr>
+      <w:r>
+        <w:rPr>
+          <w:sz w:val="16"/>
+          <w:szCs w:val="16"/>
+        </w:rPr>
+        <w:tab/>
+      </w:r>
+      <w:r>
+        <w:rPr>
+          <w:sz w:val="16"/>
+          <w:szCs w:val="16"/>
+        </w:rPr>
+        <w:tab/>
+        <w:t xml:space="preserve">5057 operations (4058 CW Inserts (0 </w:t>
+      </w:r>
+      <w:r>
+        <w:rPr>
+          <w:sz w:val="16"/>
+          <w:szCs w:val="16"/>
+        </w:rPr>
+        <w:t>timed-out</w:t>
+      </w:r>
+      <w:r>
+        <w:rPr>
+          <w:sz w:val="16"/>
+          <w:szCs w:val="16"/>
+        </w:rPr>
+        <w:t xml:space="preserve">), 492 CW Updates (0 </w:t>
+      </w:r>
+      <w:r>
+        <w:rPr>
+          <w:sz w:val="16"/>
+          <w:szCs w:val="16"/>
+        </w:rPr>
+        <w:t>timed-out</w:t>
+      </w:r>
+      <w:r>
+        <w:rPr>
+          <w:sz w:val="16"/>
+          <w:szCs w:val="16"/>
+        </w:rPr>
+        <w:t xml:space="preserve">), 507 CW Deletions (0 </w:t>
+      </w:r>
+      <w:r>
+        <w:rPr>
+          <w:sz w:val="16"/>
+          <w:szCs w:val="16"/>
+        </w:rPr>
+        <w:t>timed-out</w:t>
+      </w:r>
+      <w:r>
+        <w:rPr>
+          <w:sz w:val="16"/>
+          <w:szCs w:val="16"/>
+        </w:rPr>
+        <w:t>))</w:t>
+      </w:r>
+    </w:p>
+    <w:p>
+      <w:pPr>
+        <w:pStyle w:val="EUNormal"/>
+        <w:ind w:left="720"/>
+        <w:rPr>
+          <w:sz w:val="16"/>
+          <w:szCs w:val="16"/>
+        </w:rPr>
+      </w:pPr>
+      <w:r>
+        <w:rPr>
+          <w:sz w:val="16"/>
+          <w:szCs w:val="16"/>
+        </w:rPr>
+        <w:tab/>
+      </w:r>
+      <w:r>
+        <w:rPr>
+          <w:sz w:val="16"/>
+          <w:szCs w:val="16"/>
+        </w:rPr>
+        <w:tab/>
+        <w:t>8.4707 average operations per second</w:t>
+      </w:r>
+    </w:p>
+    <w:p>
+      <w:pPr>
+        <w:pStyle w:val="EUNormal"/>
+        <w:ind w:left="720"/>
+        <w:rPr>
+          <w:sz w:val="16"/>
+          <w:szCs w:val="16"/>
+        </w:rPr>
+      </w:pPr>
+    </w:p>
+    <w:p>
+      <w:pPr>
+        <w:pStyle w:val="EUNormal"/>
+        <w:ind w:left="720"/>
+        <w:rPr>
+          <w:sz w:val="16"/>
+          <w:szCs w:val="16"/>
+        </w:rPr>
+      </w:pPr>
+      <w:r>
+        <w:rPr>
+          <w:sz w:val="16"/>
+          <w:szCs w:val="16"/>
+        </w:rPr>
+        <w:lastRenderedPageBreak/>
+        <w:tab/>
+        <w:t>Aggregation:</w:t>
+      </w:r>
+    </w:p>
+    <w:p>
+      <w:pPr>
+        <w:pStyle w:val="EUNormal"/>
+        <w:ind w:left="720"/>
+        <w:rPr>
+          <w:sz w:val="16"/>
+          <w:szCs w:val="16"/>
+        </w:rPr>
+      </w:pPr>
+      <w:r>
+        <w:rPr>
+          <w:sz w:val="16"/>
+          <w:szCs w:val="16"/>
+        </w:rPr>
+        <w:tab/>
+      </w:r>
+      <w:r>
+        <w:rPr>
+          <w:sz w:val="16"/>
+          <w:szCs w:val="16"/>
+        </w:rPr>
+        <w:tab/>
+        <w:t>16 agents</w:t>
+      </w:r>
+    </w:p>
+    <w:p>
+      <w:pPr>
+        <w:pStyle w:val="EUNormal"/>
+        <w:ind w:left="720"/>
+        <w:rPr>
+          <w:sz w:val="16"/>
+          <w:szCs w:val="16"/>
+        </w:rPr>
+      </w:pPr>
+    </w:p>
+    <w:p>
+      <w:pPr>
+        <w:pStyle w:val="EUNormal"/>
+        <w:ind w:left="720"/>
+        <w:rPr>
+          <w:sz w:val="16"/>
+          <w:szCs w:val="16"/>
+        </w:rPr>
+      </w:pPr>
+      <w:r>
+        <w:rPr>
+          <w:sz w:val="16"/>
+          <w:szCs w:val="16"/>
+        </w:rPr>
+        <w:tab/>
+      </w:r>
+      <w:r>
+        <w:rPr>
+          <w:sz w:val="16"/>
+          <w:szCs w:val="16"/>
+        </w:rPr>
+        <w:tab/>
+        <w:t xml:space="preserve">2181  Q1   queries (avg : 947     ms, min : 6       ms, max : 8381    ms, 0 </w:t>
+      </w:r>
+      <w:r>
+        <w:rPr>
+          <w:sz w:val="16"/>
+          <w:szCs w:val="16"/>
+        </w:rPr>
+        <w:t>timed-out</w:t>
+      </w:r>
+      <w:r>
+        <w:rPr>
+          <w:sz w:val="16"/>
+          <w:szCs w:val="16"/>
+        </w:rPr>
+        <w:t>)</w:t>
+      </w:r>
+    </w:p>
+    <w:p>
+      <w:pPr>
+        <w:pStyle w:val="EUNormal"/>
+        <w:ind w:left="720"/>
+        <w:rPr>
+          <w:sz w:val="16"/>
+          <w:szCs w:val="16"/>
+        </w:rPr>
+      </w:pPr>
+      <w:r>
+        <w:rPr>
+          <w:sz w:val="16"/>
+          <w:szCs w:val="16"/>
+        </w:rPr>
+        <w:tab/>
+      </w:r>
+      <w:r>
+        <w:rPr>
+          <w:sz w:val="16"/>
+          <w:szCs w:val="16"/>
+        </w:rPr>
+        <w:tab/>
+        <w:t xml:space="preserve">2013  Q2   queries (avg : 10      ms, min : 3       ms, max : 1812    ms, 0 </w:t>
+      </w:r>
+      <w:r>
+        <w:rPr>
+          <w:sz w:val="16"/>
+          <w:szCs w:val="16"/>
+        </w:rPr>
+        <w:t>timed-out</w:t>
+      </w:r>
+      <w:r>
+        <w:rPr>
+          <w:sz w:val="16"/>
+          <w:szCs w:val="16"/>
+        </w:rPr>
+        <w:t>)</w:t>
+      </w:r>
+    </w:p>
+    <w:p>
+      <w:pPr>
+        <w:pStyle w:val="EUNormal"/>
+        <w:ind w:left="720"/>
+        <w:rPr>
+          <w:sz w:val="16"/>
+          <w:szCs w:val="16"/>
+        </w:rPr>
+      </w:pPr>
+      <w:r>
+        <w:rPr>
+          <w:sz w:val="16"/>
+          <w:szCs w:val="16"/>
+        </w:rPr>
+        <w:tab/>
+      </w:r>
+      <w:r>
+        <w:rPr>
+          <w:sz w:val="16"/>
+          <w:szCs w:val="16"/>
+        </w:rPr>
+        <w:tab/>
+        <w:t xml:space="preserve">2074  Q3   queries (avg : 605     ms, min : 163     ms, max : 21738   ms, 0 </w:t>
+      </w:r>
+      <w:r>
+        <w:rPr>
+          <w:sz w:val="16"/>
+          <w:szCs w:val="16"/>
+        </w:rPr>
+        <w:t>timed-out</w:t>
+      </w:r>
+      <w:r>
+        <w:rPr>
+          <w:sz w:val="16"/>
+          <w:szCs w:val="16"/>
+        </w:rPr>
+        <w:t>)</w:t>
+      </w:r>
+    </w:p>
+    <w:p>
+      <w:pPr>
+        <w:pStyle w:val="EUNormal"/>
+        <w:ind w:left="720"/>
+        <w:rPr>
+          <w:sz w:val="16"/>
+          <w:szCs w:val="16"/>
+        </w:rPr>
+      </w:pPr>
+      <w:r>
+        <w:rPr>
+          <w:sz w:val="16"/>
+          <w:szCs w:val="16"/>
+        </w:rPr>
+        <w:tab/>
+      </w:r>
+      <w:r>
+        <w:rPr>
+          <w:sz w:val="16"/>
+          <w:szCs w:val="16"/>
+        </w:rPr>
+        <w:tab/>
+        <w:t xml:space="preserve">2059  Q4   queries (avg : 157     ms, min : 27      ms, max : 3536    ms, 0 </w:t>
+      </w:r>
+      <w:r>
+        <w:rPr>
+          <w:sz w:val="16"/>
+          <w:szCs w:val="16"/>
+        </w:rPr>
+        <w:t>timed-out</w:t>
+      </w:r>
+      <w:r>
+        <w:rPr>
+          <w:sz w:val="16"/>
+          <w:szCs w:val="16"/>
+        </w:rPr>
+        <w:t>)</w:t>
+      </w:r>
+    </w:p>
+    <w:p>
+      <w:pPr>
+        <w:pStyle w:val="EUNormal"/>
+        <w:ind w:left="720"/>
+        <w:rPr>
+          <w:sz w:val="16"/>
+          <w:szCs w:val="16"/>
+        </w:rPr>
+      </w:pPr>
+      <w:r>
+        <w:rPr>
+          <w:sz w:val="16"/>
+          <w:szCs w:val="16"/>
+        </w:rPr>
+        <w:tab/>
+      </w:r>
+      <w:r>
+        <w:rPr>
+          <w:sz w:val="16"/>
+          <w:szCs w:val="16"/>
+        </w:rPr>
+        <w:tab/>
+        <w:t xml:space="preserve">2021  Q5   queries (avg : 126     ms, min : 7       ms, max : 2552    ms, 0 </w:t>
+      </w:r>
+      <w:r>
+        <w:rPr>
+          <w:sz w:val="16"/>
+          <w:szCs w:val="16"/>
+        </w:rPr>
+        <w:t>timed-out</w:t>
+      </w:r>
+      <w:r>
+        <w:rPr>
+          <w:sz w:val="16"/>
+          <w:szCs w:val="16"/>
+        </w:rPr>
+        <w:t>)</w:t>
+      </w:r>
+    </w:p>
+    <w:p>
+      <w:pPr>
+        <w:pStyle w:val="EUNormal"/>
+        <w:ind w:left="720"/>
+        <w:rPr>
+          <w:sz w:val="16"/>
+          <w:szCs w:val="16"/>
+        </w:rPr>
+      </w:pPr>
+      <w:r>
+        <w:rPr>
+          <w:sz w:val="16"/>
+          <w:szCs w:val="16"/>
+        </w:rPr>
+        <w:tab/>
+      </w:r>
+      <w:r>
+        <w:rPr>
+          <w:sz w:val="16"/>
+          <w:szCs w:val="16"/>
+        </w:rPr>
+        <w:tab/>
+        <w:t xml:space="preserve">2011  Q6   queries (avg : 71      ms, min : 13      ms, max : 3322    ms, 0 </w:t>
+      </w:r>
+      <w:r>
+        <w:rPr>
+          <w:sz w:val="16"/>
+          <w:szCs w:val="16"/>
+        </w:rPr>
+        <w:t>timed-out</w:t>
+      </w:r>
+      <w:r>
+        <w:rPr>
+          <w:sz w:val="16"/>
+          <w:szCs w:val="16"/>
+        </w:rPr>
+        <w:t>)</w:t>
+      </w:r>
+    </w:p>
+    <w:p>
+      <w:pPr>
+        <w:pStyle w:val="EUNormal"/>
+        <w:ind w:left="720"/>
+        <w:rPr>
+          <w:sz w:val="16"/>
+          <w:szCs w:val="16"/>
+        </w:rPr>
+      </w:pPr>
+      <w:r>
+        <w:rPr>
+          <w:sz w:val="16"/>
+          <w:szCs w:val="16"/>
+        </w:rPr>
+        <w:tab/>
+      </w:r>
+      <w:r>
+        <w:rPr>
+          <w:sz w:val="16"/>
+          <w:szCs w:val="16"/>
+        </w:rPr>
+        <w:tab/>
+        <w:t xml:space="preserve">2007  Q7   queries (avg : 554     ms, min : 148     ms, max : 3905    ms, 0 </w:t>
+      </w:r>
+      <w:r>
+        <w:rPr>
+          <w:sz w:val="16"/>
+          <w:szCs w:val="16"/>
+        </w:rPr>
+        <w:t>timed-out</w:t>
+      </w:r>
+      <w:r>
+        <w:rPr>
+          <w:sz w:val="16"/>
+          <w:szCs w:val="16"/>
+        </w:rPr>
+        <w:t>)</w:t>
+      </w:r>
+    </w:p>
+    <w:p>
+      <w:pPr>
+        <w:pStyle w:val="EUNormal"/>
+        <w:ind w:left="720"/>
+        <w:rPr>
+          <w:sz w:val="16"/>
+          <w:szCs w:val="16"/>
+        </w:rPr>
+      </w:pPr>
+      <w:r>
+        <w:rPr>
+          <w:sz w:val="16"/>
+          <w:szCs w:val="16"/>
+        </w:rPr>
+        <w:tab/>
+      </w:r>
+      <w:r>
+        <w:rPr>
+          <w:sz w:val="16"/>
+          <w:szCs w:val="16"/>
+        </w:rPr>
+        <w:tab/>
+        <w:t xml:space="preserve">2119  Q8   queries (avg : 134     ms, min : 43      ms, max : 2152    ms, 0 </w:t>
+      </w:r>
+      <w:r>
+        <w:rPr>
+          <w:sz w:val="16"/>
+          <w:szCs w:val="16"/>
+        </w:rPr>
+        <w:t>timed-out</w:t>
+      </w:r>
+      <w:r>
+        <w:rPr>
+          <w:sz w:val="16"/>
+          <w:szCs w:val="16"/>
+        </w:rPr>
+        <w:t>)</w:t>
+      </w:r>
+    </w:p>
+    <w:p>
+      <w:pPr>
+        <w:pStyle w:val="EUNormal"/>
+        <w:ind w:left="720"/>
+        <w:rPr>
+          <w:sz w:val="16"/>
+          <w:szCs w:val="16"/>
+        </w:rPr>
+      </w:pPr>
+      <w:r>
+        <w:rPr>
+          <w:sz w:val="16"/>
+          <w:szCs w:val="16"/>
+        </w:rPr>
+        <w:tab/>
+      </w:r>
+      <w:r>
+        <w:rPr>
+          <w:sz w:val="16"/>
+          <w:szCs w:val="16"/>
+        </w:rPr>
+        <w:tab/>
+        <w:t xml:space="preserve">2072  Q9   queries (avg : 1811    ms, min : 88      ms, max : 12311   ms, 0 </w:t>
+      </w:r>
+      <w:r>
+        <w:rPr>
+          <w:sz w:val="16"/>
+          <w:szCs w:val="16"/>
+        </w:rPr>
+        <w:t>timed-out</w:t>
+      </w:r>
+      <w:r>
+        <w:rPr>
+          <w:sz w:val="16"/>
+          <w:szCs w:val="16"/>
+        </w:rPr>
+        <w:t>)</w:t>
+      </w:r>
+    </w:p>
+    <w:p>
+      <w:pPr>
+        <w:pStyle w:val="EUNormal"/>
+        <w:ind w:left="720"/>
+        <w:rPr>
+          <w:sz w:val="16"/>
+          <w:szCs w:val="16"/>
+        </w:rPr>
+      </w:pPr>
+    </w:p>
+    <w:p>
+      <w:pPr>
+        <w:pStyle w:val="EUNormal"/>
+        <w:ind w:left="720"/>
+        <w:rPr>
+          <w:sz w:val="16"/>
+          <w:szCs w:val="16"/>
+        </w:rPr>
+      </w:pPr>
+      <w:r>
+        <w:rPr>
+          <w:sz w:val="16"/>
+          <w:szCs w:val="16"/>
+        </w:rPr>
+        <w:tab/>
+      </w:r>
+      <w:r>
+        <w:rPr>
+          <w:sz w:val="16"/>
+          <w:szCs w:val="16"/>
+        </w:rPr>
+        <w:tab/>
+        <w:t xml:space="preserve">18557 total retrieval queries (0 </w:t>
+      </w:r>
+      <w:r>
+        <w:rPr>
+          <w:sz w:val="16"/>
+          <w:szCs w:val="16"/>
+        </w:rPr>
+        <w:t>timed-out</w:t>
+      </w:r>
+      <w:r>
+        <w:rPr>
+          <w:sz w:val="16"/>
+          <w:szCs w:val="16"/>
+        </w:rPr>
+        <w:t>)</w:t>
+      </w:r>
+    </w:p>
+    <w:p>
+      <w:pPr>
+        <w:pStyle w:val="EUNormal"/>
+        <w:ind w:left="720"/>
+        <w:rPr>
+          <w:sz w:val="16"/>
+          <w:szCs w:val="16"/>
+        </w:rPr>
+      </w:pPr>
+      <w:r>
+        <w:rPr>
+          <w:sz w:val="16"/>
+          <w:szCs w:val="16"/>
+        </w:rPr>
+        <w:tab/>
+      </w:r>
+      <w:r>
+        <w:rPr>
+          <w:sz w:val="16"/>
+          <w:szCs w:val="16"/>
+        </w:rPr>
+        <w:tab/>
+        <w:t>34.3648 average queries per second</w:t>
+      </w:r>
+    </w:p>
+    <w:p>
+      <w:pPr>
+        <w:pStyle w:val="EUNormal"/>
+        <w:ind w:left="720"/>
+        <w:rPr>
+          <w:sz w:val="16"/>
+          <w:szCs w:val="16"/>
+        </w:rPr>
+      </w:pPr>
+      <w:r>
+        <w:rPr>
+          <w:sz w:val="16"/>
+          <w:szCs w:val="16"/>
+        </w:rPr>
+        <w:t>...</w:t>
       </w:r>
     </w:p>
     <w:sectPr>
@@ -49951,7 +53289,7 @@
         <w:rPr>
           <w:noProof/>
         </w:rPr>
-        <w:t>38</w:t>
+        <w:t>64</w:t>
       </w:r>
     </w:fldSimple>
     <w:r>
@@ -49962,7 +53300,7 @@
         <w:rPr>
           <w:noProof/>
         </w:rPr>
-        <w:t>61</w:t>
+        <w:t>65</w:t>
       </w:r>
     </w:fldSimple>
     <w:r>
@@ -49991,7 +53329,7 @@
         <w:rPr>
           <w:noProof/>
         </w:rPr>
-        <w:t>33</w:t>
+        <w:t>65</w:t>
       </w:r>
     </w:fldSimple>
     <w:r>
@@ -50002,7 +53340,7 @@
         <w:rPr>
           <w:noProof/>
         </w:rPr>
-        <w:t>61</w:t>
+        <w:t>65</w:t>
       </w:r>
     </w:fldSimple>
   </w:p>
@@ -54958,9 +58296,9 @@
     </w:lvl>
   </w:abstractNum>
   <w:abstractNum w:abstractNumId="38">
-    <w:nsid w:val="2A8B5DFC"/>
+    <w:nsid w:val="17EF5528"/>
     <w:multiLevelType w:val="hybridMultilevel"/>
-    <w:tmpl w:val="B88EC488"/>
+    <w:tmpl w:val="F8428E94"/>
     <w:lvl w:ilvl="0" w:tplc="04090001">
       <w:start w:val="1"/>
       <w:numFmt w:val="bullet"/>
@@ -55071,9 +58409,9 @@
     </w:lvl>
   </w:abstractNum>
   <w:abstractNum w:abstractNumId="39">
-    <w:nsid w:val="35884FC5"/>
+    <w:nsid w:val="2A8B5DFC"/>
     <w:multiLevelType w:val="hybridMultilevel"/>
-    <w:tmpl w:val="0D98E3E6"/>
+    <w:tmpl w:val="B88EC488"/>
     <w:lvl w:ilvl="0" w:tplc="04090001">
       <w:start w:val="1"/>
       <w:numFmt w:val="bullet"/>
@@ -55184,9 +58522,9 @@
     </w:lvl>
   </w:abstractNum>
   <w:abstractNum w:abstractNumId="40">
-    <w:nsid w:val="363D7E3B"/>
+    <w:nsid w:val="35884FC5"/>
     <w:multiLevelType w:val="hybridMultilevel"/>
-    <w:tmpl w:val="F07A32A0"/>
+    <w:tmpl w:val="0D98E3E6"/>
     <w:lvl w:ilvl="0" w:tplc="04090001">
       <w:start w:val="1"/>
       <w:numFmt w:val="bullet"/>
@@ -55297,9 +58635,9 @@
     </w:lvl>
   </w:abstractNum>
   <w:abstractNum w:abstractNumId="41">
-    <w:nsid w:val="3C025186"/>
+    <w:nsid w:val="363D7E3B"/>
     <w:multiLevelType w:val="hybridMultilevel"/>
-    <w:tmpl w:val="AD948D22"/>
+    <w:tmpl w:val="F07A32A0"/>
     <w:lvl w:ilvl="0" w:tplc="04090001">
       <w:start w:val="1"/>
       <w:numFmt w:val="bullet"/>
@@ -55410,6 +58748,119 @@
     </w:lvl>
   </w:abstractNum>
   <w:abstractNum w:abstractNumId="42">
+    <w:nsid w:val="3C025186"/>
+    <w:multiLevelType w:val="hybridMultilevel"/>
+    <w:tmpl w:val="AD948D22"/>
+    <w:lvl w:ilvl="0" w:tplc="04090001">
+      <w:start w:val="1"/>
+      <w:numFmt w:val="bullet"/>
+      <w:lvlText w:val=""/>
+      <w:lvlJc w:val="left"/>
+      <w:pPr>
+        <w:ind w:left="720" w:hanging="360"/>
+      </w:pPr>
+      <w:rPr>
+        <w:rFonts w:ascii="Symbol" w:hAnsi="Symbol" w:hint="default"/>
+      </w:rPr>
+    </w:lvl>
+    <w:lvl w:ilvl="1" w:tplc="04090003" w:tentative="1">
+      <w:start w:val="1"/>
+      <w:numFmt w:val="bullet"/>
+      <w:lvlText w:val="o"/>
+      <w:lvlJc w:val="left"/>
+      <w:pPr>
+        <w:ind w:left="1440" w:hanging="360"/>
+      </w:pPr>
+      <w:rPr>
+        <w:rFonts w:ascii="Courier New" w:hAnsi="Courier New" w:cs="Courier New" w:hint="default"/>
+      </w:rPr>
+    </w:lvl>
+    <w:lvl w:ilvl="2" w:tplc="04090005" w:tentative="1">
+      <w:start w:val="1"/>
+      <w:numFmt w:val="bullet"/>
+      <w:lvlText w:val=""/>
+      <w:lvlJc w:val="left"/>
+      <w:pPr>
+        <w:ind w:left="2160" w:hanging="360"/>
+      </w:pPr>
+      <w:rPr>
+        <w:rFonts w:ascii="Wingdings" w:hAnsi="Wingdings" w:hint="default"/>
+      </w:rPr>
+    </w:lvl>
+    <w:lvl w:ilvl="3" w:tplc="04090001" w:tentative="1">
+      <w:start w:val="1"/>
+      <w:numFmt w:val="bullet"/>
+      <w:lvlText w:val=""/>
+      <w:lvlJc w:val="left"/>
+      <w:pPr>
+        <w:ind w:left="2880" w:hanging="360"/>
+      </w:pPr>
+      <w:rPr>
+        <w:rFonts w:ascii="Symbol" w:hAnsi="Symbol" w:hint="default"/>
+      </w:rPr>
+    </w:lvl>
+    <w:lvl w:ilvl="4" w:tplc="04090003" w:tentative="1">
+      <w:start w:val="1"/>
+      <w:numFmt w:val="bullet"/>
+      <w:lvlText w:val="o"/>
+      <w:lvlJc w:val="left"/>
+      <w:pPr>
+        <w:ind w:left="3600" w:hanging="360"/>
+      </w:pPr>
+      <w:rPr>
+        <w:rFonts w:ascii="Courier New" w:hAnsi="Courier New" w:cs="Courier New" w:hint="default"/>
+      </w:rPr>
+    </w:lvl>
+    <w:lvl w:ilvl="5" w:tplc="04090005" w:tentative="1">
+      <w:start w:val="1"/>
+      <w:numFmt w:val="bullet"/>
+      <w:lvlText w:val=""/>
+      <w:lvlJc w:val="left"/>
+      <w:pPr>
+        <w:ind w:left="4320" w:hanging="360"/>
+      </w:pPr>
+      <w:rPr>
+        <w:rFonts w:ascii="Wingdings" w:hAnsi="Wingdings" w:hint="default"/>
+      </w:rPr>
+    </w:lvl>
+    <w:lvl w:ilvl="6" w:tplc="04090001" w:tentative="1">
+      <w:start w:val="1"/>
+      <w:numFmt w:val="bullet"/>
+      <w:lvlText w:val=""/>
+      <w:lvlJc w:val="left"/>
+      <w:pPr>
+        <w:ind w:left="5040" w:hanging="360"/>
+      </w:pPr>
+      <w:rPr>
+        <w:rFonts w:ascii="Symbol" w:hAnsi="Symbol" w:hint="default"/>
+      </w:rPr>
+    </w:lvl>
+    <w:lvl w:ilvl="7" w:tplc="04090003" w:tentative="1">
+      <w:start w:val="1"/>
+      <w:numFmt w:val="bullet"/>
+      <w:lvlText w:val="o"/>
+      <w:lvlJc w:val="left"/>
+      <w:pPr>
+        <w:ind w:left="5760" w:hanging="360"/>
+      </w:pPr>
+      <w:rPr>
+        <w:rFonts w:ascii="Courier New" w:hAnsi="Courier New" w:cs="Courier New" w:hint="default"/>
+      </w:rPr>
+    </w:lvl>
+    <w:lvl w:ilvl="8" w:tplc="04090005" w:tentative="1">
+      <w:start w:val="1"/>
+      <w:numFmt w:val="bullet"/>
+      <w:lvlText w:val=""/>
+      <w:lvlJc w:val="left"/>
+      <w:pPr>
+        <w:ind w:left="6480" w:hanging="360"/>
+      </w:pPr>
+      <w:rPr>
+        <w:rFonts w:ascii="Wingdings" w:hAnsi="Wingdings" w:hint="default"/>
+      </w:rPr>
+    </w:lvl>
+  </w:abstractNum>
+  <w:abstractNum w:abstractNumId="43">
     <w:nsid w:val="458A726A"/>
     <w:multiLevelType w:val="hybridMultilevel"/>
     <w:tmpl w:val="2174DB2E"/>
@@ -55522,7 +58973,7 @@
       </w:rPr>
     </w:lvl>
   </w:abstractNum>
-  <w:abstractNum w:abstractNumId="43">
+  <w:abstractNum w:abstractNumId="44">
     <w:nsid w:val="48691719"/>
     <w:multiLevelType w:val="hybridMultilevel"/>
     <w:tmpl w:val="AF3AC2C0"/>
@@ -55635,7 +59086,7 @@
       </w:rPr>
     </w:lvl>
   </w:abstractNum>
-  <w:abstractNum w:abstractNumId="44">
+  <w:abstractNum w:abstractNumId="45">
     <w:nsid w:val="4D0E5518"/>
     <w:multiLevelType w:val="hybridMultilevel"/>
     <w:tmpl w:val="72104164"/>
@@ -55748,7 +59199,7 @@
       </w:rPr>
     </w:lvl>
   </w:abstractNum>
-  <w:abstractNum w:abstractNumId="45">
+  <w:abstractNum w:abstractNumId="46">
     <w:nsid w:val="53EF383D"/>
     <w:multiLevelType w:val="hybridMultilevel"/>
     <w:tmpl w:val="91DC3970"/>
@@ -55861,7 +59312,7 @@
       </w:rPr>
     </w:lvl>
   </w:abstractNum>
-  <w:abstractNum w:abstractNumId="46">
+  <w:abstractNum w:abstractNumId="47">
     <w:nsid w:val="56B81936"/>
     <w:multiLevelType w:val="hybridMultilevel"/>
     <w:tmpl w:val="CE866756"/>
@@ -55974,7 +59425,7 @@
       </w:rPr>
     </w:lvl>
   </w:abstractNum>
-  <w:abstractNum w:abstractNumId="47">
+  <w:abstractNum w:abstractNumId="48">
     <w:nsid w:val="574C4210"/>
     <w:multiLevelType w:val="hybridMultilevel"/>
     <w:tmpl w:val="6298FC84"/>
@@ -56087,7 +59538,7 @@
       </w:rPr>
     </w:lvl>
   </w:abstractNum>
-  <w:abstractNum w:abstractNumId="48">
+  <w:abstractNum w:abstractNumId="49">
     <w:nsid w:val="58BE4617"/>
     <w:multiLevelType w:val="hybridMultilevel"/>
     <w:tmpl w:val="211A430E"/>
@@ -56200,7 +59651,7 @@
       </w:rPr>
     </w:lvl>
   </w:abstractNum>
-  <w:abstractNum w:abstractNumId="49">
+  <w:abstractNum w:abstractNumId="50">
     <w:nsid w:val="59EB52CB"/>
     <w:multiLevelType w:val="hybridMultilevel"/>
     <w:tmpl w:val="ED7C6E96"/>
@@ -56313,7 +59764,7 @@
       </w:rPr>
     </w:lvl>
   </w:abstractNum>
-  <w:abstractNum w:abstractNumId="50">
+  <w:abstractNum w:abstractNumId="51">
     <w:nsid w:val="651A518C"/>
     <w:multiLevelType w:val="hybridMultilevel"/>
     <w:tmpl w:val="558E9A56"/>
@@ -56426,7 +59877,7 @@
       </w:rPr>
     </w:lvl>
   </w:abstractNum>
-  <w:abstractNum w:abstractNumId="51">
+  <w:abstractNum w:abstractNumId="52">
     <w:nsid w:val="6A423D3A"/>
     <w:multiLevelType w:val="hybridMultilevel"/>
     <w:tmpl w:val="98488D86"/>
@@ -56539,7 +59990,7 @@
       </w:rPr>
     </w:lvl>
   </w:abstractNum>
-  <w:abstractNum w:abstractNumId="52">
+  <w:abstractNum w:abstractNumId="53">
     <w:nsid w:val="6E7E1F87"/>
     <w:multiLevelType w:val="hybridMultilevel"/>
     <w:tmpl w:val="C64E2F58"/>
@@ -56652,7 +60103,7 @@
       </w:rPr>
     </w:lvl>
   </w:abstractNum>
-  <w:abstractNum w:abstractNumId="53">
+  <w:abstractNum w:abstractNumId="54">
     <w:nsid w:val="797674D4"/>
     <w:multiLevelType w:val="hybridMultilevel"/>
     <w:tmpl w:val="E86897C0"/>
@@ -56858,61 +60309,64 @@
     <w:abstractNumId w:val="33"/>
   </w:num>
   <w:num w:numId="32">
-    <w:abstractNumId w:val="53"/>
+    <w:abstractNumId w:val="54"/>
   </w:num>
   <w:num w:numId="33">
+    <w:abstractNumId w:val="48"/>
+  </w:num>
+  <w:num w:numId="34">
+    <w:abstractNumId w:val="39"/>
+  </w:num>
+  <w:num w:numId="35">
+    <w:abstractNumId w:val="44"/>
+  </w:num>
+  <w:num w:numId="36">
     <w:abstractNumId w:val="47"/>
   </w:num>
-  <w:num w:numId="34">
-    <w:abstractNumId w:val="38"/>
-  </w:num>
-  <w:num w:numId="35">
-    <w:abstractNumId w:val="43"/>
-  </w:num>
-  <w:num w:numId="36">
-    <w:abstractNumId w:val="46"/>
-  </w:num>
   <w:num w:numId="37">
-    <w:abstractNumId w:val="44"/>
+    <w:abstractNumId w:val="45"/>
   </w:num>
   <w:num w:numId="38">
     <w:abstractNumId w:val="37"/>
   </w:num>
   <w:num w:numId="39">
-    <w:abstractNumId w:val="45"/>
+    <w:abstractNumId w:val="46"/>
   </w:num>
   <w:num w:numId="40">
-    <w:abstractNumId w:val="40"/>
+    <w:abstractNumId w:val="41"/>
   </w:num>
   <w:num w:numId="41">
     <w:abstractNumId w:val="36"/>
   </w:num>
   <w:num w:numId="42">
+    <w:abstractNumId w:val="53"/>
+  </w:num>
+  <w:num w:numId="43">
+    <w:abstractNumId w:val="50"/>
+  </w:num>
+  <w:num w:numId="44">
+    <w:abstractNumId w:val="42"/>
+  </w:num>
+  <w:num w:numId="45">
     <w:abstractNumId w:val="52"/>
   </w:num>
-  <w:num w:numId="43">
+  <w:num w:numId="46">
+    <w:abstractNumId w:val="40"/>
+  </w:num>
+  <w:num w:numId="47">
     <w:abstractNumId w:val="49"/>
   </w:num>
-  <w:num w:numId="44">
-    <w:abstractNumId w:val="41"/>
-  </w:num>
-  <w:num w:numId="45">
-    <w:abstractNumId w:val="51"/>
-  </w:num>
-  <w:num w:numId="46">
-    <w:abstractNumId w:val="39"/>
-  </w:num>
-  <w:num w:numId="47">
-    <w:abstractNumId w:val="48"/>
-  </w:num>
   <w:num w:numId="48">
-    <w:abstractNumId w:val="42"/>
+    <w:abstractNumId w:val="43"/>
   </w:num>
   <w:num w:numId="49">
     <w:abstractNumId w:val="35"/>
   </w:num>
   <w:num w:numId="50">
-    <w:abstractNumId w:val="50"/>
+    <w:abstractNumId w:val="51"/>
+  </w:num>
+  <w:num w:numId="51">
+    <w:abstractNumId w:val="38"/>
   </w:num>
   <w:numIdMacAtCleanup w:val="48"/>
 </w:numbering>
@@ -58649,7 +62103,7 @@
 </file>
 
 <file path=customXml/itemProps1.xml><?xml version="1.0" encoding="utf-8"?>
-<ds:datastoreItem xmlns:ds="http://schemas.openxmlformats.org/officeDocument/2006/customXml" ds:itemID="{98B4ED13-0FB3-4BCA-9D44-7380CA9C4ADE}">
+<ds:datastoreItem xmlns:ds="http://schemas.openxmlformats.org/officeDocument/2006/customXml" ds:itemID="{E4E9EA97-2FD3-4CC7-8020-C6DB60AF84F6}">
   <ds:schemaRefs>
     <ds:schemaRef ds:uri="http://schemas.openxmlformats.org/officeDocument/2006/bibliography"/>
   </ds:schemaRefs>

</xml_diff>

<commit_message>
Updated documentation related to changed repository name
</commit_message>
<xml_diff>
--- a/doc/LDBC Semantic Publishing Benchmark.docx
+++ b/doc/LDBC Semantic Publishing Benchmark.docx
@@ -23937,7 +23937,7 @@
         </w:rPr>
       </w:pPr>
       <w:r>
-        <w:t>https://github.com/ldbc/ldbc_semanticpub_bm</w:t>
+        <w:t>https://github.com/ldbc/ldbc_spb_bm</w:t>
       </w:r>
       <w:r>
         <w:t xml:space="preserve"> - </w:t>
@@ -23958,7 +23958,7 @@
         </w:numPr>
       </w:pPr>
       <w:r>
-        <w:t>https://github.com/ldbc/ldbc_semanticpub_bm_additional_datasets</w:t>
+        <w:t>https://github.com/ldbc/ldbc_spb_optional_datasets</w:t>
       </w:r>
       <w:r>
         <w:t xml:space="preserve"> - </w:t>
@@ -53001,7 +53001,7 @@
         <w:rPr>
           <w:noProof/>
         </w:rPr>
-        <w:t>28</w:t>
+        <w:t>30</w:t>
       </w:r>
     </w:fldSimple>
     <w:r>
@@ -53041,7 +53041,7 @@
         <w:rPr>
           <w:noProof/>
         </w:rPr>
-        <w:t>65</w:t>
+        <w:t>29</w:t>
       </w:r>
     </w:fldSimple>
     <w:r>
@@ -61871,7 +61871,7 @@
 </file>
 
 <file path=customXml/itemProps1.xml><?xml version="1.0" encoding="utf-8"?>
-<ds:datastoreItem xmlns:ds="http://schemas.openxmlformats.org/officeDocument/2006/customXml" ds:itemID="{243DC20B-5DB8-4FB4-8E14-5462BAD983DA}">
+<ds:datastoreItem xmlns:ds="http://schemas.openxmlformats.org/officeDocument/2006/customXml" ds:itemID="{D06E4515-143B-414A-977F-5FE4C872E77B}">
   <ds:schemaRefs>
     <ds:schemaRef ds:uri="http://schemas.openxmlformats.org/officeDocument/2006/bibliography"/>
   </ds:schemaRefs>

</xml_diff>

<commit_message>
Updates on SPB specification
</commit_message>
<xml_diff>
--- a/doc/LDBC Semantic Publishing Benchmark.docx
+++ b/doc/LDBC Semantic Publishing Benchmark.docx
@@ -77,44 +77,318 @@
       <w:pPr>
         <w:jc w:val="center"/>
         <w:rPr>
-          <w:sz w:val="18"/>
-        </w:rPr>
-      </w:pPr>
-      <w:r>
-        <w:rPr>
           <w:b/>
           <w:sz w:val="28"/>
           <w:szCs w:val="36"/>
         </w:rPr>
-        <w:t>With contributions from: Vladimir Alexiev</w:t>
-      </w:r>
-      <w:r>
+      </w:pPr>
+    </w:p>
+    <w:p>
+      <w:pPr>
+        <w:jc w:val="center"/>
         <w:rPr>
           <w:b/>
           <w:sz w:val="28"/>
           <w:szCs w:val="36"/>
         </w:rPr>
-        <w:t xml:space="preserve">, </w:t>
-      </w:r>
+      </w:pPr>
       <w:r>
         <w:rPr>
           <w:b/>
           <w:sz w:val="28"/>
           <w:szCs w:val="36"/>
         </w:rPr>
-        <w:t>Venelin Kotsev</w:t>
+        <w:t>Coordinator : Venelin Kotsev (Ontotext)</w:t>
       </w:r>
     </w:p>
     <w:p>
       <w:pPr>
         <w:jc w:val="center"/>
-      </w:pPr>
+        <w:rPr>
+          <w:sz w:val="18"/>
+        </w:rPr>
+      </w:pPr>
+      <w:r>
+        <w:rPr>
+          <w:b/>
+          <w:sz w:val="28"/>
+          <w:szCs w:val="36"/>
+        </w:rPr>
+        <w:t>With contributions from: Vladimir Alexiev (Ontotext), Venelin Kotsev</w:t>
+      </w:r>
     </w:p>
     <w:p>
       <w:pPr>
         <w:jc w:val="center"/>
       </w:pPr>
     </w:p>
+    <w:p>
+      <w:pPr>
+        <w:jc w:val="center"/>
+      </w:pPr>
+    </w:p>
+    <w:p>
+      <w:pPr>
+        <w:pStyle w:val="EUNormal"/>
+      </w:pPr>
+    </w:p>
+    <w:tbl>
+      <w:tblPr>
+        <w:tblW w:w="0" w:type="auto"/>
+        <w:tblBorders>
+          <w:top w:val="single" w:sz="4" w:space="0" w:color="auto"/>
+          <w:left w:val="single" w:sz="4" w:space="0" w:color="auto"/>
+          <w:bottom w:val="single" w:sz="4" w:space="0" w:color="auto"/>
+          <w:right w:val="single" w:sz="4" w:space="0" w:color="auto"/>
+          <w:insideH w:val="dotted" w:sz="4" w:space="0" w:color="auto"/>
+          <w:insideV w:val="dotted" w:sz="4" w:space="0" w:color="auto"/>
+        </w:tblBorders>
+        <w:tblLook w:val="01E0"/>
+      </w:tblPr>
+      <w:tblGrid>
+        <w:gridCol w:w="2518"/>
+        <w:gridCol w:w="7336"/>
+      </w:tblGrid>
+      <w:tr>
+        <w:tc>
+          <w:tcPr>
+            <w:tcW w:w="2518" w:type="dxa"/>
+          </w:tcPr>
+          <w:p>
+            <w:pPr>
+              <w:pStyle w:val="EUNormal"/>
+              <w:spacing w:before="40" w:after="60"/>
+              <w:jc w:val="left"/>
+            </w:pPr>
+            <w:r>
+              <w:t>Deliverable nature:</w:t>
+            </w:r>
+          </w:p>
+        </w:tc>
+        <w:tc>
+          <w:tcPr>
+            <w:tcW w:w="7337" w:type="dxa"/>
+          </w:tcPr>
+          <w:p>
+            <w:pPr>
+              <w:pStyle w:val="EUNormal"/>
+              <w:spacing w:before="40" w:after="60"/>
+              <w:jc w:val="left"/>
+            </w:pPr>
+            <w:r>
+              <w:t xml:space="preserve"> Prototype (P)</w:t>
+            </w:r>
+          </w:p>
+        </w:tc>
+      </w:tr>
+      <w:tr>
+        <w:tc>
+          <w:tcPr>
+            <w:tcW w:w="2518" w:type="dxa"/>
+          </w:tcPr>
+          <w:p>
+            <w:pPr>
+              <w:pStyle w:val="EUNormal"/>
+              <w:spacing w:before="40" w:after="60"/>
+              <w:jc w:val="left"/>
+            </w:pPr>
+            <w:r>
+              <w:t>Dissemination level:</w:t>
+            </w:r>
+            <w:r>
+              <w:br/>
+            </w:r>
+            <w:r>
+              <w:rPr>
+                <w:sz w:val="18"/>
+              </w:rPr>
+              <w:t>(Confidentiality)</w:t>
+            </w:r>
+          </w:p>
+        </w:tc>
+        <w:tc>
+          <w:tcPr>
+            <w:tcW w:w="7337" w:type="dxa"/>
+          </w:tcPr>
+          <w:p>
+            <w:pPr>
+              <w:pStyle w:val="EUNormal"/>
+              <w:spacing w:before="40" w:after="60"/>
+              <w:jc w:val="left"/>
+            </w:pPr>
+            <w:r>
+              <w:t>Public (PU)</w:t>
+            </w:r>
+          </w:p>
+        </w:tc>
+      </w:tr>
+      <w:tr>
+        <w:tc>
+          <w:tcPr>
+            <w:tcW w:w="2518" w:type="dxa"/>
+          </w:tcPr>
+          <w:p>
+            <w:pPr>
+              <w:pStyle w:val="EUNormal"/>
+              <w:spacing w:before="40" w:after="60"/>
+              <w:jc w:val="left"/>
+            </w:pPr>
+            <w:r>
+              <w:t>Contractual delivery date:</w:t>
+            </w:r>
+          </w:p>
+        </w:tc>
+        <w:tc>
+          <w:tcPr>
+            <w:tcW w:w="7337" w:type="dxa"/>
+          </w:tcPr>
+          <w:p>
+            <w:pPr>
+              <w:pStyle w:val="EUNormal"/>
+              <w:spacing w:before="40" w:after="60"/>
+              <w:jc w:val="left"/>
+            </w:pPr>
+            <w:r>
+              <w:t>M12</w:t>
+            </w:r>
+          </w:p>
+        </w:tc>
+      </w:tr>
+      <w:tr>
+        <w:tc>
+          <w:tcPr>
+            <w:tcW w:w="2518" w:type="dxa"/>
+          </w:tcPr>
+          <w:p>
+            <w:pPr>
+              <w:pStyle w:val="EUNormal"/>
+              <w:spacing w:before="40" w:after="60"/>
+              <w:jc w:val="left"/>
+            </w:pPr>
+            <w:r>
+              <w:t>Actual delivery date:</w:t>
+            </w:r>
+          </w:p>
+        </w:tc>
+        <w:tc>
+          <w:tcPr>
+            <w:tcW w:w="7337" w:type="dxa"/>
+          </w:tcPr>
+          <w:p>
+            <w:pPr>
+              <w:pStyle w:val="EUNormal"/>
+              <w:spacing w:before="40" w:after="60"/>
+              <w:jc w:val="left"/>
+            </w:pPr>
+            <w:r>
+              <w:t>M13</w:t>
+            </w:r>
+          </w:p>
+        </w:tc>
+      </w:tr>
+      <w:tr>
+        <w:tc>
+          <w:tcPr>
+            <w:tcW w:w="2518" w:type="dxa"/>
+          </w:tcPr>
+          <w:p>
+            <w:pPr>
+              <w:pStyle w:val="EUNormal"/>
+              <w:spacing w:before="40" w:after="60"/>
+              <w:jc w:val="left"/>
+            </w:pPr>
+            <w:r>
+              <w:t>Version:</w:t>
+            </w:r>
+          </w:p>
+        </w:tc>
+        <w:tc>
+          <w:tcPr>
+            <w:tcW w:w="7337" w:type="dxa"/>
+          </w:tcPr>
+          <w:p>
+            <w:pPr>
+              <w:pStyle w:val="EUNormal"/>
+              <w:spacing w:before="40" w:after="60"/>
+              <w:jc w:val="left"/>
+            </w:pPr>
+            <w:r>
+              <w:t>0.1</w:t>
+            </w:r>
+          </w:p>
+        </w:tc>
+      </w:tr>
+      <w:tr>
+        <w:tc>
+          <w:tcPr>
+            <w:tcW w:w="2518" w:type="dxa"/>
+          </w:tcPr>
+          <w:p>
+            <w:pPr>
+              <w:pStyle w:val="EUNormal"/>
+              <w:spacing w:before="40" w:after="60"/>
+              <w:jc w:val="left"/>
+            </w:pPr>
+            <w:r>
+              <w:t>Total number of pages:</w:t>
+            </w:r>
+          </w:p>
+        </w:tc>
+        <w:tc>
+          <w:tcPr>
+            <w:tcW w:w="7337" w:type="dxa"/>
+          </w:tcPr>
+          <w:p>
+            <w:pPr>
+              <w:pStyle w:val="EUNormal"/>
+              <w:spacing w:before="40" w:after="60"/>
+              <w:jc w:val="left"/>
+            </w:pPr>
+            <w:r>
+              <w:t>66</w:t>
+            </w:r>
+          </w:p>
+        </w:tc>
+      </w:tr>
+      <w:tr>
+        <w:tc>
+          <w:tcPr>
+            <w:tcW w:w="2518" w:type="dxa"/>
+          </w:tcPr>
+          <w:p>
+            <w:pPr>
+              <w:pStyle w:val="EUNormal"/>
+              <w:spacing w:before="40" w:after="60"/>
+              <w:jc w:val="left"/>
+            </w:pPr>
+            <w:r>
+              <w:t>Keywords:</w:t>
+            </w:r>
+          </w:p>
+        </w:tc>
+        <w:tc>
+          <w:tcPr>
+            <w:tcW w:w="7337" w:type="dxa"/>
+          </w:tcPr>
+          <w:p>
+            <w:pPr>
+              <w:pStyle w:val="EUNormal"/>
+              <w:spacing w:before="40" w:after="60"/>
+              <w:jc w:val="left"/>
+            </w:pPr>
+            <w:r>
+              <w:t xml:space="preserve">benchmark, </w:t>
+            </w:r>
+            <w:r>
+              <w:t>RDF</w:t>
+            </w:r>
+            <w:r>
+              <w:t>, choke points, data generator, query mix, workload, auditing rules, publication rules</w:t>
+            </w:r>
+          </w:p>
+        </w:tc>
+      </w:tr>
+    </w:tbl>
     <w:p>
       <w:pPr>
         <w:pStyle w:val="EUNormal"/>
@@ -2089,6 +2363,2435 @@
         <w:t xml:space="preserve"> describes the benchmark results and the log files they are written to</w:t>
       </w:r>
     </w:p>
+    <w:p>
+      <w:pPr>
+        <w:pStyle w:val="EUNormal"/>
+        <w:rPr>
+          <w:iCs/>
+          <w:szCs w:val="22"/>
+        </w:rPr>
+      </w:pPr>
+    </w:p>
+    <w:p>
+      <w:pPr>
+        <w:pStyle w:val="EUNormal"/>
+        <w:rPr>
+          <w:iCs/>
+          <w:szCs w:val="22"/>
+        </w:rPr>
+      </w:pPr>
+    </w:p>
+    <w:p>
+      <w:pPr>
+        <w:pStyle w:val="EUHeading"/>
+      </w:pPr>
+      <w:bookmarkStart w:id="1" w:name="_Toc365300146"/>
+      <w:r>
+        <w:lastRenderedPageBreak/>
+        <w:t>Document Information</w:t>
+      </w:r>
+      <w:bookmarkEnd w:id="1"/>
+    </w:p>
+    <w:tbl>
+      <w:tblPr>
+        <w:tblW w:w="5000" w:type="pct"/>
+        <w:tblBorders>
+          <w:top w:val="single" w:sz="4" w:space="0" w:color="auto"/>
+          <w:left w:val="single" w:sz="4" w:space="0" w:color="auto"/>
+          <w:bottom w:val="single" w:sz="4" w:space="0" w:color="auto"/>
+          <w:right w:val="single" w:sz="4" w:space="0" w:color="auto"/>
+          <w:insideH w:val="single" w:sz="4" w:space="0" w:color="auto"/>
+          <w:insideV w:val="single" w:sz="4" w:space="0" w:color="auto"/>
+        </w:tblBorders>
+        <w:tblLook w:val="01E0"/>
+      </w:tblPr>
+      <w:tblGrid>
+        <w:gridCol w:w="2544"/>
+        <w:gridCol w:w="2382"/>
+        <w:gridCol w:w="2464"/>
+        <w:gridCol w:w="2464"/>
+      </w:tblGrid>
+      <w:tr>
+        <w:tc>
+          <w:tcPr>
+            <w:tcW w:w="2268" w:type="dxa"/>
+          </w:tcPr>
+          <w:p>
+            <w:pPr>
+              <w:rPr>
+                <w:b/>
+                <w:szCs w:val="22"/>
+                <w:lang w:eastAsia="de-DE"/>
+              </w:rPr>
+            </w:pPr>
+            <w:r>
+              <w:rPr>
+                <w:b/>
+                <w:szCs w:val="22"/>
+                <w:lang w:eastAsia="de-DE"/>
+              </w:rPr>
+              <w:t>IST Project</w:t>
+            </w:r>
+          </w:p>
+          <w:p>
+            <w:pPr>
+              <w:rPr>
+                <w:szCs w:val="22"/>
+                <w:lang w:eastAsia="de-DE"/>
+              </w:rPr>
+            </w:pPr>
+            <w:r>
+              <w:rPr>
+                <w:b/>
+                <w:szCs w:val="22"/>
+                <w:lang w:eastAsia="de-DE"/>
+              </w:rPr>
+              <w:t>Number</w:t>
+            </w:r>
+          </w:p>
+        </w:tc>
+        <w:tc>
+          <w:tcPr>
+            <w:tcW w:w="2122" w:type="dxa"/>
+          </w:tcPr>
+          <w:p>
+            <w:pPr>
+              <w:rPr>
+                <w:szCs w:val="22"/>
+                <w:lang w:eastAsia="de-DE"/>
+              </w:rPr>
+            </w:pPr>
+            <w:r>
+              <w:rPr>
+                <w:szCs w:val="22"/>
+                <w:lang w:eastAsia="de-DE"/>
+              </w:rPr>
+              <w:t>FP7 - 317548</w:t>
+            </w:r>
+          </w:p>
+        </w:tc>
+        <w:tc>
+          <w:tcPr>
+            <w:tcW w:w="2195" w:type="dxa"/>
+          </w:tcPr>
+          <w:p>
+            <w:pPr>
+              <w:rPr>
+                <w:b/>
+                <w:szCs w:val="22"/>
+                <w:lang w:eastAsia="de-DE"/>
+              </w:rPr>
+            </w:pPr>
+            <w:r>
+              <w:rPr>
+                <w:b/>
+                <w:szCs w:val="22"/>
+                <w:lang w:eastAsia="de-DE"/>
+              </w:rPr>
+              <w:t>Acronym</w:t>
+            </w:r>
+          </w:p>
+        </w:tc>
+        <w:tc>
+          <w:tcPr>
+            <w:tcW w:w="2195" w:type="dxa"/>
+          </w:tcPr>
+          <w:p>
+            <w:pPr>
+              <w:rPr>
+                <w:szCs w:val="22"/>
+                <w:lang w:eastAsia="de-DE"/>
+              </w:rPr>
+            </w:pPr>
+            <w:r>
+              <w:rPr>
+                <w:szCs w:val="22"/>
+                <w:lang w:eastAsia="de-DE"/>
+              </w:rPr>
+              <w:t>LDBC</w:t>
+            </w:r>
+          </w:p>
+        </w:tc>
+      </w:tr>
+      <w:tr>
+        <w:tc>
+          <w:tcPr>
+            <w:tcW w:w="2268" w:type="dxa"/>
+          </w:tcPr>
+          <w:p>
+            <w:pPr>
+              <w:rPr>
+                <w:b/>
+                <w:szCs w:val="22"/>
+                <w:lang w:eastAsia="de-DE"/>
+              </w:rPr>
+            </w:pPr>
+            <w:r>
+              <w:rPr>
+                <w:b/>
+                <w:szCs w:val="22"/>
+                <w:lang w:eastAsia="de-DE"/>
+              </w:rPr>
+              <w:t>Full Title</w:t>
+            </w:r>
+          </w:p>
+        </w:tc>
+        <w:tc>
+          <w:tcPr>
+            <w:tcW w:w="6512" w:type="dxa"/>
+            <w:gridSpan w:val="3"/>
+          </w:tcPr>
+          <w:p>
+            <w:pPr>
+              <w:rPr>
+                <w:szCs w:val="22"/>
+                <w:lang w:eastAsia="de-DE"/>
+              </w:rPr>
+            </w:pPr>
+            <w:r>
+              <w:rPr>
+                <w:szCs w:val="22"/>
+                <w:lang w:eastAsia="de-DE"/>
+              </w:rPr>
+              <w:t>LDBC</w:t>
+            </w:r>
+          </w:p>
+        </w:tc>
+      </w:tr>
+      <w:tr>
+        <w:tc>
+          <w:tcPr>
+            <w:tcW w:w="2268" w:type="dxa"/>
+          </w:tcPr>
+          <w:p>
+            <w:pPr>
+              <w:rPr>
+                <w:b/>
+                <w:szCs w:val="22"/>
+                <w:lang w:eastAsia="de-DE"/>
+              </w:rPr>
+            </w:pPr>
+            <w:r>
+              <w:rPr>
+                <w:b/>
+                <w:szCs w:val="22"/>
+                <w:lang w:eastAsia="de-DE"/>
+              </w:rPr>
+              <w:t>Project URL</w:t>
+            </w:r>
+          </w:p>
+        </w:tc>
+        <w:tc>
+          <w:tcPr>
+            <w:tcW w:w="6512" w:type="dxa"/>
+            <w:gridSpan w:val="3"/>
+          </w:tcPr>
+          <w:p>
+            <w:pPr>
+              <w:rPr>
+                <w:szCs w:val="22"/>
+                <w:lang w:eastAsia="de-DE"/>
+              </w:rPr>
+            </w:pPr>
+            <w:r>
+              <w:rPr>
+                <w:szCs w:val="22"/>
+                <w:lang w:eastAsia="de-DE"/>
+              </w:rPr>
+              <w:t>http://www.ldbc.eu/</w:t>
+            </w:r>
+          </w:p>
+        </w:tc>
+      </w:tr>
+      <w:tr>
+        <w:tc>
+          <w:tcPr>
+            <w:tcW w:w="2268" w:type="dxa"/>
+          </w:tcPr>
+          <w:p>
+            <w:pPr>
+              <w:rPr>
+                <w:b/>
+                <w:szCs w:val="22"/>
+                <w:lang w:eastAsia="de-DE"/>
+              </w:rPr>
+            </w:pPr>
+            <w:r>
+              <w:rPr>
+                <w:b/>
+                <w:szCs w:val="22"/>
+                <w:lang w:eastAsia="de-DE"/>
+              </w:rPr>
+              <w:t>Document URL</w:t>
+            </w:r>
+          </w:p>
+        </w:tc>
+        <w:tc>
+          <w:tcPr>
+            <w:tcW w:w="6512" w:type="dxa"/>
+            <w:gridSpan w:val="3"/>
+          </w:tcPr>
+          <w:p>
+            <w:pPr>
+              <w:rPr>
+                <w:szCs w:val="22"/>
+                <w:lang w:eastAsia="de-DE"/>
+              </w:rPr>
+            </w:pPr>
+            <w:r>
+              <w:rPr>
+                <w:szCs w:val="22"/>
+                <w:lang w:eastAsia="de-DE"/>
+              </w:rPr>
+              <w:t>https://github.com/ldbc/ldbc_spb_bm/tree/master/doc</w:t>
+            </w:r>
+          </w:p>
+        </w:tc>
+      </w:tr>
+      <w:tr>
+        <w:tc>
+          <w:tcPr>
+            <w:tcW w:w="2268" w:type="dxa"/>
+          </w:tcPr>
+          <w:p>
+            <w:pPr>
+              <w:rPr>
+                <w:b/>
+                <w:szCs w:val="22"/>
+                <w:lang w:eastAsia="de-DE"/>
+              </w:rPr>
+            </w:pPr>
+            <w:r>
+              <w:rPr>
+                <w:b/>
+                <w:szCs w:val="22"/>
+                <w:lang w:eastAsia="de-DE"/>
+              </w:rPr>
+              <w:t>EU Project Officer</w:t>
+            </w:r>
+          </w:p>
+        </w:tc>
+        <w:tc>
+          <w:tcPr>
+            <w:tcW w:w="6512" w:type="dxa"/>
+            <w:gridSpan w:val="3"/>
+          </w:tcPr>
+          <w:p>
+            <w:pPr>
+              <w:rPr>
+                <w:szCs w:val="22"/>
+                <w:lang w:eastAsia="de-DE"/>
+              </w:rPr>
+            </w:pPr>
+            <w:r>
+              <w:rPr>
+                <w:szCs w:val="22"/>
+                <w:lang w:eastAsia="de-DE"/>
+              </w:rPr>
+              <w:t>Carola Carstens</w:t>
+            </w:r>
+          </w:p>
+        </w:tc>
+      </w:tr>
+    </w:tbl>
+    <w:p>
+      <w:pPr>
+        <w:autoSpaceDE w:val="0"/>
+        <w:autoSpaceDN w:val="0"/>
+        <w:adjustRightInd w:val="0"/>
+        <w:rPr>
+          <w:rFonts w:ascii="CMSSBX10" w:hAnsi="CMSSBX10" w:cs="CMSSBX10"/>
+          <w:sz w:val="20"/>
+          <w:lang w:eastAsia="de-DE"/>
+        </w:rPr>
+      </w:pPr>
+    </w:p>
+    <w:tbl>
+      <w:tblPr>
+        <w:tblW w:w="4987" w:type="pct"/>
+        <w:tblBorders>
+          <w:top w:val="single" w:sz="4" w:space="0" w:color="auto"/>
+          <w:left w:val="single" w:sz="4" w:space="0" w:color="auto"/>
+          <w:bottom w:val="single" w:sz="4" w:space="0" w:color="auto"/>
+          <w:right w:val="single" w:sz="4" w:space="0" w:color="auto"/>
+          <w:insideH w:val="single" w:sz="4" w:space="0" w:color="auto"/>
+          <w:insideV w:val="single" w:sz="4" w:space="0" w:color="auto"/>
+        </w:tblBorders>
+        <w:tblLook w:val="01E0"/>
+      </w:tblPr>
+      <w:tblGrid>
+        <w:gridCol w:w="2545"/>
+        <w:gridCol w:w="1396"/>
+        <w:gridCol w:w="1971"/>
+        <w:gridCol w:w="1126"/>
+        <w:gridCol w:w="2790"/>
+      </w:tblGrid>
+      <w:tr>
+        <w:tc>
+          <w:tcPr>
+            <w:tcW w:w="2545" w:type="dxa"/>
+          </w:tcPr>
+          <w:p>
+            <w:pPr>
+              <w:rPr>
+                <w:b/>
+                <w:szCs w:val="22"/>
+                <w:lang w:eastAsia="de-DE"/>
+              </w:rPr>
+            </w:pPr>
+            <w:r>
+              <w:rPr>
+                <w:b/>
+                <w:szCs w:val="22"/>
+                <w:lang w:eastAsia="de-DE"/>
+              </w:rPr>
+              <w:t>Deliverable</w:t>
+            </w:r>
+          </w:p>
+        </w:tc>
+        <w:tc>
+          <w:tcPr>
+            <w:tcW w:w="1396" w:type="dxa"/>
+          </w:tcPr>
+          <w:p>
+            <w:pPr>
+              <w:rPr>
+                <w:b/>
+                <w:szCs w:val="22"/>
+                <w:lang w:eastAsia="de-DE"/>
+              </w:rPr>
+            </w:pPr>
+            <w:r>
+              <w:rPr>
+                <w:b/>
+                <w:szCs w:val="22"/>
+                <w:lang w:eastAsia="de-DE"/>
+              </w:rPr>
+              <w:t>Number</w:t>
+            </w:r>
+          </w:p>
+        </w:tc>
+        <w:tc>
+          <w:tcPr>
+            <w:tcW w:w="1971" w:type="dxa"/>
+          </w:tcPr>
+          <w:p>
+            <w:pPr>
+              <w:rPr>
+                <w:szCs w:val="22"/>
+                <w:lang w:eastAsia="de-DE"/>
+              </w:rPr>
+            </w:pPr>
+          </w:p>
+        </w:tc>
+        <w:tc>
+          <w:tcPr>
+            <w:tcW w:w="1126" w:type="dxa"/>
+          </w:tcPr>
+          <w:p>
+            <w:pPr>
+              <w:rPr>
+                <w:b/>
+                <w:szCs w:val="22"/>
+                <w:lang w:eastAsia="de-DE"/>
+              </w:rPr>
+            </w:pPr>
+            <w:r>
+              <w:rPr>
+                <w:b/>
+                <w:szCs w:val="22"/>
+                <w:lang w:eastAsia="de-DE"/>
+              </w:rPr>
+              <w:t>Title</w:t>
+            </w:r>
+          </w:p>
+        </w:tc>
+        <w:tc>
+          <w:tcPr>
+            <w:tcW w:w="2790" w:type="dxa"/>
+          </w:tcPr>
+          <w:p>
+            <w:pPr>
+              <w:rPr>
+                <w:szCs w:val="22"/>
+                <w:lang w:eastAsia="de-DE"/>
+              </w:rPr>
+            </w:pPr>
+            <w:r>
+              <w:rPr>
+                <w:szCs w:val="22"/>
+                <w:lang w:eastAsia="de-DE"/>
+              </w:rPr>
+              <w:t>Semantic Publishing Benchmark Specification</w:t>
+            </w:r>
+          </w:p>
+        </w:tc>
+      </w:tr>
+      <w:tr>
+        <w:tc>
+          <w:tcPr>
+            <w:tcW w:w="2545" w:type="dxa"/>
+          </w:tcPr>
+          <w:p>
+            <w:pPr>
+              <w:rPr>
+                <w:b/>
+                <w:szCs w:val="22"/>
+                <w:lang w:eastAsia="de-DE"/>
+              </w:rPr>
+            </w:pPr>
+            <w:r>
+              <w:rPr>
+                <w:b/>
+                <w:szCs w:val="22"/>
+                <w:lang w:eastAsia="de-DE"/>
+              </w:rPr>
+              <w:t xml:space="preserve">Work Package </w:t>
+            </w:r>
+          </w:p>
+        </w:tc>
+        <w:tc>
+          <w:tcPr>
+            <w:tcW w:w="1396" w:type="dxa"/>
+          </w:tcPr>
+          <w:p>
+            <w:pPr>
+              <w:rPr>
+                <w:b/>
+                <w:szCs w:val="22"/>
+                <w:lang w:eastAsia="de-DE"/>
+              </w:rPr>
+            </w:pPr>
+            <w:r>
+              <w:rPr>
+                <w:b/>
+                <w:szCs w:val="22"/>
+                <w:lang w:eastAsia="de-DE"/>
+              </w:rPr>
+              <w:t>Number</w:t>
+            </w:r>
+          </w:p>
+        </w:tc>
+        <w:tc>
+          <w:tcPr>
+            <w:tcW w:w="1971" w:type="dxa"/>
+          </w:tcPr>
+          <w:p>
+            <w:pPr>
+              <w:rPr>
+                <w:szCs w:val="22"/>
+                <w:lang w:eastAsia="de-DE"/>
+              </w:rPr>
+            </w:pPr>
+            <w:r>
+              <w:rPr>
+                <w:szCs w:val="22"/>
+                <w:lang w:eastAsia="de-DE"/>
+              </w:rPr>
+              <w:t>N/A</w:t>
+            </w:r>
+          </w:p>
+        </w:tc>
+        <w:tc>
+          <w:tcPr>
+            <w:tcW w:w="1126" w:type="dxa"/>
+          </w:tcPr>
+          <w:p>
+            <w:pPr>
+              <w:rPr>
+                <w:b/>
+                <w:szCs w:val="22"/>
+                <w:lang w:eastAsia="de-DE"/>
+              </w:rPr>
+            </w:pPr>
+            <w:r>
+              <w:rPr>
+                <w:b/>
+                <w:szCs w:val="22"/>
+                <w:lang w:eastAsia="de-DE"/>
+              </w:rPr>
+              <w:t>Title</w:t>
+            </w:r>
+          </w:p>
+        </w:tc>
+        <w:tc>
+          <w:tcPr>
+            <w:tcW w:w="2790" w:type="dxa"/>
+          </w:tcPr>
+          <w:p>
+            <w:pPr>
+              <w:rPr>
+                <w:szCs w:val="22"/>
+                <w:lang w:eastAsia="de-DE"/>
+              </w:rPr>
+            </w:pPr>
+            <w:r>
+              <w:rPr>
+                <w:szCs w:val="22"/>
+                <w:lang w:eastAsia="de-DE"/>
+              </w:rPr>
+              <w:t>Semantic Publishing Benchmark Task Force</w:t>
+            </w:r>
+          </w:p>
+        </w:tc>
+      </w:tr>
+    </w:tbl>
+    <w:p>
+      <w:pPr>
+        <w:autoSpaceDE w:val="0"/>
+        <w:autoSpaceDN w:val="0"/>
+        <w:adjustRightInd w:val="0"/>
+        <w:rPr>
+          <w:rFonts w:ascii="CMSSBX10" w:hAnsi="CMSSBX10" w:cs="CMSSBX10"/>
+          <w:sz w:val="20"/>
+          <w:lang w:eastAsia="de-DE"/>
+        </w:rPr>
+      </w:pPr>
+    </w:p>
+    <w:tbl>
+      <w:tblPr>
+        <w:tblW w:w="5000" w:type="pct"/>
+        <w:tblBorders>
+          <w:top w:val="single" w:sz="4" w:space="0" w:color="auto"/>
+          <w:left w:val="single" w:sz="4" w:space="0" w:color="auto"/>
+          <w:bottom w:val="single" w:sz="4" w:space="0" w:color="auto"/>
+          <w:right w:val="single" w:sz="4" w:space="0" w:color="auto"/>
+          <w:insideH w:val="single" w:sz="4" w:space="0" w:color="auto"/>
+          <w:insideV w:val="single" w:sz="4" w:space="0" w:color="auto"/>
+        </w:tblBorders>
+        <w:tblLook w:val="01E0"/>
+      </w:tblPr>
+      <w:tblGrid>
+        <w:gridCol w:w="2513"/>
+        <w:gridCol w:w="1500"/>
+        <w:gridCol w:w="1947"/>
+        <w:gridCol w:w="1947"/>
+        <w:gridCol w:w="1947"/>
+      </w:tblGrid>
+      <w:tr>
+        <w:tc>
+          <w:tcPr>
+            <w:tcW w:w="2268" w:type="dxa"/>
+          </w:tcPr>
+          <w:p>
+            <w:pPr>
+              <w:rPr>
+                <w:b/>
+                <w:szCs w:val="22"/>
+                <w:lang w:eastAsia="de-DE"/>
+              </w:rPr>
+            </w:pPr>
+            <w:r>
+              <w:rPr>
+                <w:b/>
+                <w:szCs w:val="22"/>
+                <w:lang w:eastAsia="de-DE"/>
+              </w:rPr>
+              <w:t>Date of Delivery</w:t>
+            </w:r>
+          </w:p>
+        </w:tc>
+        <w:tc>
+          <w:tcPr>
+            <w:tcW w:w="1244" w:type="dxa"/>
+          </w:tcPr>
+          <w:p>
+            <w:pPr>
+              <w:adjustRightInd w:val="0"/>
+              <w:rPr>
+                <w:b/>
+                <w:szCs w:val="22"/>
+                <w:lang w:eastAsia="de-DE"/>
+              </w:rPr>
+            </w:pPr>
+            <w:r>
+              <w:rPr>
+                <w:b/>
+                <w:szCs w:val="22"/>
+                <w:lang w:eastAsia="de-DE"/>
+              </w:rPr>
+              <w:t>Contractual</w:t>
+            </w:r>
+          </w:p>
+        </w:tc>
+        <w:tc>
+          <w:tcPr>
+            <w:tcW w:w="1756" w:type="dxa"/>
+          </w:tcPr>
+          <w:p>
+            <w:pPr>
+              <w:adjustRightInd w:val="0"/>
+              <w:rPr>
+                <w:szCs w:val="22"/>
+                <w:lang w:eastAsia="de-DE"/>
+              </w:rPr>
+            </w:pPr>
+            <w:r>
+              <w:rPr>
+                <w:szCs w:val="22"/>
+                <w:lang w:eastAsia="de-DE"/>
+              </w:rPr>
+              <w:t>M12</w:t>
+            </w:r>
+          </w:p>
+        </w:tc>
+        <w:tc>
+          <w:tcPr>
+            <w:tcW w:w="1756" w:type="dxa"/>
+          </w:tcPr>
+          <w:p>
+            <w:pPr>
+              <w:adjustRightInd w:val="0"/>
+              <w:rPr>
+                <w:b/>
+                <w:szCs w:val="22"/>
+                <w:lang w:eastAsia="de-DE"/>
+              </w:rPr>
+            </w:pPr>
+            <w:r>
+              <w:rPr>
+                <w:b/>
+                <w:szCs w:val="22"/>
+                <w:lang w:eastAsia="de-DE"/>
+              </w:rPr>
+              <w:t>Actual</w:t>
+            </w:r>
+          </w:p>
+        </w:tc>
+        <w:tc>
+          <w:tcPr>
+            <w:tcW w:w="1756" w:type="dxa"/>
+          </w:tcPr>
+          <w:p>
+            <w:pPr>
+              <w:adjustRightInd w:val="0"/>
+              <w:rPr>
+                <w:szCs w:val="22"/>
+                <w:lang w:eastAsia="de-DE"/>
+              </w:rPr>
+            </w:pPr>
+            <w:r>
+              <w:rPr>
+                <w:szCs w:val="22"/>
+                <w:lang w:eastAsia="de-DE"/>
+              </w:rPr>
+              <w:t>M13</w:t>
+            </w:r>
+          </w:p>
+        </w:tc>
+      </w:tr>
+      <w:tr>
+        <w:tc>
+          <w:tcPr>
+            <w:tcW w:w="2268" w:type="dxa"/>
+          </w:tcPr>
+          <w:p>
+            <w:pPr>
+              <w:rPr>
+                <w:b/>
+                <w:szCs w:val="22"/>
+                <w:lang w:eastAsia="de-DE"/>
+              </w:rPr>
+            </w:pPr>
+            <w:r>
+              <w:rPr>
+                <w:b/>
+                <w:szCs w:val="22"/>
+                <w:lang w:eastAsia="de-DE"/>
+              </w:rPr>
+              <w:t>Status</w:t>
+            </w:r>
+          </w:p>
+        </w:tc>
+        <w:tc>
+          <w:tcPr>
+            <w:tcW w:w="3000" w:type="dxa"/>
+            <w:gridSpan w:val="2"/>
+          </w:tcPr>
+          <w:p>
+            <w:pPr>
+              <w:adjustRightInd w:val="0"/>
+              <w:jc w:val="center"/>
+              <w:rPr>
+                <w:sz w:val="18"/>
+                <w:szCs w:val="18"/>
+                <w:lang w:eastAsia="de-DE"/>
+              </w:rPr>
+            </w:pPr>
+            <w:r>
+              <w:rPr>
+                <w:sz w:val="18"/>
+                <w:szCs w:val="18"/>
+                <w:lang w:eastAsia="de-DE"/>
+              </w:rPr>
+              <w:t>version 0.1</w:t>
+            </w:r>
+          </w:p>
+        </w:tc>
+        <w:tc>
+          <w:tcPr>
+            <w:tcW w:w="3512" w:type="dxa"/>
+            <w:gridSpan w:val="2"/>
+          </w:tcPr>
+          <w:p>
+            <w:pPr>
+              <w:adjustRightInd w:val="0"/>
+              <w:rPr>
+                <w:szCs w:val="22"/>
+                <w:lang w:eastAsia="de-DE"/>
+              </w:rPr>
+            </w:pPr>
+            <w:r>
+              <w:rPr>
+                <w:sz w:val="18"/>
+                <w:szCs w:val="18"/>
+                <w:lang w:eastAsia="de-DE"/>
+              </w:rPr>
+              <w:t>final</w:t>
+            </w:r>
+            <w:r>
+              <w:rPr>
+                <w:szCs w:val="22"/>
+                <w:lang w:eastAsia="de-DE"/>
+              </w:rPr>
+              <w:t xml:space="preserve"> </w:t>
+            </w:r>
+            <w:r>
+              <w:rPr>
+                <w:sz w:val="18"/>
+                <w:szCs w:val="18"/>
+                <w:lang w:val="en-US" w:eastAsia="en-US"/>
+              </w:rPr>
+              <w:sym w:font="Wingdings" w:char="F0A8"/>
+            </w:r>
+          </w:p>
+        </w:tc>
+      </w:tr>
+      <w:tr>
+        <w:tc>
+          <w:tcPr>
+            <w:tcW w:w="2268" w:type="dxa"/>
+          </w:tcPr>
+          <w:p>
+            <w:pPr>
+              <w:rPr>
+                <w:b/>
+                <w:szCs w:val="22"/>
+                <w:lang w:eastAsia="de-DE"/>
+              </w:rPr>
+            </w:pPr>
+            <w:r>
+              <w:rPr>
+                <w:b/>
+                <w:szCs w:val="22"/>
+                <w:lang w:eastAsia="de-DE"/>
+              </w:rPr>
+              <w:t>Nature</w:t>
+            </w:r>
+          </w:p>
+        </w:tc>
+        <w:tc>
+          <w:tcPr>
+            <w:tcW w:w="6512" w:type="dxa"/>
+            <w:gridSpan w:val="4"/>
+          </w:tcPr>
+          <w:p>
+            <w:pPr>
+              <w:adjustRightInd w:val="0"/>
+              <w:ind w:left="7"/>
+              <w:rPr>
+                <w:sz w:val="18"/>
+                <w:szCs w:val="18"/>
+                <w:lang w:val="en-US" w:eastAsia="en-US"/>
+              </w:rPr>
+            </w:pPr>
+            <w:r>
+              <w:rPr>
+                <w:sz w:val="18"/>
+                <w:szCs w:val="18"/>
+                <w:lang w:val="en-US" w:eastAsia="en-US"/>
+              </w:rPr>
+              <w:t xml:space="preserve">Report (R) </w:t>
+            </w:r>
+            <w:r>
+              <w:rPr>
+                <w:sz w:val="18"/>
+                <w:szCs w:val="18"/>
+                <w:lang w:val="en-US" w:eastAsia="en-US"/>
+              </w:rPr>
+              <w:sym w:font="Wingdings" w:char="F078"/>
+            </w:r>
+            <w:r>
+              <w:rPr>
+                <w:sz w:val="18"/>
+                <w:szCs w:val="18"/>
+                <w:lang w:val="en-US" w:eastAsia="en-US"/>
+              </w:rPr>
+              <w:t xml:space="preserve"> </w:t>
+            </w:r>
+            <w:r>
+              <w:rPr>
+                <w:sz w:val="18"/>
+                <w:szCs w:val="18"/>
+                <w:lang w:val="en-US" w:eastAsia="en-US"/>
+              </w:rPr>
+              <w:t xml:space="preserve"> </w:t>
+            </w:r>
+            <w:r>
+              <w:rPr>
+                <w:sz w:val="18"/>
+                <w:szCs w:val="18"/>
+                <w:lang w:val="en-US" w:eastAsia="en-US"/>
+              </w:rPr>
+              <w:t xml:space="preserve">Prototype (P) </w:t>
+            </w:r>
+            <w:r>
+              <w:rPr>
+                <w:sz w:val="18"/>
+                <w:szCs w:val="18"/>
+                <w:lang w:val="en-US" w:eastAsia="en-US"/>
+              </w:rPr>
+              <w:sym w:font="Wingdings" w:char="F0A8"/>
+            </w:r>
+            <w:r>
+              <w:rPr>
+                <w:sz w:val="18"/>
+                <w:szCs w:val="18"/>
+                <w:lang w:val="en-US" w:eastAsia="en-US"/>
+              </w:rPr>
+              <w:t xml:space="preserve"> </w:t>
+            </w:r>
+            <w:r>
+              <w:rPr>
+                <w:sz w:val="18"/>
+                <w:szCs w:val="18"/>
+                <w:lang w:val="en-US" w:eastAsia="en-US"/>
+              </w:rPr>
+              <w:t xml:space="preserve"> </w:t>
+            </w:r>
+            <w:r>
+              <w:rPr>
+                <w:sz w:val="18"/>
+                <w:szCs w:val="18"/>
+                <w:lang w:val="en-US" w:eastAsia="en-US"/>
+              </w:rPr>
+              <w:t xml:space="preserve">Demonstrator (D) </w:t>
+            </w:r>
+            <w:r>
+              <w:rPr>
+                <w:sz w:val="18"/>
+                <w:szCs w:val="18"/>
+                <w:lang w:val="en-US" w:eastAsia="en-US"/>
+              </w:rPr>
+              <w:sym w:font="Wingdings" w:char="F0A8"/>
+            </w:r>
+            <w:r>
+              <w:rPr>
+                <w:sz w:val="18"/>
+                <w:szCs w:val="18"/>
+                <w:lang w:val="en-US" w:eastAsia="en-US"/>
+              </w:rPr>
+              <w:t xml:space="preserve"> </w:t>
+            </w:r>
+            <w:r>
+              <w:rPr>
+                <w:sz w:val="18"/>
+                <w:szCs w:val="18"/>
+                <w:lang w:val="en-US" w:eastAsia="en-US"/>
+              </w:rPr>
+              <w:t xml:space="preserve"> </w:t>
+            </w:r>
+            <w:r>
+              <w:rPr>
+                <w:sz w:val="18"/>
+                <w:szCs w:val="18"/>
+                <w:lang w:val="en-US" w:eastAsia="en-US"/>
+              </w:rPr>
+              <w:t xml:space="preserve">Other (O) </w:t>
+            </w:r>
+            <w:r>
+              <w:rPr>
+                <w:sz w:val="18"/>
+                <w:szCs w:val="18"/>
+                <w:lang w:val="en-US" w:eastAsia="en-US"/>
+              </w:rPr>
+              <w:sym w:font="Wingdings" w:char="F0A8"/>
+            </w:r>
+          </w:p>
+        </w:tc>
+      </w:tr>
+      <w:tr>
+        <w:tc>
+          <w:tcPr>
+            <w:tcW w:w="2268" w:type="dxa"/>
+          </w:tcPr>
+          <w:p>
+            <w:pPr>
+              <w:rPr>
+                <w:b/>
+                <w:szCs w:val="22"/>
+                <w:lang w:eastAsia="de-DE"/>
+              </w:rPr>
+            </w:pPr>
+            <w:r>
+              <w:rPr>
+                <w:b/>
+                <w:szCs w:val="22"/>
+                <w:lang w:eastAsia="de-DE"/>
+              </w:rPr>
+              <w:t>Dissemination level</w:t>
+            </w:r>
+          </w:p>
+        </w:tc>
+        <w:tc>
+          <w:tcPr>
+            <w:tcW w:w="6512" w:type="dxa"/>
+            <w:gridSpan w:val="4"/>
+          </w:tcPr>
+          <w:p>
+            <w:pPr>
+              <w:adjustRightInd w:val="0"/>
+              <w:rPr>
+                <w:sz w:val="18"/>
+                <w:szCs w:val="18"/>
+                <w:lang w:eastAsia="de-DE"/>
+              </w:rPr>
+            </w:pPr>
+            <w:r>
+              <w:rPr>
+                <w:sz w:val="18"/>
+                <w:szCs w:val="18"/>
+                <w:lang w:eastAsia="de-DE"/>
+              </w:rPr>
+              <w:t>Public</w:t>
+            </w:r>
+            <w:r>
+              <w:rPr>
+                <w:sz w:val="18"/>
+                <w:szCs w:val="18"/>
+                <w:lang w:eastAsia="de-DE"/>
+              </w:rPr>
+              <w:t xml:space="preserve"> (PU) </w:t>
+            </w:r>
+            <w:r>
+              <w:rPr>
+                <w:sz w:val="18"/>
+                <w:szCs w:val="18"/>
+                <w:lang w:val="en-US" w:eastAsia="en-US"/>
+              </w:rPr>
+              <w:sym w:font="Wingdings" w:char="F078"/>
+            </w:r>
+            <w:r>
+              <w:rPr>
+                <w:sz w:val="18"/>
+                <w:szCs w:val="18"/>
+                <w:lang w:val="en-US" w:eastAsia="en-US"/>
+              </w:rPr>
+              <w:t xml:space="preserve"> Restricted to group (RE) </w:t>
+            </w:r>
+            <w:r>
+              <w:rPr>
+                <w:sz w:val="18"/>
+                <w:szCs w:val="18"/>
+                <w:lang w:val="en-US" w:eastAsia="en-US"/>
+              </w:rPr>
+              <w:sym w:font="Wingdings" w:char="F0A8"/>
+            </w:r>
+            <w:r>
+              <w:rPr>
+                <w:sz w:val="18"/>
+                <w:szCs w:val="18"/>
+                <w:lang w:val="en-US" w:eastAsia="en-US"/>
+              </w:rPr>
+              <w:t xml:space="preserve"> </w:t>
+            </w:r>
+            <w:r>
+              <w:rPr>
+                <w:sz w:val="18"/>
+                <w:szCs w:val="18"/>
+                <w:lang w:val="en-US" w:eastAsia="en-US"/>
+              </w:rPr>
+              <w:t xml:space="preserve">Restricted to programme (PP) </w:t>
+            </w:r>
+            <w:r>
+              <w:rPr>
+                <w:sz w:val="18"/>
+                <w:szCs w:val="18"/>
+                <w:lang w:val="en-US" w:eastAsia="en-US"/>
+              </w:rPr>
+              <w:sym w:font="Wingdings" w:char="F0A8"/>
+            </w:r>
+            <w:r>
+              <w:rPr>
+                <w:sz w:val="18"/>
+                <w:szCs w:val="18"/>
+                <w:lang w:val="en-US" w:eastAsia="en-US"/>
+              </w:rPr>
+              <w:t xml:space="preserve"> </w:t>
+            </w:r>
+            <w:r>
+              <w:rPr>
+                <w:sz w:val="18"/>
+                <w:szCs w:val="18"/>
+                <w:lang w:val="en-US" w:eastAsia="en-US"/>
+              </w:rPr>
+              <w:t xml:space="preserve">Consortium (CO) </w:t>
+            </w:r>
+            <w:r>
+              <w:rPr>
+                <w:sz w:val="18"/>
+                <w:szCs w:val="18"/>
+                <w:lang w:val="en-US" w:eastAsia="en-US"/>
+              </w:rPr>
+              <w:sym w:font="Wingdings" w:char="F0A8"/>
+            </w:r>
+          </w:p>
+        </w:tc>
+      </w:tr>
+    </w:tbl>
+    <w:p>
+      <w:pPr>
+        <w:autoSpaceDE w:val="0"/>
+        <w:autoSpaceDN w:val="0"/>
+        <w:adjustRightInd w:val="0"/>
+        <w:rPr>
+          <w:rFonts w:ascii="CMSSBX10" w:hAnsi="CMSSBX10" w:cs="CMSSBX10"/>
+          <w:sz w:val="20"/>
+          <w:lang w:eastAsia="de-DE"/>
+        </w:rPr>
+      </w:pPr>
+    </w:p>
+    <w:tbl>
+      <w:tblPr>
+        <w:tblW w:w="5000" w:type="pct"/>
+        <w:tblBorders>
+          <w:top w:val="single" w:sz="4" w:space="0" w:color="auto"/>
+          <w:left w:val="single" w:sz="4" w:space="0" w:color="auto"/>
+          <w:bottom w:val="single" w:sz="4" w:space="0" w:color="auto"/>
+          <w:right w:val="single" w:sz="4" w:space="0" w:color="auto"/>
+          <w:insideH w:val="single" w:sz="4" w:space="0" w:color="auto"/>
+          <w:insideV w:val="single" w:sz="4" w:space="0" w:color="auto"/>
+        </w:tblBorders>
+        <w:tblLook w:val="01E0"/>
+      </w:tblPr>
+      <w:tblGrid>
+        <w:gridCol w:w="2516"/>
+        <w:gridCol w:w="1198"/>
+        <w:gridCol w:w="2215"/>
+        <w:gridCol w:w="1074"/>
+        <w:gridCol w:w="2851"/>
+      </w:tblGrid>
+      <w:tr>
+        <w:tc>
+          <w:tcPr>
+            <w:tcW w:w="1280" w:type="pct"/>
+          </w:tcPr>
+          <w:p>
+            <w:pPr>
+              <w:rPr>
+                <w:b/>
+                <w:szCs w:val="22"/>
+                <w:lang w:eastAsia="de-DE"/>
+              </w:rPr>
+            </w:pPr>
+            <w:r>
+              <w:rPr>
+                <w:b/>
+                <w:szCs w:val="22"/>
+                <w:lang w:eastAsia="de-DE"/>
+              </w:rPr>
+              <w:t>Authors (Partner)</w:t>
+            </w:r>
+          </w:p>
+        </w:tc>
+        <w:tc>
+          <w:tcPr>
+            <w:tcW w:w="3720" w:type="pct"/>
+            <w:gridSpan w:val="4"/>
+          </w:tcPr>
+          <w:p>
+            <w:pPr>
+              <w:adjustRightInd w:val="0"/>
+              <w:rPr>
+                <w:rFonts w:ascii="CMSS10" w:hAnsi="CMSS10" w:cs="CMSS10"/>
+                <w:sz w:val="20"/>
+                <w:lang w:eastAsia="de-DE"/>
+              </w:rPr>
+            </w:pPr>
+            <w:r>
+              <w:rPr>
+                <w:rFonts w:ascii="CMSS10" w:hAnsi="CMSS10" w:cs="CMSS10"/>
+                <w:sz w:val="20"/>
+                <w:lang w:eastAsia="de-DE"/>
+              </w:rPr>
+              <w:t>Venelin Kotsev (ONTO)</w:t>
+            </w:r>
+          </w:p>
+        </w:tc>
+      </w:tr>
+      <w:tr>
+        <w:trPr>
+          <w:cantSplit/>
+        </w:trPr>
+        <w:tc>
+          <w:tcPr>
+            <w:tcW w:w="1280" w:type="pct"/>
+            <w:vMerge w:val="restart"/>
+            <w:vAlign w:val="center"/>
+          </w:tcPr>
+          <w:p>
+            <w:pPr>
+              <w:rPr>
+                <w:b/>
+                <w:szCs w:val="22"/>
+                <w:lang w:eastAsia="de-DE"/>
+              </w:rPr>
+            </w:pPr>
+            <w:r>
+              <w:rPr>
+                <w:b/>
+                <w:szCs w:val="22"/>
+                <w:lang w:eastAsia="de-DE"/>
+              </w:rPr>
+              <w:t>Responsible Author</w:t>
+            </w:r>
+          </w:p>
+        </w:tc>
+        <w:tc>
+          <w:tcPr>
+            <w:tcW w:w="611" w:type="pct"/>
+          </w:tcPr>
+          <w:p>
+            <w:pPr>
+              <w:rPr>
+                <w:rFonts w:ascii="CMSS10" w:hAnsi="CMSS10" w:cs="CMSS10"/>
+                <w:sz w:val="20"/>
+                <w:lang w:eastAsia="de-DE"/>
+              </w:rPr>
+            </w:pPr>
+            <w:r>
+              <w:rPr>
+                <w:b/>
+                <w:szCs w:val="22"/>
+                <w:lang w:eastAsia="de-DE"/>
+              </w:rPr>
+              <w:t>Name</w:t>
+            </w:r>
+          </w:p>
+        </w:tc>
+        <w:tc>
+          <w:tcPr>
+            <w:tcW w:w="1127" w:type="pct"/>
+          </w:tcPr>
+          <w:p>
+            <w:pPr>
+              <w:adjustRightInd w:val="0"/>
+              <w:rPr>
+                <w:rFonts w:ascii="CMSS10" w:hAnsi="CMSS10" w:cs="CMSS10"/>
+                <w:sz w:val="20"/>
+                <w:lang w:eastAsia="de-DE"/>
+              </w:rPr>
+            </w:pPr>
+            <w:r>
+              <w:rPr>
+                <w:rFonts w:ascii="CMSS10" w:hAnsi="CMSS10" w:cs="CMSS10"/>
+                <w:sz w:val="20"/>
+                <w:lang w:eastAsia="de-DE"/>
+              </w:rPr>
+              <w:t>Venelin Kotsev</w:t>
+            </w:r>
+          </w:p>
+        </w:tc>
+        <w:tc>
+          <w:tcPr>
+            <w:tcW w:w="548" w:type="pct"/>
+          </w:tcPr>
+          <w:p>
+            <w:pPr>
+              <w:rPr>
+                <w:b/>
+                <w:szCs w:val="22"/>
+                <w:lang w:eastAsia="de-DE"/>
+              </w:rPr>
+            </w:pPr>
+            <w:r>
+              <w:rPr>
+                <w:b/>
+                <w:szCs w:val="22"/>
+                <w:lang w:eastAsia="de-DE"/>
+              </w:rPr>
+              <w:t>E-mail</w:t>
+            </w:r>
+          </w:p>
+        </w:tc>
+        <w:tc>
+          <w:tcPr>
+            <w:tcW w:w="1434" w:type="pct"/>
+          </w:tcPr>
+          <w:p>
+            <w:pPr>
+              <w:adjustRightInd w:val="0"/>
+              <w:rPr>
+                <w:szCs w:val="22"/>
+                <w:lang w:eastAsia="de-DE"/>
+              </w:rPr>
+            </w:pPr>
+            <w:r>
+              <w:rPr>
+                <w:szCs w:val="22"/>
+                <w:lang w:eastAsia="de-DE"/>
+              </w:rPr>
+              <w:t>venelin.kotsev@ontotext.com</w:t>
+            </w:r>
+          </w:p>
+        </w:tc>
+      </w:tr>
+      <w:tr>
+        <w:trPr>
+          <w:cantSplit/>
+        </w:trPr>
+        <w:tc>
+          <w:tcPr>
+            <w:tcW w:w="1280" w:type="pct"/>
+            <w:vMerge/>
+          </w:tcPr>
+          <w:p>
+            <w:pPr>
+              <w:adjustRightInd w:val="0"/>
+              <w:rPr>
+                <w:rFonts w:ascii="CMSS10" w:hAnsi="CMSS10" w:cs="CMSS10"/>
+                <w:sz w:val="20"/>
+                <w:lang w:eastAsia="de-DE"/>
+              </w:rPr>
+            </w:pPr>
+          </w:p>
+        </w:tc>
+        <w:tc>
+          <w:tcPr>
+            <w:tcW w:w="611" w:type="pct"/>
+          </w:tcPr>
+          <w:p>
+            <w:pPr>
+              <w:rPr>
+                <w:rFonts w:ascii="CMSS10" w:hAnsi="CMSS10" w:cs="CMSS10"/>
+                <w:sz w:val="20"/>
+                <w:lang w:eastAsia="de-DE"/>
+              </w:rPr>
+            </w:pPr>
+            <w:r>
+              <w:rPr>
+                <w:b/>
+                <w:szCs w:val="22"/>
+                <w:lang w:eastAsia="de-DE"/>
+              </w:rPr>
+              <w:t>Partner</w:t>
+            </w:r>
+          </w:p>
+        </w:tc>
+        <w:tc>
+          <w:tcPr>
+            <w:tcW w:w="1127" w:type="pct"/>
+          </w:tcPr>
+          <w:p>
+            <w:pPr>
+              <w:adjustRightInd w:val="0"/>
+              <w:rPr>
+                <w:rFonts w:ascii="CMSS10" w:hAnsi="CMSS10" w:cs="CMSS10"/>
+                <w:sz w:val="20"/>
+                <w:lang w:eastAsia="de-DE"/>
+              </w:rPr>
+            </w:pPr>
+            <w:r>
+              <w:rPr>
+                <w:rFonts w:ascii="CMSS10" w:hAnsi="CMSS10" w:cs="CMSS10"/>
+                <w:sz w:val="20"/>
+                <w:lang w:eastAsia="de-DE"/>
+              </w:rPr>
+              <w:t>ONTO</w:t>
+            </w:r>
+          </w:p>
+        </w:tc>
+        <w:tc>
+          <w:tcPr>
+            <w:tcW w:w="548" w:type="pct"/>
+          </w:tcPr>
+          <w:p>
+            <w:pPr>
+              <w:rPr>
+                <w:b/>
+                <w:szCs w:val="22"/>
+                <w:lang w:eastAsia="de-DE"/>
+              </w:rPr>
+            </w:pPr>
+            <w:r>
+              <w:rPr>
+                <w:b/>
+                <w:szCs w:val="22"/>
+                <w:lang w:eastAsia="de-DE"/>
+              </w:rPr>
+              <w:t>Phone</w:t>
+            </w:r>
+          </w:p>
+        </w:tc>
+        <w:tc>
+          <w:tcPr>
+            <w:tcW w:w="1434" w:type="pct"/>
+          </w:tcPr>
+          <w:p>
+            <w:pPr>
+              <w:adjustRightInd w:val="0"/>
+              <w:rPr>
+                <w:szCs w:val="22"/>
+                <w:lang w:eastAsia="de-DE"/>
+              </w:rPr>
+            </w:pPr>
+          </w:p>
+        </w:tc>
+      </w:tr>
+    </w:tbl>
+    <w:p>
+      <w:pPr>
+        <w:autoSpaceDE w:val="0"/>
+        <w:autoSpaceDN w:val="0"/>
+        <w:adjustRightInd w:val="0"/>
+        <w:rPr>
+          <w:rFonts w:ascii="CMSS10" w:hAnsi="CMSS10" w:cs="CMSS10"/>
+          <w:sz w:val="20"/>
+          <w:lang w:eastAsia="de-DE"/>
+        </w:rPr>
+      </w:pPr>
+    </w:p>
+    <w:tbl>
+      <w:tblPr>
+        <w:tblW w:w="5000" w:type="pct"/>
+        <w:tblBorders>
+          <w:top w:val="single" w:sz="4" w:space="0" w:color="auto"/>
+          <w:left w:val="single" w:sz="4" w:space="0" w:color="auto"/>
+          <w:bottom w:val="single" w:sz="4" w:space="0" w:color="auto"/>
+          <w:right w:val="single" w:sz="4" w:space="0" w:color="auto"/>
+          <w:insideH w:val="single" w:sz="4" w:space="0" w:color="auto"/>
+          <w:insideV w:val="single" w:sz="4" w:space="0" w:color="auto"/>
+        </w:tblBorders>
+        <w:tblLook w:val="01E0"/>
+      </w:tblPr>
+      <w:tblGrid>
+        <w:gridCol w:w="2545"/>
+        <w:gridCol w:w="7309"/>
+      </w:tblGrid>
+      <w:tr>
+        <w:tc>
+          <w:tcPr>
+            <w:tcW w:w="2268" w:type="dxa"/>
+          </w:tcPr>
+          <w:p>
+            <w:pPr>
+              <w:adjustRightInd w:val="0"/>
+              <w:rPr>
+                <w:b/>
+                <w:szCs w:val="22"/>
+                <w:lang w:eastAsia="de-DE"/>
+              </w:rPr>
+            </w:pPr>
+            <w:r>
+              <w:rPr>
+                <w:b/>
+                <w:szCs w:val="22"/>
+                <w:lang w:eastAsia="de-DE"/>
+              </w:rPr>
+              <w:t xml:space="preserve">Abstract </w:t>
+            </w:r>
+          </w:p>
+          <w:p>
+            <w:pPr>
+              <w:adjustRightInd w:val="0"/>
+              <w:rPr>
+                <w:b/>
+                <w:szCs w:val="22"/>
+                <w:lang w:eastAsia="de-DE"/>
+              </w:rPr>
+            </w:pPr>
+            <w:r>
+              <w:rPr>
+                <w:b/>
+                <w:szCs w:val="22"/>
+                <w:lang w:eastAsia="de-DE"/>
+              </w:rPr>
+              <w:t>(for dissemination)</w:t>
+            </w:r>
+          </w:p>
+        </w:tc>
+        <w:tc>
+          <w:tcPr>
+            <w:tcW w:w="6512" w:type="dxa"/>
+          </w:tcPr>
+          <w:p>
+            <w:pPr>
+              <w:pStyle w:val="EUNormal"/>
+              <w:rPr>
+                <w:sz w:val="18"/>
+                <w:szCs w:val="18"/>
+              </w:rPr>
+            </w:pPr>
+            <w:r>
+              <w:rPr>
+                <w:sz w:val="18"/>
+                <w:szCs w:val="18"/>
+              </w:rPr>
+              <w:t xml:space="preserve">The </w:t>
+            </w:r>
+            <w:r>
+              <w:rPr>
+                <w:i/>
+                <w:sz w:val="18"/>
+                <w:szCs w:val="18"/>
+              </w:rPr>
+              <w:t>Semantic Publishing Benchmark</w:t>
+            </w:r>
+            <w:r>
+              <w:rPr>
+                <w:sz w:val="18"/>
+                <w:szCs w:val="18"/>
+              </w:rPr>
+              <w:t xml:space="preserve"> (SPB) is a LDBC benchmark for RDF database engines inspired by the Media/Publishing industry, particularly by the BBC’s Dynamic Semantic Publishing approach. As of June 2014 the benchmark has reached the state of draft publication. This document  describes the current state of the Semantic Publishing Benchmark software. </w:t>
+            </w:r>
+          </w:p>
+          <w:p>
+            <w:pPr>
+              <w:pStyle w:val="EUListBullet"/>
+              <w:numPr>
+                <w:ilvl w:val="0"/>
+                <w:numId w:val="0"/>
+              </w:numPr>
+              <w:rPr>
+                <w:sz w:val="18"/>
+                <w:szCs w:val="18"/>
+              </w:rPr>
+            </w:pPr>
+            <w:r>
+              <w:rPr>
+                <w:sz w:val="18"/>
+                <w:szCs w:val="18"/>
+              </w:rPr>
+              <w:t xml:space="preserve">The application scenario behind the benchmark considers a media or a publishing organisation that deals with large volume of </w:t>
+            </w:r>
+            <w:r>
+              <w:rPr>
+                <w:i/>
+                <w:sz w:val="18"/>
+                <w:szCs w:val="18"/>
+              </w:rPr>
+              <w:t xml:space="preserve">streaming content, </w:t>
+            </w:r>
+            <w:r>
+              <w:rPr>
+                <w:sz w:val="18"/>
+                <w:szCs w:val="18"/>
+                <w:lang w:val="en-US"/>
+              </w:rPr>
+              <w:t>namely articles and other “creative works” and “media assets”</w:t>
+            </w:r>
+            <w:r>
+              <w:rPr>
+                <w:sz w:val="18"/>
+                <w:szCs w:val="18"/>
+              </w:rPr>
+              <w:t xml:space="preserve">. This content is enriched with </w:t>
+            </w:r>
+            <w:r>
+              <w:rPr>
+                <w:i/>
+                <w:sz w:val="18"/>
+                <w:szCs w:val="18"/>
+              </w:rPr>
+              <w:t>metadata</w:t>
+            </w:r>
+            <w:r>
+              <w:rPr>
+                <w:sz w:val="18"/>
+                <w:szCs w:val="18"/>
+              </w:rPr>
+              <w:t xml:space="preserve"> that describes it and links it to </w:t>
+            </w:r>
+            <w:r>
+              <w:rPr>
+                <w:i/>
+                <w:sz w:val="18"/>
+                <w:szCs w:val="18"/>
+              </w:rPr>
+              <w:t xml:space="preserve">reference knowledge </w:t>
+            </w:r>
+            <w:r>
+              <w:rPr>
+                <w:sz w:val="18"/>
+                <w:szCs w:val="18"/>
+              </w:rPr>
+              <w:t xml:space="preserve">– taxonomies and databases that include relevant concepts, entities and factual information. This metadata allows publishers to efficiently retrieve relevant content, according to their various business models. </w:t>
+            </w:r>
+          </w:p>
+          <w:p>
+            <w:pPr>
+              <w:pStyle w:val="EUListBullet"/>
+              <w:numPr>
+                <w:ilvl w:val="0"/>
+                <w:numId w:val="0"/>
+              </w:numPr>
+              <w:rPr>
+                <w:sz w:val="18"/>
+                <w:szCs w:val="18"/>
+              </w:rPr>
+            </w:pPr>
+            <w:r>
+              <w:rPr>
+                <w:sz w:val="18"/>
+                <w:szCs w:val="18"/>
+              </w:rPr>
+              <w:t xml:space="preserve">From a technology standpoint, the benchmark assumes that an RDF database is used to store both the reference knowledge and the metadata. The main interactions with the repository are (i) </w:t>
+            </w:r>
+            <w:r>
+              <w:rPr>
+                <w:i/>
+                <w:sz w:val="18"/>
+                <w:szCs w:val="18"/>
+              </w:rPr>
+              <w:t>updates</w:t>
+            </w:r>
+            <w:r>
+              <w:rPr>
+                <w:sz w:val="18"/>
+                <w:szCs w:val="18"/>
+              </w:rPr>
+              <w:t xml:space="preserve">, that add new metadata or alter the repository, and (ii) </w:t>
+            </w:r>
+            <w:r>
+              <w:rPr>
+                <w:i/>
+                <w:sz w:val="18"/>
+                <w:szCs w:val="18"/>
+              </w:rPr>
+              <w:t>aggregation queries</w:t>
+            </w:r>
+            <w:r>
+              <w:rPr>
+                <w:sz w:val="18"/>
+                <w:szCs w:val="18"/>
+              </w:rPr>
+              <w:t xml:space="preserve">, that retrieve content according to various criteria. The engine should handle instantly large number of updates in parallel with massive amount of aggregation queries. </w:t>
+            </w:r>
+          </w:p>
+          <w:p>
+            <w:pPr>
+              <w:pStyle w:val="EUNormal"/>
+            </w:pPr>
+            <w:r>
+              <w:rPr>
+                <w:sz w:val="18"/>
+                <w:szCs w:val="18"/>
+              </w:rPr>
+              <w:t>A fully developed benchmark includes: source code, binary software, data-sets, queries, ontologies and documentation (purpose, choke point descriptions, execution instructions, auditing and disclosure rules). This document describes not just the current status of the benchmark, it can also serve as a user manual for  the Semantic Publishing Benchmark.</w:t>
+            </w:r>
+          </w:p>
+        </w:tc>
+      </w:tr>
+      <w:tr>
+        <w:tc>
+          <w:tcPr>
+            <w:tcW w:w="2268" w:type="dxa"/>
+          </w:tcPr>
+          <w:p>
+            <w:pPr>
+              <w:adjustRightInd w:val="0"/>
+              <w:rPr>
+                <w:b/>
+                <w:szCs w:val="22"/>
+                <w:lang w:eastAsia="de-DE"/>
+              </w:rPr>
+            </w:pPr>
+            <w:r>
+              <w:rPr>
+                <w:b/>
+                <w:szCs w:val="22"/>
+                <w:lang w:eastAsia="de-DE"/>
+              </w:rPr>
+              <w:t>Keywords</w:t>
+            </w:r>
+          </w:p>
+        </w:tc>
+        <w:tc>
+          <w:tcPr>
+            <w:tcW w:w="6512" w:type="dxa"/>
+          </w:tcPr>
+          <w:p>
+            <w:pPr>
+              <w:adjustRightInd w:val="0"/>
+              <w:rPr>
+                <w:szCs w:val="22"/>
+                <w:lang w:eastAsia="de-DE"/>
+              </w:rPr>
+            </w:pPr>
+          </w:p>
+        </w:tc>
+      </w:tr>
+    </w:tbl>
+    <w:p>
+      <w:pPr>
+        <w:autoSpaceDE w:val="0"/>
+        <w:autoSpaceDN w:val="0"/>
+        <w:adjustRightInd w:val="0"/>
+        <w:rPr>
+          <w:rFonts w:ascii="CMSS10" w:hAnsi="CMSS10" w:cs="CMSS10"/>
+          <w:sz w:val="20"/>
+          <w:lang w:eastAsia="de-DE"/>
+        </w:rPr>
+      </w:pPr>
+    </w:p>
+    <w:tbl>
+      <w:tblPr>
+        <w:tblW w:w="5000" w:type="pct"/>
+        <w:tblBorders>
+          <w:top w:val="single" w:sz="4" w:space="0" w:color="auto"/>
+          <w:left w:val="single" w:sz="4" w:space="0" w:color="auto"/>
+          <w:bottom w:val="single" w:sz="4" w:space="0" w:color="auto"/>
+          <w:right w:val="single" w:sz="4" w:space="0" w:color="auto"/>
+          <w:insideH w:val="single" w:sz="4" w:space="0" w:color="auto"/>
+          <w:insideV w:val="single" w:sz="4" w:space="0" w:color="auto"/>
+        </w:tblBorders>
+        <w:tblLook w:val="01E0"/>
+      </w:tblPr>
+      <w:tblGrid>
+        <w:gridCol w:w="2012"/>
+        <w:gridCol w:w="1611"/>
+        <w:gridCol w:w="2721"/>
+        <w:gridCol w:w="3510"/>
+      </w:tblGrid>
+      <w:tr>
+        <w:tc>
+          <w:tcPr>
+            <w:tcW w:w="9854" w:type="dxa"/>
+            <w:gridSpan w:val="4"/>
+          </w:tcPr>
+          <w:p>
+            <w:pPr>
+              <w:adjustRightInd w:val="0"/>
+              <w:rPr>
+                <w:b/>
+                <w:szCs w:val="22"/>
+                <w:lang w:eastAsia="de-DE"/>
+              </w:rPr>
+            </w:pPr>
+            <w:r>
+              <w:rPr>
+                <w:b/>
+                <w:szCs w:val="22"/>
+                <w:lang w:eastAsia="de-DE"/>
+              </w:rPr>
+              <w:t>Version Log</w:t>
+            </w:r>
+          </w:p>
+        </w:tc>
+      </w:tr>
+      <w:tr>
+        <w:tc>
+          <w:tcPr>
+            <w:tcW w:w="2012" w:type="dxa"/>
+          </w:tcPr>
+          <w:p>
+            <w:pPr>
+              <w:adjustRightInd w:val="0"/>
+              <w:rPr>
+                <w:b/>
+                <w:szCs w:val="22"/>
+                <w:lang w:eastAsia="de-DE"/>
+              </w:rPr>
+            </w:pPr>
+            <w:r>
+              <w:rPr>
+                <w:b/>
+                <w:szCs w:val="22"/>
+                <w:lang w:eastAsia="de-DE"/>
+              </w:rPr>
+              <w:t>Issue Date</w:t>
+            </w:r>
+          </w:p>
+        </w:tc>
+        <w:tc>
+          <w:tcPr>
+            <w:tcW w:w="1611" w:type="dxa"/>
+          </w:tcPr>
+          <w:p>
+            <w:pPr>
+              <w:adjustRightInd w:val="0"/>
+              <w:rPr>
+                <w:b/>
+                <w:szCs w:val="22"/>
+                <w:lang w:eastAsia="de-DE"/>
+              </w:rPr>
+            </w:pPr>
+            <w:r>
+              <w:rPr>
+                <w:b/>
+                <w:szCs w:val="22"/>
+                <w:lang w:eastAsia="de-DE"/>
+              </w:rPr>
+              <w:t>Rev. No.</w:t>
+            </w:r>
+          </w:p>
+        </w:tc>
+        <w:tc>
+          <w:tcPr>
+            <w:tcW w:w="2721" w:type="dxa"/>
+          </w:tcPr>
+          <w:p>
+            <w:pPr>
+              <w:adjustRightInd w:val="0"/>
+              <w:rPr>
+                <w:b/>
+                <w:szCs w:val="22"/>
+                <w:lang w:eastAsia="de-DE"/>
+              </w:rPr>
+            </w:pPr>
+            <w:r>
+              <w:rPr>
+                <w:b/>
+                <w:szCs w:val="22"/>
+                <w:lang w:eastAsia="de-DE"/>
+              </w:rPr>
+              <w:t>Author</w:t>
+            </w:r>
+          </w:p>
+        </w:tc>
+        <w:tc>
+          <w:tcPr>
+            <w:tcW w:w="3510" w:type="dxa"/>
+          </w:tcPr>
+          <w:p>
+            <w:pPr>
+              <w:adjustRightInd w:val="0"/>
+              <w:rPr>
+                <w:b/>
+                <w:szCs w:val="22"/>
+                <w:lang w:eastAsia="de-DE"/>
+              </w:rPr>
+            </w:pPr>
+            <w:r>
+              <w:rPr>
+                <w:b/>
+                <w:szCs w:val="22"/>
+                <w:lang w:eastAsia="de-DE"/>
+              </w:rPr>
+              <w:t>Change</w:t>
+            </w:r>
+          </w:p>
+        </w:tc>
+      </w:tr>
+      <w:tr>
+        <w:tc>
+          <w:tcPr>
+            <w:tcW w:w="2012" w:type="dxa"/>
+          </w:tcPr>
+          <w:p>
+            <w:pPr>
+              <w:adjustRightInd w:val="0"/>
+              <w:rPr>
+                <w:szCs w:val="22"/>
+                <w:lang w:eastAsia="de-DE"/>
+              </w:rPr>
+            </w:pPr>
+            <w:r>
+              <w:rPr>
+                <w:szCs w:val="22"/>
+                <w:lang w:eastAsia="de-DE"/>
+              </w:rPr>
+              <w:t>1/06/2014</w:t>
+            </w:r>
+          </w:p>
+        </w:tc>
+        <w:tc>
+          <w:tcPr>
+            <w:tcW w:w="1611" w:type="dxa"/>
+          </w:tcPr>
+          <w:p>
+            <w:pPr>
+              <w:adjustRightInd w:val="0"/>
+              <w:rPr>
+                <w:szCs w:val="22"/>
+                <w:lang w:eastAsia="de-DE"/>
+              </w:rPr>
+            </w:pPr>
+            <w:r>
+              <w:rPr>
+                <w:szCs w:val="22"/>
+                <w:lang w:eastAsia="de-DE"/>
+              </w:rPr>
+              <w:t>0.1</w:t>
+            </w:r>
+          </w:p>
+        </w:tc>
+        <w:tc>
+          <w:tcPr>
+            <w:tcW w:w="2721" w:type="dxa"/>
+          </w:tcPr>
+          <w:p>
+            <w:pPr>
+              <w:adjustRightInd w:val="0"/>
+              <w:rPr>
+                <w:szCs w:val="22"/>
+                <w:lang w:eastAsia="de-DE"/>
+              </w:rPr>
+            </w:pPr>
+            <w:r>
+              <w:rPr>
+                <w:szCs w:val="22"/>
+                <w:lang w:eastAsia="de-DE"/>
+              </w:rPr>
+              <w:t>Venelin Kotsev</w:t>
+            </w:r>
+          </w:p>
+        </w:tc>
+        <w:tc>
+          <w:tcPr>
+            <w:tcW w:w="3510" w:type="dxa"/>
+          </w:tcPr>
+          <w:p>
+            <w:pPr>
+              <w:adjustRightInd w:val="0"/>
+              <w:rPr>
+                <w:szCs w:val="22"/>
+                <w:lang w:eastAsia="de-DE"/>
+              </w:rPr>
+            </w:pPr>
+            <w:r>
+              <w:rPr>
+                <w:szCs w:val="22"/>
+                <w:lang w:eastAsia="de-DE"/>
+              </w:rPr>
+              <w:t>First draft</w:t>
+            </w:r>
+          </w:p>
+        </w:tc>
+      </w:tr>
+      <w:tr>
+        <w:tc>
+          <w:tcPr>
+            <w:tcW w:w="2012" w:type="dxa"/>
+          </w:tcPr>
+          <w:p>
+            <w:pPr>
+              <w:adjustRightInd w:val="0"/>
+              <w:rPr>
+                <w:szCs w:val="22"/>
+                <w:lang w:eastAsia="de-DE"/>
+              </w:rPr>
+            </w:pPr>
+          </w:p>
+        </w:tc>
+        <w:tc>
+          <w:tcPr>
+            <w:tcW w:w="1611" w:type="dxa"/>
+          </w:tcPr>
+          <w:p>
+            <w:pPr>
+              <w:adjustRightInd w:val="0"/>
+              <w:rPr>
+                <w:szCs w:val="22"/>
+                <w:lang w:eastAsia="de-DE"/>
+              </w:rPr>
+            </w:pPr>
+          </w:p>
+        </w:tc>
+        <w:tc>
+          <w:tcPr>
+            <w:tcW w:w="2721" w:type="dxa"/>
+          </w:tcPr>
+          <w:p>
+            <w:pPr>
+              <w:adjustRightInd w:val="0"/>
+              <w:rPr>
+                <w:szCs w:val="22"/>
+                <w:lang w:eastAsia="de-DE"/>
+              </w:rPr>
+            </w:pPr>
+          </w:p>
+        </w:tc>
+        <w:tc>
+          <w:tcPr>
+            <w:tcW w:w="3510" w:type="dxa"/>
+          </w:tcPr>
+          <w:p>
+            <w:pPr>
+              <w:adjustRightInd w:val="0"/>
+              <w:rPr>
+                <w:szCs w:val="22"/>
+                <w:lang w:eastAsia="de-DE"/>
+              </w:rPr>
+            </w:pPr>
+          </w:p>
+        </w:tc>
+      </w:tr>
+      <w:tr>
+        <w:tc>
+          <w:tcPr>
+            <w:tcW w:w="2012" w:type="dxa"/>
+          </w:tcPr>
+          <w:p>
+            <w:pPr>
+              <w:adjustRightInd w:val="0"/>
+              <w:rPr>
+                <w:szCs w:val="22"/>
+                <w:lang w:eastAsia="de-DE"/>
+              </w:rPr>
+            </w:pPr>
+          </w:p>
+        </w:tc>
+        <w:tc>
+          <w:tcPr>
+            <w:tcW w:w="1611" w:type="dxa"/>
+          </w:tcPr>
+          <w:p>
+            <w:pPr>
+              <w:adjustRightInd w:val="0"/>
+              <w:rPr>
+                <w:szCs w:val="22"/>
+                <w:lang w:eastAsia="de-DE"/>
+              </w:rPr>
+            </w:pPr>
+          </w:p>
+        </w:tc>
+        <w:tc>
+          <w:tcPr>
+            <w:tcW w:w="2721" w:type="dxa"/>
+          </w:tcPr>
+          <w:p>
+            <w:pPr>
+              <w:adjustRightInd w:val="0"/>
+              <w:rPr>
+                <w:szCs w:val="22"/>
+                <w:lang w:eastAsia="de-DE"/>
+              </w:rPr>
+            </w:pPr>
+          </w:p>
+        </w:tc>
+        <w:tc>
+          <w:tcPr>
+            <w:tcW w:w="3510" w:type="dxa"/>
+          </w:tcPr>
+          <w:p>
+            <w:pPr>
+              <w:adjustRightInd w:val="0"/>
+              <w:rPr>
+                <w:szCs w:val="22"/>
+                <w:lang w:eastAsia="de-DE"/>
+              </w:rPr>
+            </w:pPr>
+          </w:p>
+        </w:tc>
+      </w:tr>
+      <w:tr>
+        <w:tc>
+          <w:tcPr>
+            <w:tcW w:w="2012" w:type="dxa"/>
+          </w:tcPr>
+          <w:p>
+            <w:pPr>
+              <w:adjustRightInd w:val="0"/>
+              <w:rPr>
+                <w:szCs w:val="22"/>
+                <w:lang w:eastAsia="de-DE"/>
+              </w:rPr>
+            </w:pPr>
+          </w:p>
+        </w:tc>
+        <w:tc>
+          <w:tcPr>
+            <w:tcW w:w="1611" w:type="dxa"/>
+          </w:tcPr>
+          <w:p>
+            <w:pPr>
+              <w:adjustRightInd w:val="0"/>
+              <w:rPr>
+                <w:szCs w:val="22"/>
+                <w:lang w:eastAsia="de-DE"/>
+              </w:rPr>
+            </w:pPr>
+          </w:p>
+        </w:tc>
+        <w:tc>
+          <w:tcPr>
+            <w:tcW w:w="2721" w:type="dxa"/>
+          </w:tcPr>
+          <w:p>
+            <w:pPr>
+              <w:adjustRightInd w:val="0"/>
+              <w:rPr>
+                <w:szCs w:val="22"/>
+                <w:lang w:eastAsia="de-DE"/>
+              </w:rPr>
+            </w:pPr>
+          </w:p>
+        </w:tc>
+        <w:tc>
+          <w:tcPr>
+            <w:tcW w:w="3510" w:type="dxa"/>
+          </w:tcPr>
+          <w:p>
+            <w:pPr>
+              <w:adjustRightInd w:val="0"/>
+              <w:rPr>
+                <w:szCs w:val="22"/>
+                <w:lang w:eastAsia="de-DE"/>
+              </w:rPr>
+            </w:pPr>
+          </w:p>
+        </w:tc>
+      </w:tr>
+      <w:tr>
+        <w:tc>
+          <w:tcPr>
+            <w:tcW w:w="2012" w:type="dxa"/>
+          </w:tcPr>
+          <w:p>
+            <w:pPr>
+              <w:adjustRightInd w:val="0"/>
+              <w:rPr>
+                <w:szCs w:val="22"/>
+                <w:lang w:eastAsia="de-DE"/>
+              </w:rPr>
+            </w:pPr>
+          </w:p>
+        </w:tc>
+        <w:tc>
+          <w:tcPr>
+            <w:tcW w:w="1611" w:type="dxa"/>
+          </w:tcPr>
+          <w:p>
+            <w:pPr>
+              <w:adjustRightInd w:val="0"/>
+              <w:rPr>
+                <w:szCs w:val="22"/>
+                <w:lang w:eastAsia="de-DE"/>
+              </w:rPr>
+            </w:pPr>
+          </w:p>
+        </w:tc>
+        <w:tc>
+          <w:tcPr>
+            <w:tcW w:w="2721" w:type="dxa"/>
+          </w:tcPr>
+          <w:p>
+            <w:pPr>
+              <w:adjustRightInd w:val="0"/>
+              <w:rPr>
+                <w:szCs w:val="22"/>
+                <w:lang w:eastAsia="de-DE"/>
+              </w:rPr>
+            </w:pPr>
+          </w:p>
+        </w:tc>
+        <w:tc>
+          <w:tcPr>
+            <w:tcW w:w="3510" w:type="dxa"/>
+          </w:tcPr>
+          <w:p>
+            <w:pPr>
+              <w:adjustRightInd w:val="0"/>
+              <w:rPr>
+                <w:szCs w:val="22"/>
+                <w:lang w:eastAsia="de-DE"/>
+              </w:rPr>
+            </w:pPr>
+          </w:p>
+        </w:tc>
+      </w:tr>
+      <w:tr>
+        <w:tc>
+          <w:tcPr>
+            <w:tcW w:w="2012" w:type="dxa"/>
+          </w:tcPr>
+          <w:p>
+            <w:pPr>
+              <w:adjustRightInd w:val="0"/>
+              <w:rPr>
+                <w:szCs w:val="22"/>
+                <w:lang w:eastAsia="de-DE"/>
+              </w:rPr>
+            </w:pPr>
+          </w:p>
+        </w:tc>
+        <w:tc>
+          <w:tcPr>
+            <w:tcW w:w="1611" w:type="dxa"/>
+          </w:tcPr>
+          <w:p>
+            <w:pPr>
+              <w:adjustRightInd w:val="0"/>
+              <w:rPr>
+                <w:szCs w:val="22"/>
+                <w:lang w:eastAsia="de-DE"/>
+              </w:rPr>
+            </w:pPr>
+          </w:p>
+        </w:tc>
+        <w:tc>
+          <w:tcPr>
+            <w:tcW w:w="2721" w:type="dxa"/>
+          </w:tcPr>
+          <w:p>
+            <w:pPr>
+              <w:adjustRightInd w:val="0"/>
+              <w:rPr>
+                <w:szCs w:val="22"/>
+                <w:lang w:eastAsia="de-DE"/>
+              </w:rPr>
+            </w:pPr>
+          </w:p>
+        </w:tc>
+        <w:tc>
+          <w:tcPr>
+            <w:tcW w:w="3510" w:type="dxa"/>
+          </w:tcPr>
+          <w:p>
+            <w:pPr>
+              <w:adjustRightInd w:val="0"/>
+              <w:rPr>
+                <w:szCs w:val="22"/>
+                <w:lang w:eastAsia="de-DE"/>
+              </w:rPr>
+            </w:pPr>
+          </w:p>
+        </w:tc>
+      </w:tr>
+      <w:tr>
+        <w:tc>
+          <w:tcPr>
+            <w:tcW w:w="2012" w:type="dxa"/>
+          </w:tcPr>
+          <w:p>
+            <w:pPr>
+              <w:adjustRightInd w:val="0"/>
+              <w:rPr>
+                <w:szCs w:val="22"/>
+                <w:lang w:eastAsia="de-DE"/>
+              </w:rPr>
+            </w:pPr>
+          </w:p>
+        </w:tc>
+        <w:tc>
+          <w:tcPr>
+            <w:tcW w:w="1611" w:type="dxa"/>
+          </w:tcPr>
+          <w:p>
+            <w:pPr>
+              <w:adjustRightInd w:val="0"/>
+              <w:rPr>
+                <w:szCs w:val="22"/>
+                <w:lang w:eastAsia="de-DE"/>
+              </w:rPr>
+            </w:pPr>
+          </w:p>
+        </w:tc>
+        <w:tc>
+          <w:tcPr>
+            <w:tcW w:w="2721" w:type="dxa"/>
+          </w:tcPr>
+          <w:p>
+            <w:pPr>
+              <w:adjustRightInd w:val="0"/>
+              <w:rPr>
+                <w:szCs w:val="22"/>
+                <w:lang w:eastAsia="de-DE"/>
+              </w:rPr>
+            </w:pPr>
+          </w:p>
+        </w:tc>
+        <w:tc>
+          <w:tcPr>
+            <w:tcW w:w="3510" w:type="dxa"/>
+          </w:tcPr>
+          <w:p>
+            <w:pPr>
+              <w:adjustRightInd w:val="0"/>
+              <w:rPr>
+                <w:szCs w:val="22"/>
+                <w:lang w:eastAsia="de-DE"/>
+              </w:rPr>
+            </w:pPr>
+          </w:p>
+        </w:tc>
+      </w:tr>
+      <w:tr>
+        <w:tc>
+          <w:tcPr>
+            <w:tcW w:w="2012" w:type="dxa"/>
+          </w:tcPr>
+          <w:p>
+            <w:pPr>
+              <w:adjustRightInd w:val="0"/>
+              <w:rPr>
+                <w:szCs w:val="22"/>
+                <w:lang w:eastAsia="de-DE"/>
+              </w:rPr>
+            </w:pPr>
+          </w:p>
+        </w:tc>
+        <w:tc>
+          <w:tcPr>
+            <w:tcW w:w="1611" w:type="dxa"/>
+          </w:tcPr>
+          <w:p>
+            <w:pPr>
+              <w:adjustRightInd w:val="0"/>
+              <w:rPr>
+                <w:szCs w:val="22"/>
+                <w:lang w:eastAsia="de-DE"/>
+              </w:rPr>
+            </w:pPr>
+          </w:p>
+        </w:tc>
+        <w:tc>
+          <w:tcPr>
+            <w:tcW w:w="2721" w:type="dxa"/>
+          </w:tcPr>
+          <w:p>
+            <w:pPr>
+              <w:adjustRightInd w:val="0"/>
+              <w:rPr>
+                <w:szCs w:val="22"/>
+                <w:lang w:eastAsia="de-DE"/>
+              </w:rPr>
+            </w:pPr>
+          </w:p>
+        </w:tc>
+        <w:tc>
+          <w:tcPr>
+            <w:tcW w:w="3510" w:type="dxa"/>
+          </w:tcPr>
+          <w:p>
+            <w:pPr>
+              <w:adjustRightInd w:val="0"/>
+              <w:rPr>
+                <w:szCs w:val="22"/>
+                <w:lang w:eastAsia="de-DE"/>
+              </w:rPr>
+            </w:pPr>
+          </w:p>
+        </w:tc>
+      </w:tr>
+      <w:tr>
+        <w:tc>
+          <w:tcPr>
+            <w:tcW w:w="2012" w:type="dxa"/>
+          </w:tcPr>
+          <w:p>
+            <w:pPr>
+              <w:adjustRightInd w:val="0"/>
+              <w:rPr>
+                <w:szCs w:val="22"/>
+                <w:lang w:eastAsia="de-DE"/>
+              </w:rPr>
+            </w:pPr>
+          </w:p>
+        </w:tc>
+        <w:tc>
+          <w:tcPr>
+            <w:tcW w:w="1611" w:type="dxa"/>
+          </w:tcPr>
+          <w:p>
+            <w:pPr>
+              <w:adjustRightInd w:val="0"/>
+              <w:rPr>
+                <w:szCs w:val="22"/>
+                <w:lang w:eastAsia="de-DE"/>
+              </w:rPr>
+            </w:pPr>
+          </w:p>
+        </w:tc>
+        <w:tc>
+          <w:tcPr>
+            <w:tcW w:w="2721" w:type="dxa"/>
+          </w:tcPr>
+          <w:p>
+            <w:pPr>
+              <w:adjustRightInd w:val="0"/>
+              <w:rPr>
+                <w:szCs w:val="22"/>
+                <w:lang w:eastAsia="de-DE"/>
+              </w:rPr>
+            </w:pPr>
+          </w:p>
+        </w:tc>
+        <w:tc>
+          <w:tcPr>
+            <w:tcW w:w="3510" w:type="dxa"/>
+          </w:tcPr>
+          <w:p>
+            <w:pPr>
+              <w:adjustRightInd w:val="0"/>
+              <w:rPr>
+                <w:szCs w:val="22"/>
+                <w:lang w:eastAsia="de-DE"/>
+              </w:rPr>
+            </w:pPr>
+          </w:p>
+        </w:tc>
+      </w:tr>
+      <w:tr>
+        <w:tc>
+          <w:tcPr>
+            <w:tcW w:w="2012" w:type="dxa"/>
+          </w:tcPr>
+          <w:p>
+            <w:pPr>
+              <w:adjustRightInd w:val="0"/>
+              <w:rPr>
+                <w:szCs w:val="22"/>
+                <w:lang w:eastAsia="de-DE"/>
+              </w:rPr>
+            </w:pPr>
+          </w:p>
+        </w:tc>
+        <w:tc>
+          <w:tcPr>
+            <w:tcW w:w="1611" w:type="dxa"/>
+          </w:tcPr>
+          <w:p>
+            <w:pPr>
+              <w:adjustRightInd w:val="0"/>
+              <w:rPr>
+                <w:szCs w:val="22"/>
+                <w:lang w:eastAsia="de-DE"/>
+              </w:rPr>
+            </w:pPr>
+          </w:p>
+        </w:tc>
+        <w:tc>
+          <w:tcPr>
+            <w:tcW w:w="2721" w:type="dxa"/>
+          </w:tcPr>
+          <w:p>
+            <w:pPr>
+              <w:adjustRightInd w:val="0"/>
+              <w:rPr>
+                <w:szCs w:val="22"/>
+                <w:lang w:eastAsia="de-DE"/>
+              </w:rPr>
+            </w:pPr>
+          </w:p>
+        </w:tc>
+        <w:tc>
+          <w:tcPr>
+            <w:tcW w:w="3510" w:type="dxa"/>
+          </w:tcPr>
+          <w:p>
+            <w:pPr>
+              <w:adjustRightInd w:val="0"/>
+              <w:rPr>
+                <w:szCs w:val="22"/>
+                <w:lang w:eastAsia="de-DE"/>
+              </w:rPr>
+            </w:pPr>
+          </w:p>
+        </w:tc>
+      </w:tr>
+    </w:tbl>
     <w:p>
       <w:pPr>
         <w:pStyle w:val="EUNormal"/>
@@ -5871,7 +8574,7 @@
       <w:pPr>
         <w:pStyle w:val="EUHeading"/>
       </w:pPr>
-      <w:bookmarkStart w:id="1" w:name="__RefHeading___Toc366167775"/>
+      <w:bookmarkStart w:id="2" w:name="__RefHeading___Toc366167775"/>
       <w:r>
         <w:lastRenderedPageBreak/>
         <w:t>List of F</w:t>
@@ -5879,7 +8582,7 @@
       <w:r>
         <w:t>igures</w:t>
       </w:r>
-      <w:bookmarkEnd w:id="1"/>
+      <w:bookmarkEnd w:id="2"/>
     </w:p>
     <w:p>
       <w:pPr>
@@ -6694,12 +9397,12 @@
       <w:pPr>
         <w:pStyle w:val="EUHeading"/>
       </w:pPr>
-      <w:bookmarkStart w:id="2" w:name="__RefHeading___Toc3661677751"/>
+      <w:bookmarkStart w:id="3" w:name="__RefHeading___Toc3661677751"/>
       <w:r>
         <w:lastRenderedPageBreak/>
         <w:t xml:space="preserve">List of </w:t>
       </w:r>
-      <w:bookmarkEnd w:id="2"/>
+      <w:bookmarkEnd w:id="3"/>
       <w:r>
         <w:t>T</w:t>
       </w:r>
@@ -6967,7 +9670,7 @@
         <w:pStyle w:val="Caption"/>
         <w:jc w:val="center"/>
       </w:pPr>
-      <w:bookmarkStart w:id="3" w:name="_Toc389735027"/>
+      <w:bookmarkStart w:id="4" w:name="_Toc389735027"/>
       <w:r>
         <w:t xml:space="preserve">Table </w:t>
       </w:r>
@@ -6985,7 +9688,7 @@
       <w:r>
         <w:t>Abbreviations used in this document</w:t>
       </w:r>
-      <w:bookmarkEnd w:id="3"/>
+      <w:bookmarkEnd w:id="4"/>
     </w:p>
     <w:p>
       <w:pPr>
@@ -7781,36 +10484,36 @@
       <w:pPr>
         <w:pStyle w:val="EUHeading1"/>
       </w:pPr>
-      <w:bookmarkStart w:id="4" w:name="__RefHeading__104_986907325"/>
-      <w:bookmarkStart w:id="5" w:name="__RefHeading__185_278171736"/>
-      <w:bookmarkStart w:id="6" w:name="_Toc390435998"/>
-      <w:bookmarkEnd w:id="4"/>
+      <w:bookmarkStart w:id="5" w:name="__RefHeading__104_986907325"/>
+      <w:bookmarkStart w:id="6" w:name="__RefHeading__185_278171736"/>
+      <w:bookmarkStart w:id="7" w:name="_Toc390435998"/>
       <w:bookmarkEnd w:id="5"/>
+      <w:bookmarkEnd w:id="6"/>
       <w:r>
         <w:lastRenderedPageBreak/>
         <w:t>I</w:t>
       </w:r>
-      <w:bookmarkStart w:id="7" w:name="__RefHeading___Toc366167819"/>
+      <w:bookmarkStart w:id="8" w:name="__RefHeading___Toc366167819"/>
       <w:r>
         <w:t>ntroduction</w:t>
       </w:r>
-      <w:bookmarkEnd w:id="6"/>
+      <w:bookmarkEnd w:id="7"/>
     </w:p>
     <w:p>
       <w:pPr>
         <w:pStyle w:val="EUHeading2"/>
       </w:pPr>
-      <w:bookmarkStart w:id="8" w:name="__RefHeading__106_986907325"/>
-      <w:bookmarkStart w:id="9" w:name="__RefHeading__187_278171736"/>
-      <w:bookmarkStart w:id="10" w:name="__RefHeading___Toc366167785"/>
-      <w:bookmarkStart w:id="11" w:name="_Toc390435999"/>
-      <w:bookmarkEnd w:id="8"/>
+      <w:bookmarkStart w:id="9" w:name="__RefHeading__106_986907325"/>
+      <w:bookmarkStart w:id="10" w:name="__RefHeading__187_278171736"/>
+      <w:bookmarkStart w:id="11" w:name="__RefHeading___Toc366167785"/>
+      <w:bookmarkStart w:id="12" w:name="_Toc390435999"/>
       <w:bookmarkEnd w:id="9"/>
       <w:bookmarkEnd w:id="10"/>
+      <w:bookmarkEnd w:id="11"/>
       <w:r>
         <w:t>Motivation for the benchmark</w:t>
       </w:r>
-      <w:bookmarkEnd w:id="11"/>
+      <w:bookmarkEnd w:id="12"/>
     </w:p>
     <w:p>
       <w:pPr>
@@ -7928,10 +10631,10 @@
       <w:pPr>
         <w:pStyle w:val="EUCaption"/>
       </w:pPr>
-      <w:bookmarkStart w:id="12" w:name="_Ref366162961"/>
-      <w:bookmarkStart w:id="13" w:name="_Ref366162958"/>
-      <w:bookmarkStart w:id="14" w:name="_Toc389735016"/>
-      <w:bookmarkStart w:id="15" w:name="__RefHeading___Toc366167820"/>
+      <w:bookmarkStart w:id="13" w:name="_Ref366162961"/>
+      <w:bookmarkStart w:id="14" w:name="_Ref366162958"/>
+      <w:bookmarkStart w:id="15" w:name="_Toc389735016"/>
+      <w:bookmarkStart w:id="16" w:name="__RefHeading___Toc366167820"/>
       <w:r>
         <w:t xml:space="preserve">Figure </w:t>
       </w:r>
@@ -7943,12 +10646,12 @@
           <w:t>1</w:t>
         </w:r>
       </w:fldSimple>
-      <w:bookmarkEnd w:id="12"/>
+      <w:bookmarkEnd w:id="13"/>
       <w:r>
         <w:t>: BBC Olympics 2012 Aggregation Page about Bulgaria</w:t>
       </w:r>
-      <w:bookmarkEnd w:id="13"/>
       <w:bookmarkEnd w:id="14"/>
+      <w:bookmarkEnd w:id="15"/>
     </w:p>
     <w:p>
       <w:pPr>
@@ -8050,10 +10753,10 @@
       <w:pPr>
         <w:pStyle w:val="EUCaption"/>
       </w:pPr>
-      <w:bookmarkStart w:id="16" w:name="__RefHeading___Toc366167821"/>
-      <w:bookmarkStart w:id="17" w:name="_Ref366163506"/>
-      <w:bookmarkStart w:id="18" w:name="_Toc389735017"/>
-      <w:bookmarkEnd w:id="16"/>
+      <w:bookmarkStart w:id="17" w:name="__RefHeading___Toc366167821"/>
+      <w:bookmarkStart w:id="18" w:name="_Ref366163506"/>
+      <w:bookmarkStart w:id="19" w:name="_Toc389735017"/>
+      <w:bookmarkEnd w:id="17"/>
       <w:r>
         <w:t xml:space="preserve">Figure </w:t>
       </w:r>
@@ -8065,11 +10768,11 @@
           <w:t>2</w:t>
         </w:r>
       </w:fldSimple>
-      <w:bookmarkEnd w:id="17"/>
+      <w:bookmarkEnd w:id="18"/>
       <w:r>
         <w:t>: BBC Ontology-aware Text Analytics</w:t>
       </w:r>
-      <w:bookmarkEnd w:id="18"/>
+      <w:bookmarkEnd w:id="19"/>
     </w:p>
     <w:p/>
     <w:p>
@@ -8163,10 +10866,10 @@
       <w:pPr>
         <w:pStyle w:val="EUCaption"/>
       </w:pPr>
-      <w:bookmarkStart w:id="19" w:name="__RefHeading___Toc366167822"/>
-      <w:bookmarkStart w:id="20" w:name="_Ref366163457"/>
-      <w:bookmarkStart w:id="21" w:name="_Toc389735018"/>
-      <w:bookmarkEnd w:id="19"/>
+      <w:bookmarkStart w:id="20" w:name="__RefHeading___Toc366167822"/>
+      <w:bookmarkStart w:id="21" w:name="_Ref366163457"/>
+      <w:bookmarkStart w:id="22" w:name="_Toc389735018"/>
+      <w:bookmarkEnd w:id="20"/>
       <w:r>
         <w:t xml:space="preserve">Figure </w:t>
       </w:r>
@@ -8178,11 +10881,11 @@
           <w:t>3</w:t>
         </w:r>
       </w:fldSimple>
-      <w:bookmarkEnd w:id="20"/>
+      <w:bookmarkEnd w:id="21"/>
       <w:r>
         <w:t>: BBC Graffitti: Manual Curation of Semantic Annotation</w:t>
       </w:r>
-      <w:bookmarkEnd w:id="21"/>
+      <w:bookmarkEnd w:id="22"/>
     </w:p>
     <w:p/>
     <w:p>
@@ -8208,17 +10911,17 @@
       <w:pPr>
         <w:pStyle w:val="EUHeading2"/>
       </w:pPr>
-      <w:bookmarkStart w:id="22" w:name="__RefHeading__108_986907325"/>
-      <w:bookmarkStart w:id="23" w:name="__RefHeading__189_278171736"/>
-      <w:bookmarkStart w:id="24" w:name="__RefHeading___Toc366167786"/>
-      <w:bookmarkStart w:id="25" w:name="_Toc390436000"/>
-      <w:bookmarkEnd w:id="22"/>
+      <w:bookmarkStart w:id="23" w:name="__RefHeading__108_986907325"/>
+      <w:bookmarkStart w:id="24" w:name="__RefHeading__189_278171736"/>
+      <w:bookmarkStart w:id="25" w:name="__RefHeading___Toc366167786"/>
+      <w:bookmarkStart w:id="26" w:name="_Toc390436000"/>
       <w:bookmarkEnd w:id="23"/>
       <w:bookmarkEnd w:id="24"/>
+      <w:bookmarkEnd w:id="25"/>
       <w:r>
         <w:t>Relevance to industry</w:t>
       </w:r>
-      <w:bookmarkEnd w:id="25"/>
+      <w:bookmarkEnd w:id="26"/>
     </w:p>
     <w:p>
       <w:pPr>
@@ -8260,8 +10963,8 @@
       <w:r>
         <w:t xml:space="preserve">Secondly, most media organisations have some kind of archive - in some cases stretching back over a hundred years. The digital revolution has enabled this content to be preserved, e.g. by scanning the photo archive and indexing it with the date, caption, owner, etc., however, this small number of attributes does not make the archive easy to use. In fact, it requires a good deal of manual effort using inaccurate keyword search to find anything useful. The advent of semantic technology, supplemented by some automated or semi-automated text analytics process, means that the archive can be ‘semantically annotated’, i.e. concepts can be identified that are relevant to the asset that are described in one or more ontologies. Using semantic annotations, media organisation can exploit their archives to: automate the process of finding relevant </w:t>
       </w:r>
-      <w:bookmarkStart w:id="26" w:name="docs-internal-guid-7485078b-cf8d-812f-f9"/>
-      <w:bookmarkEnd w:id="26"/>
+      <w:bookmarkStart w:id="27" w:name="docs-internal-guid-7485078b-cf8d-812f-f9"/>
+      <w:bookmarkEnd w:id="27"/>
       <w:r>
         <w:t>content; enrich their existing products; develop new product ranges. In essence, semantic annotation and search enables media organisations to ‘monetise’ their vast archives.</w:t>
       </w:r>
@@ -8362,9 +11065,9 @@
       <w:pPr>
         <w:pStyle w:val="EUNormal"/>
       </w:pPr>
-      <w:bookmarkStart w:id="27" w:name="docs-internal-guid-7485078b-cf8d-6591-86"/>
-      <w:bookmarkStart w:id="28" w:name="__RefHeading___Toc366167823"/>
-      <w:bookmarkEnd w:id="27"/>
+      <w:bookmarkStart w:id="28" w:name="docs-internal-guid-7485078b-cf8d-6591-86"/>
+      <w:bookmarkStart w:id="29" w:name="__RefHeading___Toc366167823"/>
+      <w:bookmarkEnd w:id="28"/>
       <w:r>
         <w:t xml:space="preserve">For all media organisations that intend to adopt semantic publishing to drive their business, the LDBC </w:t>
       </w:r>
@@ -8392,17 +11095,17 @@
       <w:pPr>
         <w:pStyle w:val="EUHeading2"/>
       </w:pPr>
-      <w:bookmarkStart w:id="29" w:name="__RefHeading__110_986907325"/>
-      <w:bookmarkStart w:id="30" w:name="__RefHeading__191_278171736"/>
-      <w:bookmarkStart w:id="31" w:name="__RefHeading___Toc366167787"/>
-      <w:bookmarkStart w:id="32" w:name="_Toc390436001"/>
-      <w:bookmarkEnd w:id="29"/>
+      <w:bookmarkStart w:id="30" w:name="__RefHeading__110_986907325"/>
+      <w:bookmarkStart w:id="31" w:name="__RefHeading__191_278171736"/>
+      <w:bookmarkStart w:id="32" w:name="__RefHeading___Toc366167787"/>
+      <w:bookmarkStart w:id="33" w:name="_Toc390436001"/>
       <w:bookmarkEnd w:id="30"/>
       <w:bookmarkEnd w:id="31"/>
+      <w:bookmarkEnd w:id="32"/>
       <w:r>
         <w:t>General Benchmark Overview</w:t>
       </w:r>
-      <w:bookmarkEnd w:id="32"/>
+      <w:bookmarkEnd w:id="33"/>
     </w:p>
     <w:p>
       <w:pPr>
@@ -8536,11 +11239,11 @@
       <w:pPr>
         <w:pStyle w:val="EUHeading2"/>
       </w:pPr>
-      <w:bookmarkStart w:id="33" w:name="_Toc390436002"/>
+      <w:bookmarkStart w:id="34" w:name="_Toc390436002"/>
       <w:r>
         <w:t>Participation of industry and academia</w:t>
       </w:r>
-      <w:bookmarkEnd w:id="33"/>
+      <w:bookmarkEnd w:id="34"/>
     </w:p>
     <w:p>
       <w:pPr>
@@ -8690,10 +11393,10 @@
       <w:pPr>
         <w:pStyle w:val="EUNormal"/>
       </w:pPr>
-      <w:bookmarkStart w:id="34" w:name="__RefHeading__112_986907325"/>
-      <w:bookmarkStart w:id="35" w:name="__RefHeading__193_278171736"/>
-      <w:bookmarkEnd w:id="34"/>
+      <w:bookmarkStart w:id="35" w:name="__RefHeading__112_986907325"/>
+      <w:bookmarkStart w:id="36" w:name="__RefHeading__193_278171736"/>
       <w:bookmarkEnd w:id="35"/>
+      <w:bookmarkEnd w:id="36"/>
     </w:p>
     <w:p>
       <w:pPr>
@@ -8705,24 +11408,24 @@
       <w:pPr>
         <w:pStyle w:val="EUHeading1"/>
       </w:pPr>
-      <w:bookmarkStart w:id="36" w:name="__RefHeading__114_986907325"/>
-      <w:bookmarkStart w:id="37" w:name="__RefHeading__195_278171736"/>
-      <w:bookmarkStart w:id="38" w:name="__RefHeading___Toc366167789"/>
-      <w:bookmarkStart w:id="39" w:name="__RefHeading__120_986907325"/>
-      <w:bookmarkStart w:id="40" w:name="__RefHeading__201_278171736"/>
-      <w:bookmarkStart w:id="41" w:name="__RefHeading___Toc366167792"/>
-      <w:bookmarkStart w:id="42" w:name="_Toc390436003"/>
-      <w:bookmarkEnd w:id="36"/>
+      <w:bookmarkStart w:id="37" w:name="__RefHeading__114_986907325"/>
+      <w:bookmarkStart w:id="38" w:name="__RefHeading__195_278171736"/>
+      <w:bookmarkStart w:id="39" w:name="__RefHeading___Toc366167789"/>
+      <w:bookmarkStart w:id="40" w:name="__RefHeading__120_986907325"/>
+      <w:bookmarkStart w:id="41" w:name="__RefHeading__201_278171736"/>
+      <w:bookmarkStart w:id="42" w:name="__RefHeading___Toc366167792"/>
+      <w:bookmarkStart w:id="43" w:name="_Toc390436003"/>
       <w:bookmarkEnd w:id="37"/>
       <w:bookmarkEnd w:id="38"/>
       <w:bookmarkEnd w:id="39"/>
       <w:bookmarkEnd w:id="40"/>
       <w:bookmarkEnd w:id="41"/>
+      <w:bookmarkEnd w:id="42"/>
       <w:r>
         <w:lastRenderedPageBreak/>
         <w:t>Formal definition</w:t>
       </w:r>
-      <w:bookmarkEnd w:id="42"/>
+      <w:bookmarkEnd w:id="43"/>
     </w:p>
     <w:p>
       <w:pPr>
@@ -8733,21 +11436,21 @@
           <w:sz w:val="23"/>
         </w:rPr>
       </w:pPr>
-      <w:bookmarkStart w:id="43" w:name="__RefHeading__122_986907325"/>
-      <w:bookmarkStart w:id="44" w:name="__RefHeading__203_278171736"/>
-      <w:bookmarkStart w:id="45" w:name="__RefHeading___Toc366167793"/>
-      <w:bookmarkStart w:id="46" w:name="_Toc390436004"/>
-      <w:bookmarkEnd w:id="43"/>
+      <w:bookmarkStart w:id="44" w:name="__RefHeading__122_986907325"/>
+      <w:bookmarkStart w:id="45" w:name="__RefHeading__203_278171736"/>
+      <w:bookmarkStart w:id="46" w:name="__RefHeading___Toc366167793"/>
+      <w:bookmarkStart w:id="47" w:name="_Toc390436004"/>
       <w:bookmarkEnd w:id="44"/>
       <w:bookmarkEnd w:id="45"/>
+      <w:bookmarkEnd w:id="46"/>
       <w:r>
         <w:t>Requirements</w:t>
       </w:r>
-      <w:bookmarkStart w:id="47" w:name="__RefHeading__124_986907325"/>
-      <w:bookmarkStart w:id="48" w:name="__RefHeading__205_278171736"/>
-      <w:bookmarkEnd w:id="46"/>
+      <w:bookmarkStart w:id="48" w:name="__RefHeading__124_986907325"/>
+      <w:bookmarkStart w:id="49" w:name="__RefHeading__205_278171736"/>
       <w:bookmarkEnd w:id="47"/>
       <w:bookmarkEnd w:id="48"/>
+      <w:bookmarkEnd w:id="49"/>
     </w:p>
     <w:p>
       <w:pPr>
@@ -8756,8 +11459,8 @@
           <w:b/>
         </w:rPr>
       </w:pPr>
-      <w:bookmarkStart w:id="49" w:name="docs-internal-guid-7485078b-cf9a-9bc9-e1"/>
-      <w:bookmarkEnd w:id="49"/>
+      <w:bookmarkStart w:id="50" w:name="docs-internal-guid-7485078b-cf9a-9bc9-e1"/>
+      <w:bookmarkEnd w:id="50"/>
       <w:r>
         <w:rPr>
           <w:color w:val="000000"/>
@@ -8824,7 +11527,7 @@
         <w:pStyle w:val="Caption"/>
         <w:jc w:val="center"/>
       </w:pPr>
-      <w:bookmarkStart w:id="50" w:name="_Toc389735028"/>
+      <w:bookmarkStart w:id="51" w:name="_Toc389735028"/>
       <w:r>
         <w:t xml:space="preserve">Table </w:t>
       </w:r>
@@ -8842,7 +11545,7 @@
       <w:r>
         <w:t>Required behaviours/functionalities required from a RDF database</w:t>
       </w:r>
-      <w:bookmarkEnd w:id="50"/>
+      <w:bookmarkEnd w:id="51"/>
     </w:p>
     <w:p>
       <w:pPr>
@@ -8892,8 +11595,8 @@
                 <w:sz w:val="23"/>
               </w:rPr>
             </w:pPr>
-            <w:bookmarkStart w:id="51" w:name="docs-internal-guid-7485078b-cf9b-fab5-13"/>
-            <w:bookmarkEnd w:id="51"/>
+            <w:bookmarkStart w:id="52" w:name="docs-internal-guid-7485078b-cf9b-fab5-13"/>
+            <w:bookmarkEnd w:id="52"/>
             <w:r>
               <w:rPr>
                 <w:b/>
@@ -8922,8 +11625,8 @@
             <w:pPr>
               <w:jc w:val="both"/>
             </w:pPr>
-            <w:bookmarkStart w:id="52" w:name="docs-internal-guid-7485078b-cf9b-e438-95"/>
-            <w:bookmarkEnd w:id="52"/>
+            <w:bookmarkStart w:id="53" w:name="docs-internal-guid-7485078b-cf9b-e438-95"/>
+            <w:bookmarkEnd w:id="53"/>
             <w:r>
               <w:rPr>
                 <w:b/>
@@ -8956,8 +11659,8 @@
                 <w:sz w:val="23"/>
               </w:rPr>
             </w:pPr>
-            <w:bookmarkStart w:id="53" w:name="docs-internal-guid-7485078b-cf9b-d67d-24"/>
-            <w:bookmarkEnd w:id="53"/>
+            <w:bookmarkStart w:id="54" w:name="docs-internal-guid-7485078b-cf9b-d67d-24"/>
+            <w:bookmarkEnd w:id="54"/>
             <w:r>
               <w:rPr>
                 <w:color w:val="000000"/>
@@ -8984,8 +11687,8 @@
             <w:pPr>
               <w:jc w:val="both"/>
             </w:pPr>
-            <w:bookmarkStart w:id="54" w:name="docs-internal-guid-7485078b-cf9b-b2f0-79"/>
-            <w:bookmarkEnd w:id="54"/>
+            <w:bookmarkStart w:id="55" w:name="docs-internal-guid-7485078b-cf9b-b2f0-79"/>
+            <w:bookmarkEnd w:id="55"/>
             <w:r>
               <w:rPr>
                 <w:color w:val="000000"/>
@@ -9017,8 +11720,8 @@
                 <w:sz w:val="23"/>
               </w:rPr>
             </w:pPr>
-            <w:bookmarkStart w:id="55" w:name="docs-internal-guid-7485078b-cf9c-e0f6-f5"/>
-            <w:bookmarkEnd w:id="55"/>
+            <w:bookmarkStart w:id="56" w:name="docs-internal-guid-7485078b-cf9c-e0f6-f5"/>
+            <w:bookmarkEnd w:id="56"/>
             <w:r>
               <w:rPr>
                 <w:color w:val="000000"/>
@@ -9050,8 +11753,8 @@
                 <w:sz w:val="23"/>
               </w:rPr>
             </w:pPr>
-            <w:bookmarkStart w:id="56" w:name="docs-internal-guid-7485078b-cf9c-b883-6c"/>
-            <w:bookmarkEnd w:id="56"/>
+            <w:bookmarkStart w:id="57" w:name="docs-internal-guid-7485078b-cf9c-b883-6c"/>
+            <w:bookmarkEnd w:id="57"/>
             <w:r>
               <w:rPr>
                 <w:color w:val="000000"/>
@@ -9094,8 +11797,8 @@
                 <w:sz w:val="23"/>
               </w:rPr>
             </w:pPr>
-            <w:bookmarkStart w:id="57" w:name="docs-internal-guid-7485078b-cf9c-99c2-68"/>
-            <w:bookmarkEnd w:id="57"/>
+            <w:bookmarkStart w:id="58" w:name="docs-internal-guid-7485078b-cf9c-99c2-68"/>
+            <w:bookmarkEnd w:id="58"/>
             <w:r>
               <w:rPr>
                 <w:color w:val="000000"/>
@@ -9122,8 +11825,8 @@
             <w:pPr>
               <w:jc w:val="both"/>
             </w:pPr>
-            <w:bookmarkStart w:id="58" w:name="docs-internal-guid-7485078b-cf9c-83e2-9a"/>
-            <w:bookmarkEnd w:id="58"/>
+            <w:bookmarkStart w:id="59" w:name="docs-internal-guid-7485078b-cf9c-83e2-9a"/>
+            <w:bookmarkEnd w:id="59"/>
             <w:r>
               <w:rPr>
                 <w:color w:val="000000"/>
@@ -9169,8 +11872,8 @@
                 <w:sz w:val="23"/>
               </w:rPr>
             </w:pPr>
-            <w:bookmarkStart w:id="59" w:name="docs-internal-guid-7485078b-cf9c-6fcc-c8"/>
-            <w:bookmarkEnd w:id="59"/>
+            <w:bookmarkStart w:id="60" w:name="docs-internal-guid-7485078b-cf9c-6fcc-c8"/>
+            <w:bookmarkEnd w:id="60"/>
             <w:r>
               <w:rPr>
                 <w:color w:val="000000"/>
@@ -9202,8 +11905,8 @@
                 <w:sz w:val="23"/>
               </w:rPr>
             </w:pPr>
-            <w:bookmarkStart w:id="60" w:name="docs-internal-guid-7485078b-cf9c-5a0d-af"/>
-            <w:bookmarkEnd w:id="60"/>
+            <w:bookmarkStart w:id="61" w:name="docs-internal-guid-7485078b-cf9c-5a0d-af"/>
+            <w:bookmarkEnd w:id="61"/>
             <w:r>
               <w:rPr>
                 <w:color w:val="000000"/>
@@ -9281,8 +11984,8 @@
                 <w:sz w:val="23"/>
               </w:rPr>
             </w:pPr>
-            <w:bookmarkStart w:id="61" w:name="docs-internal-guid-7485078b-cf9c-4a75-ed"/>
-            <w:bookmarkEnd w:id="61"/>
+            <w:bookmarkStart w:id="62" w:name="docs-internal-guid-7485078b-cf9c-4a75-ed"/>
+            <w:bookmarkEnd w:id="62"/>
             <w:r>
               <w:rPr>
                 <w:color w:val="000000"/>
@@ -9309,8 +12012,8 @@
             <w:pPr>
               <w:jc w:val="both"/>
             </w:pPr>
-            <w:bookmarkStart w:id="62" w:name="docs-internal-guid-7485078b-cf9c-3671-a9"/>
-            <w:bookmarkEnd w:id="62"/>
+            <w:bookmarkStart w:id="63" w:name="docs-internal-guid-7485078b-cf9c-3671-a9"/>
+            <w:bookmarkEnd w:id="63"/>
             <w:r>
               <w:rPr>
                 <w:color w:val="000000"/>
@@ -9342,8 +12045,8 @@
                 <w:sz w:val="23"/>
               </w:rPr>
             </w:pPr>
-            <w:bookmarkStart w:id="63" w:name="docs-internal-guid-7485078b-cf9c-25e3-9d"/>
-            <w:bookmarkEnd w:id="63"/>
+            <w:bookmarkStart w:id="64" w:name="docs-internal-guid-7485078b-cf9c-25e3-9d"/>
+            <w:bookmarkEnd w:id="64"/>
             <w:r>
               <w:rPr>
                 <w:color w:val="000000"/>
@@ -9370,8 +12073,8 @@
             <w:pPr>
               <w:jc w:val="both"/>
             </w:pPr>
-            <w:bookmarkStart w:id="64" w:name="docs-internal-guid-7485078b-cf9c-1387-a3"/>
-            <w:bookmarkEnd w:id="64"/>
+            <w:bookmarkStart w:id="65" w:name="docs-internal-guid-7485078b-cf9c-1387-a3"/>
+            <w:bookmarkEnd w:id="65"/>
             <w:r>
               <w:rPr>
                 <w:color w:val="000000"/>
@@ -9395,8 +12098,8 @@
       <w:pPr>
         <w:pStyle w:val="EUNormal"/>
       </w:pPr>
-      <w:bookmarkStart w:id="65" w:name="docs-internal-guid-7485078b-cf9d-fc4b-06"/>
-      <w:bookmarkEnd w:id="65"/>
+      <w:bookmarkStart w:id="66" w:name="docs-internal-guid-7485078b-cf9d-fc4b-06"/>
+      <w:bookmarkEnd w:id="66"/>
       <w:r>
         <w:rPr>
           <w:color w:val="000000"/>
@@ -9445,20 +12148,20 @@
       <w:pPr>
         <w:pStyle w:val="EUHeading2"/>
       </w:pPr>
-      <w:bookmarkStart w:id="66" w:name="__RefHeading__126_986907325"/>
-      <w:bookmarkStart w:id="67" w:name="__RefHeading__207_278171736"/>
-      <w:bookmarkStart w:id="68" w:name="__RefHeading___Toc366167795"/>
-      <w:bookmarkStart w:id="69" w:name="_Toc390436005"/>
-      <w:bookmarkEnd w:id="66"/>
+      <w:bookmarkStart w:id="67" w:name="__RefHeading__126_986907325"/>
+      <w:bookmarkStart w:id="68" w:name="__RefHeading__207_278171736"/>
+      <w:bookmarkStart w:id="69" w:name="__RefHeading___Toc366167795"/>
+      <w:bookmarkStart w:id="70" w:name="_Toc390436005"/>
       <w:bookmarkEnd w:id="67"/>
       <w:bookmarkEnd w:id="68"/>
+      <w:bookmarkEnd w:id="69"/>
       <w:r>
         <w:t>D</w:t>
       </w:r>
       <w:r>
         <w:t>ata</w:t>
       </w:r>
-      <w:bookmarkEnd w:id="69"/>
+      <w:bookmarkEnd w:id="70"/>
     </w:p>
     <w:p>
       <w:pPr>
@@ -9908,7 +12611,7 @@
         </w:rPr>
         <w:tab/>
       </w:r>
-      <w:bookmarkStart w:id="70" w:name="_Toc390436006"/>
+      <w:bookmarkStart w:id="71" w:name="_Toc390436006"/>
       <w:r>
         <w:rPr>
           <w:b w:val="0"/>
@@ -9930,7 +12633,7 @@
         </w:rPr>
         <w:t>Data Generation</w:t>
       </w:r>
-      <w:bookmarkEnd w:id="70"/>
+      <w:bookmarkEnd w:id="71"/>
     </w:p>
     <w:p>
       <w:pPr>
@@ -9962,12 +12665,12 @@
       <w:pPr>
         <w:pStyle w:val="EUNormal"/>
       </w:pPr>
-      <w:bookmarkStart w:id="71" w:name="__RefHeading__128_986907325"/>
-      <w:bookmarkStart w:id="72" w:name="__RefHeading__209_278171736"/>
-      <w:bookmarkStart w:id="73" w:name="__RefHeading___Toc366167796"/>
-      <w:bookmarkEnd w:id="71"/>
+      <w:bookmarkStart w:id="72" w:name="__RefHeading__128_986907325"/>
+      <w:bookmarkStart w:id="73" w:name="__RefHeading__209_278171736"/>
+      <w:bookmarkStart w:id="74" w:name="__RefHeading___Toc366167796"/>
       <w:bookmarkEnd w:id="72"/>
       <w:bookmarkEnd w:id="73"/>
+      <w:bookmarkEnd w:id="74"/>
       <w:r>
         <w:t xml:space="preserve">Starting point of the current benchmark is a dataset, consisting of ontologies, reference and generated data </w:t>
       </w:r>
@@ -10407,7 +13110,7 @@
         <w:pStyle w:val="Caption"/>
         <w:jc w:val="center"/>
       </w:pPr>
-      <w:bookmarkStart w:id="74" w:name="_Toc389735029"/>
+      <w:bookmarkStart w:id="75" w:name="_Toc389735029"/>
       <w:r>
         <w:t xml:space="preserve">Table </w:t>
       </w:r>
@@ -10425,7 +13128,7 @@
       <w:r>
         <w:t>Distribution of ‘about’ and ‘mentions’ tags in creative works, analysed in ‘live’ data provided by the BBC</w:t>
       </w:r>
-      <w:bookmarkEnd w:id="74"/>
+      <w:bookmarkEnd w:id="75"/>
     </w:p>
     <w:p>
       <w:pPr>
@@ -11825,12 +14528,12 @@
       <w:pPr>
         <w:pStyle w:val="EUNormal"/>
       </w:pPr>
-      <w:bookmarkStart w:id="75" w:name="docs-internal-guid-7485078b-cf9f-085a-e8"/>
-      <w:bookmarkStart w:id="76" w:name="docs-internal-guid-7485078b-cf9f-23d1-37"/>
-      <w:bookmarkStart w:id="77" w:name="docs-internal-guid-7485078b-cfa0-537f-4e"/>
-      <w:bookmarkEnd w:id="75"/>
+      <w:bookmarkStart w:id="76" w:name="docs-internal-guid-7485078b-cf9f-085a-e8"/>
+      <w:bookmarkStart w:id="77" w:name="docs-internal-guid-7485078b-cf9f-23d1-37"/>
+      <w:bookmarkStart w:id="78" w:name="docs-internal-guid-7485078b-cfa0-537f-4e"/>
       <w:bookmarkEnd w:id="76"/>
       <w:bookmarkEnd w:id="77"/>
+      <w:bookmarkEnd w:id="78"/>
     </w:p>
     <w:p>
       <w:pPr>
@@ -11916,7 +14619,7 @@
           <w:i w:val="0"/>
         </w:rPr>
       </w:pPr>
-      <w:bookmarkStart w:id="78" w:name="_Toc389735019"/>
+      <w:bookmarkStart w:id="79" w:name="_Toc389735019"/>
       <w:r>
         <w:rPr>
           <w:i w:val="0"/>
@@ -11960,7 +14663,7 @@
         </w:rPr>
         <w:t>: Data generator, types of produced models in generated data</w:t>
       </w:r>
-      <w:bookmarkEnd w:id="78"/>
+      <w:bookmarkEnd w:id="79"/>
     </w:p>
     <w:p>
       <w:pPr>
@@ -12278,17 +14981,17 @@
       <w:pPr>
         <w:pStyle w:val="EUHeading2"/>
       </w:pPr>
-      <w:bookmarkStart w:id="79" w:name="__RefHeading__130_986907325"/>
-      <w:bookmarkStart w:id="80" w:name="__RefHeading__211_278171736"/>
-      <w:bookmarkStart w:id="81" w:name="__RefHeading___Toc366167797"/>
-      <w:bookmarkStart w:id="82" w:name="_Toc390436007"/>
-      <w:bookmarkEnd w:id="79"/>
+      <w:bookmarkStart w:id="80" w:name="__RefHeading__130_986907325"/>
+      <w:bookmarkStart w:id="81" w:name="__RefHeading__211_278171736"/>
+      <w:bookmarkStart w:id="82" w:name="__RefHeading___Toc366167797"/>
+      <w:bookmarkStart w:id="83" w:name="_Toc390436007"/>
       <w:bookmarkEnd w:id="80"/>
       <w:bookmarkEnd w:id="81"/>
+      <w:bookmarkEnd w:id="82"/>
       <w:r>
         <w:t>Workloads</w:t>
       </w:r>
-      <w:bookmarkEnd w:id="82"/>
+      <w:bookmarkEnd w:id="83"/>
     </w:p>
     <w:p>
       <w:pPr>
@@ -12749,7 +15452,7 @@
         </w:rPr>
         <w:tab/>
       </w:r>
-      <w:bookmarkStart w:id="83" w:name="_Toc390436008"/>
+      <w:bookmarkStart w:id="84" w:name="_Toc390436008"/>
       <w:r>
         <w:rPr>
           <w:b w:val="0"/>
@@ -12785,7 +15488,7 @@
         </w:rPr>
         <w:t>Choke Points</w:t>
       </w:r>
-      <w:bookmarkEnd w:id="83"/>
+      <w:bookmarkEnd w:id="84"/>
     </w:p>
     <w:p>
       <w:pPr>
@@ -13433,7 +16136,7 @@
         </w:rPr>
         <w:tab/>
       </w:r>
-      <w:bookmarkStart w:id="84" w:name="_Toc390436009"/>
+      <w:bookmarkStart w:id="85" w:name="_Toc390436009"/>
       <w:r>
         <w:rPr>
           <w:b w:val="0"/>
@@ -13497,7 +16200,7 @@
         </w:rPr>
         <w:t>y Definitions</w:t>
       </w:r>
-      <w:bookmarkEnd w:id="84"/>
+      <w:bookmarkEnd w:id="85"/>
     </w:p>
     <w:p>
       <w:pPr>
@@ -16038,7 +18741,7 @@
         </w:rPr>
         <w:tab/>
       </w:r>
-      <w:bookmarkStart w:id="85" w:name="_Toc390436010"/>
+      <w:bookmarkStart w:id="86" w:name="_Toc390436010"/>
       <w:r>
         <w:rPr>
           <w:b w:val="0"/>
@@ -16102,7 +18805,7 @@
         </w:rPr>
         <w:t>y Definitions</w:t>
       </w:r>
-      <w:bookmarkEnd w:id="85"/>
+      <w:bookmarkEnd w:id="86"/>
     </w:p>
     <w:tbl>
       <w:tblPr>
@@ -22782,7 +25485,7 @@
         </w:rPr>
         <w:tab/>
       </w:r>
-      <w:bookmarkStart w:id="86" w:name="_Toc390436011"/>
+      <w:bookmarkStart w:id="87" w:name="_Toc390436011"/>
       <w:r>
         <w:rPr>
           <w:b w:val="0"/>
@@ -22839,7 +25542,7 @@
         </w:rPr>
         <w:t>Substitution Parameters</w:t>
       </w:r>
-      <w:bookmarkEnd w:id="86"/>
+      <w:bookmarkEnd w:id="87"/>
     </w:p>
     <w:p>
       <w:pPr>
@@ -22952,11 +25655,11 @@
       <w:pPr>
         <w:pStyle w:val="EUHeading2"/>
       </w:pPr>
-      <w:bookmarkStart w:id="87" w:name="_Toc390436012"/>
+      <w:bookmarkStart w:id="88" w:name="_Toc390436012"/>
       <w:r>
         <w:t>Validation</w:t>
       </w:r>
-      <w:bookmarkEnd w:id="87"/>
+      <w:bookmarkEnd w:id="88"/>
     </w:p>
     <w:p>
       <w:pPr>
@@ -23100,14 +25803,14 @@
       <w:pPr>
         <w:pStyle w:val="EUHeading2"/>
       </w:pPr>
-      <w:bookmarkStart w:id="88" w:name="_Toc390436013"/>
+      <w:bookmarkStart w:id="89" w:name="_Toc390436013"/>
       <w:r>
         <w:t>Performance Metric</w:t>
       </w:r>
       <w:r>
         <w:t>s</w:t>
       </w:r>
-      <w:bookmarkEnd w:id="88"/>
+      <w:bookmarkEnd w:id="89"/>
     </w:p>
     <w:p>
       <w:pPr>
@@ -23337,11 +26040,11 @@
       <w:pPr>
         <w:pStyle w:val="EUHeading2"/>
       </w:pPr>
-      <w:bookmarkStart w:id="89" w:name="_Toc390436014"/>
+      <w:bookmarkStart w:id="90" w:name="_Toc390436014"/>
       <w:r>
         <w:t>Execution Rules</w:t>
       </w:r>
-      <w:bookmarkEnd w:id="89"/>
+      <w:bookmarkEnd w:id="90"/>
     </w:p>
     <w:p>
       <w:pPr>
@@ -23527,11 +26230,11 @@
       <w:pPr>
         <w:pStyle w:val="EUHeading2"/>
       </w:pPr>
-      <w:bookmarkStart w:id="90" w:name="_Toc390436015"/>
+      <w:bookmarkStart w:id="91" w:name="_Toc390436015"/>
       <w:r>
         <w:t>Full Disclosure</w:t>
       </w:r>
-      <w:bookmarkEnd w:id="90"/>
+      <w:bookmarkEnd w:id="91"/>
     </w:p>
     <w:p>
       <w:pPr>
@@ -23763,11 +26466,11 @@
       <w:pPr>
         <w:pStyle w:val="EUHeading2"/>
       </w:pPr>
-      <w:bookmarkStart w:id="91" w:name="_Toc390436016"/>
+      <w:bookmarkStart w:id="92" w:name="_Toc390436016"/>
       <w:r>
         <w:t>Auditing</w:t>
       </w:r>
-      <w:bookmarkEnd w:id="91"/>
+      <w:bookmarkEnd w:id="92"/>
     </w:p>
     <w:p>
       <w:pPr>
@@ -23837,12 +26540,12 @@
       <w:pPr>
         <w:pStyle w:val="EUHeading1"/>
       </w:pPr>
-      <w:bookmarkStart w:id="92" w:name="_Toc390436017"/>
+      <w:bookmarkStart w:id="93" w:name="_Toc390436017"/>
       <w:r>
         <w:lastRenderedPageBreak/>
         <w:t>Instructions</w:t>
       </w:r>
-      <w:bookmarkEnd w:id="92"/>
+      <w:bookmarkEnd w:id="93"/>
     </w:p>
     <w:p>
       <w:pPr>
@@ -23851,7 +26554,7 @@
           <w:b w:val="0"/>
         </w:rPr>
       </w:pPr>
-      <w:bookmarkStart w:id="93" w:name="_Toc390436018"/>
+      <w:bookmarkStart w:id="94" w:name="_Toc390436018"/>
       <w:r>
         <w:rPr>
           <w:b w:val="0"/>
@@ -23864,24 +26567,24 @@
         </w:rPr>
         <w:t>Installation</w:t>
       </w:r>
-      <w:bookmarkEnd w:id="93"/>
-    </w:p>
-    <w:p>
-      <w:pPr>
-        <w:pStyle w:val="EUNormal"/>
-      </w:pPr>
-      <w:bookmarkStart w:id="94" w:name="__RefHeading__132_986907325"/>
-      <w:bookmarkStart w:id="95" w:name="__RefHeading__213_278171736"/>
-      <w:bookmarkStart w:id="96" w:name="__RefHeading___Toc366167798"/>
-      <w:bookmarkStart w:id="97" w:name="__RefHeading__134_986907325"/>
-      <w:bookmarkStart w:id="98" w:name="__RefHeading__215_278171736"/>
-      <w:bookmarkStart w:id="99" w:name="__RefHeading___Toc366167799"/>
       <w:bookmarkEnd w:id="94"/>
+    </w:p>
+    <w:p>
+      <w:pPr>
+        <w:pStyle w:val="EUNormal"/>
+      </w:pPr>
+      <w:bookmarkStart w:id="95" w:name="__RefHeading__132_986907325"/>
+      <w:bookmarkStart w:id="96" w:name="__RefHeading__213_278171736"/>
+      <w:bookmarkStart w:id="97" w:name="__RefHeading___Toc366167798"/>
+      <w:bookmarkStart w:id="98" w:name="__RefHeading__134_986907325"/>
+      <w:bookmarkStart w:id="99" w:name="__RefHeading__215_278171736"/>
+      <w:bookmarkStart w:id="100" w:name="__RefHeading___Toc366167799"/>
       <w:bookmarkEnd w:id="95"/>
       <w:bookmarkEnd w:id="96"/>
       <w:bookmarkEnd w:id="97"/>
       <w:bookmarkEnd w:id="98"/>
       <w:bookmarkEnd w:id="99"/>
+      <w:bookmarkEnd w:id="100"/>
       <w:r>
         <w:t>The Publishing benchmark driver is distributed as a file: semantic_publishing_benchmark</w:t>
       </w:r>
@@ -24221,7 +26924,7 @@
           <w:b w:val="0"/>
         </w:rPr>
       </w:pPr>
-      <w:bookmarkStart w:id="100" w:name="_Toc390436019"/>
+      <w:bookmarkStart w:id="101" w:name="_Toc390436019"/>
       <w:r>
         <w:rPr>
           <w:b w:val="0"/>
@@ -24240,7 +26943,7 @@
         </w:rPr>
         <w:t>Configuration</w:t>
       </w:r>
-      <w:bookmarkEnd w:id="100"/>
+      <w:bookmarkEnd w:id="101"/>
     </w:p>
     <w:p>
       <w:pPr>
@@ -24249,13 +26952,13 @@
           <w:b w:val="0"/>
         </w:rPr>
       </w:pPr>
-      <w:bookmarkStart w:id="101" w:name="__RefHeading__136_986907325"/>
-      <w:bookmarkStart w:id="102" w:name="__RefHeading__217_278171736"/>
-      <w:bookmarkStart w:id="103" w:name="__RefHeading___Toc366167800"/>
-      <w:bookmarkStart w:id="104" w:name="_Toc390436020"/>
-      <w:bookmarkEnd w:id="101"/>
+      <w:bookmarkStart w:id="102" w:name="__RefHeading__136_986907325"/>
+      <w:bookmarkStart w:id="103" w:name="__RefHeading__217_278171736"/>
+      <w:bookmarkStart w:id="104" w:name="__RefHeading___Toc366167800"/>
+      <w:bookmarkStart w:id="105" w:name="_Toc390436020"/>
       <w:bookmarkEnd w:id="102"/>
       <w:bookmarkEnd w:id="103"/>
+      <w:bookmarkEnd w:id="104"/>
       <w:r>
         <w:rPr>
           <w:b w:val="0"/>
@@ -24268,7 +26971,7 @@
         </w:rPr>
         <w:t>s</w:t>
       </w:r>
-      <w:bookmarkEnd w:id="104"/>
+      <w:bookmarkEnd w:id="105"/>
     </w:p>
     <w:p>
       <w:pPr>
@@ -25343,13 +28046,13 @@
           <w:b w:val="0"/>
         </w:rPr>
       </w:pPr>
-      <w:bookmarkStart w:id="105" w:name="__RefHeading__138_986907325"/>
-      <w:bookmarkStart w:id="106" w:name="__RefHeading__219_278171736"/>
-      <w:bookmarkStart w:id="107" w:name="__RefHeading___Toc366167801"/>
-      <w:bookmarkStart w:id="108" w:name="_Toc390436021"/>
-      <w:bookmarkEnd w:id="105"/>
+      <w:bookmarkStart w:id="106" w:name="__RefHeading__138_986907325"/>
+      <w:bookmarkStart w:id="107" w:name="__RefHeading__219_278171736"/>
+      <w:bookmarkStart w:id="108" w:name="__RefHeading___Toc366167801"/>
+      <w:bookmarkStart w:id="109" w:name="_Toc390436021"/>
       <w:bookmarkEnd w:id="106"/>
       <w:bookmarkEnd w:id="107"/>
+      <w:bookmarkEnd w:id="108"/>
       <w:r>
         <w:rPr>
           <w:b w:val="0"/>
@@ -25374,7 +28077,7 @@
         </w:rPr>
         <w:t xml:space="preserve"> Properties</w:t>
       </w:r>
-      <w:bookmarkEnd w:id="108"/>
+      <w:bookmarkEnd w:id="109"/>
     </w:p>
     <w:p>
       <w:pPr>
@@ -26913,12 +29616,12 @@
           <w:sz w:val="23"/>
         </w:rPr>
       </w:pPr>
-      <w:bookmarkStart w:id="109" w:name="__RefHeading__140_986907325"/>
-      <w:bookmarkStart w:id="110" w:name="__RefHeading__221_278171736"/>
-      <w:bookmarkStart w:id="111" w:name="__RefHeading___Toc366167802"/>
-      <w:bookmarkStart w:id="112" w:name="_Toc390436022"/>
-      <w:bookmarkEnd w:id="109"/>
+      <w:bookmarkStart w:id="110" w:name="__RefHeading__140_986907325"/>
+      <w:bookmarkStart w:id="111" w:name="__RefHeading__221_278171736"/>
+      <w:bookmarkStart w:id="112" w:name="__RefHeading___Toc366167802"/>
+      <w:bookmarkStart w:id="113" w:name="_Toc390436022"/>
       <w:bookmarkEnd w:id="110"/>
+      <w:bookmarkEnd w:id="111"/>
       <w:r>
         <w:rPr>
           <w:b w:val="0"/>
@@ -26955,8 +29658,8 @@
         </w:rPr>
         <w:t>roperties</w:t>
       </w:r>
-      <w:bookmarkEnd w:id="111"/>
       <w:bookmarkEnd w:id="112"/>
+      <w:bookmarkEnd w:id="113"/>
     </w:p>
     <w:p>
       <w:pPr>
@@ -28030,7 +30733,7 @@
           <w:b w:val="0"/>
         </w:rPr>
       </w:pPr>
-      <w:bookmarkStart w:id="113" w:name="_Toc390436023"/>
+      <w:bookmarkStart w:id="114" w:name="_Toc390436023"/>
       <w:r>
         <w:rPr>
           <w:b w:val="0"/>
@@ -28043,17 +30746,17 @@
         </w:rPr>
         <w:t>nchmark Operation</w:t>
       </w:r>
-      <w:bookmarkEnd w:id="113"/>
+      <w:bookmarkEnd w:id="114"/>
     </w:p>
     <w:p>
       <w:pPr>
         <w:pStyle w:val="EUHeading3"/>
       </w:pPr>
-      <w:bookmarkStart w:id="114" w:name="__RefHeading__142_986907325"/>
-      <w:bookmarkStart w:id="115" w:name="__RefHeading__223_278171736"/>
-      <w:bookmarkStart w:id="116" w:name="_Toc390436024"/>
-      <w:bookmarkEnd w:id="114"/>
+      <w:bookmarkStart w:id="115" w:name="__RefHeading__142_986907325"/>
+      <w:bookmarkStart w:id="116" w:name="__RefHeading__223_278171736"/>
+      <w:bookmarkStart w:id="117" w:name="_Toc390436024"/>
       <w:bookmarkEnd w:id="115"/>
+      <w:bookmarkEnd w:id="116"/>
       <w:r>
         <w:t>Prepare</w:t>
       </w:r>
@@ -28063,7 +30766,7 @@
       <w:r>
         <w:t xml:space="preserve"> for tests with SPB</w:t>
       </w:r>
-      <w:bookmarkEnd w:id="116"/>
+      <w:bookmarkEnd w:id="117"/>
     </w:p>
     <w:p>
       <w:pPr>
@@ -28130,7 +30833,7 @@
       <w:pPr>
         <w:pStyle w:val="EUHeading3"/>
       </w:pPr>
-      <w:bookmarkStart w:id="117" w:name="_Toc390436025"/>
+      <w:bookmarkStart w:id="118" w:name="_Toc390436025"/>
       <w:r>
         <w:t>Starting</w:t>
       </w:r>
@@ -28140,7 +30843,7 @@
       <w:r>
         <w:t>river</w:t>
       </w:r>
-      <w:bookmarkEnd w:id="117"/>
+      <w:bookmarkEnd w:id="118"/>
     </w:p>
     <w:p>
       <w:pPr>
@@ -28277,11 +30980,11 @@
       <w:pPr>
         <w:pStyle w:val="EUHeading3"/>
       </w:pPr>
-      <w:bookmarkStart w:id="118" w:name="_Toc390436026"/>
+      <w:bookmarkStart w:id="119" w:name="_Toc390436026"/>
       <w:r>
         <w:t>Configure SPARQL Endpoint</w:t>
       </w:r>
-      <w:bookmarkEnd w:id="118"/>
+      <w:bookmarkEnd w:id="119"/>
     </w:p>
     <w:p>
       <w:pPr>
@@ -28338,12 +31041,12 @@
       <w:pPr>
         <w:pStyle w:val="EUHeading3"/>
       </w:pPr>
-      <w:bookmarkStart w:id="119" w:name="_Toc390436027"/>
+      <w:bookmarkStart w:id="120" w:name="_Toc390436027"/>
       <w:r>
         <w:lastRenderedPageBreak/>
         <w:t>Generate Data</w:t>
       </w:r>
-      <w:bookmarkEnd w:id="119"/>
+      <w:bookmarkEnd w:id="120"/>
     </w:p>
     <w:p>
       <w:pPr>
@@ -28750,7 +31453,7 @@
         <w:pStyle w:val="Caption"/>
         <w:jc w:val="center"/>
       </w:pPr>
-      <w:bookmarkStart w:id="120" w:name="_Toc389735020"/>
+      <w:bookmarkStart w:id="121" w:name="_Toc389735020"/>
       <w:r>
         <w:t xml:space="preserve">Figure </w:t>
       </w:r>
@@ -28765,7 +31468,7 @@
       <w:r>
         <w:t>. Generate Data</w:t>
       </w:r>
-      <w:bookmarkEnd w:id="120"/>
+      <w:bookmarkEnd w:id="121"/>
     </w:p>
     <w:p>
       <w:pPr>
@@ -28776,11 +31479,11 @@
       <w:pPr>
         <w:pStyle w:val="EUHeading3"/>
       </w:pPr>
-      <w:bookmarkStart w:id="121" w:name="_Toc390436028"/>
+      <w:bookmarkStart w:id="122" w:name="_Toc390436028"/>
       <w:r>
         <w:t>Load Data</w:t>
       </w:r>
-      <w:bookmarkEnd w:id="121"/>
+      <w:bookmarkEnd w:id="122"/>
     </w:p>
     <w:p>
       <w:pPr>
@@ -29102,7 +31805,7 @@
         <w:pStyle w:val="Caption"/>
         <w:jc w:val="center"/>
       </w:pPr>
-      <w:bookmarkStart w:id="122" w:name="_Toc389735021"/>
+      <w:bookmarkStart w:id="123" w:name="_Toc389735021"/>
       <w:r>
         <w:t xml:space="preserve">Figure </w:t>
       </w:r>
@@ -29117,7 +31820,7 @@
       <w:r>
         <w:t>. Load Data</w:t>
       </w:r>
-      <w:bookmarkEnd w:id="122"/>
+      <w:bookmarkEnd w:id="123"/>
     </w:p>
     <w:p>
       <w:pPr>
@@ -29128,11 +31831,11 @@
       <w:pPr>
         <w:pStyle w:val="EUHeading3"/>
       </w:pPr>
-      <w:bookmarkStart w:id="123" w:name="_Toc390436029"/>
+      <w:bookmarkStart w:id="124" w:name="_Toc390436029"/>
       <w:r>
         <w:t>Generate Query Substitution Parameters</w:t>
       </w:r>
-      <w:bookmarkEnd w:id="123"/>
+      <w:bookmarkEnd w:id="124"/>
     </w:p>
     <w:p>
       <w:pPr>
@@ -29507,7 +32210,7 @@
         <w:pStyle w:val="Caption"/>
         <w:jc w:val="center"/>
       </w:pPr>
-      <w:bookmarkStart w:id="124" w:name="_Toc389735022"/>
+      <w:bookmarkStart w:id="125" w:name="_Toc389735022"/>
       <w:r>
         <w:t xml:space="preserve">Figure </w:t>
       </w:r>
@@ -29522,7 +32225,7 @@
       <w:r>
         <w:t>. Generate Query Substitution Parameters</w:t>
       </w:r>
-      <w:bookmarkEnd w:id="124"/>
+      <w:bookmarkEnd w:id="125"/>
     </w:p>
     <w:p>
       <w:pPr>
@@ -29538,11 +32241,11 @@
       <w:pPr>
         <w:pStyle w:val="EUHeading3"/>
       </w:pPr>
-      <w:bookmarkStart w:id="125" w:name="_Toc390436030"/>
+      <w:bookmarkStart w:id="126" w:name="_Toc390436030"/>
       <w:r>
         <w:t>Run the Benchmark</w:t>
       </w:r>
-      <w:bookmarkEnd w:id="125"/>
+      <w:bookmarkEnd w:id="126"/>
     </w:p>
     <w:p>
       <w:pPr>
@@ -30078,7 +32781,7 @@
         <w:pStyle w:val="Caption"/>
         <w:jc w:val="center"/>
       </w:pPr>
-      <w:bookmarkStart w:id="126" w:name="_Toc389735023"/>
+      <w:bookmarkStart w:id="127" w:name="_Toc389735023"/>
       <w:r>
         <w:t xml:space="preserve">Figure </w:t>
       </w:r>
@@ -30093,7 +32796,7 @@
       <w:r>
         <w:t>. Run The Benchmark</w:t>
       </w:r>
-      <w:bookmarkEnd w:id="126"/>
+      <w:bookmarkEnd w:id="127"/>
     </w:p>
     <w:p>
       <w:pPr>
@@ -30141,11 +32844,11 @@
       <w:pPr>
         <w:pStyle w:val="EUHeading3"/>
       </w:pPr>
-      <w:bookmarkStart w:id="127" w:name="_Toc390436031"/>
+      <w:bookmarkStart w:id="128" w:name="_Toc390436031"/>
       <w:r>
         <w:t>Run the Online Replication and Backup Benchmark</w:t>
       </w:r>
-      <w:bookmarkEnd w:id="127"/>
+      <w:bookmarkEnd w:id="128"/>
     </w:p>
     <w:p>
       <w:pPr>
@@ -30652,7 +33355,7 @@
         <w:pStyle w:val="Caption"/>
         <w:jc w:val="center"/>
       </w:pPr>
-      <w:bookmarkStart w:id="128" w:name="_Toc389735024"/>
+      <w:bookmarkStart w:id="129" w:name="_Toc389735024"/>
       <w:r>
         <w:t xml:space="preserve">Figure </w:t>
       </w:r>
@@ -30667,7 +33370,7 @@
       <w:r>
         <w:t>. Run Online Replication And Backup</w:t>
       </w:r>
-      <w:bookmarkEnd w:id="128"/>
+      <w:bookmarkEnd w:id="129"/>
     </w:p>
     <w:p>
       <w:pPr>
@@ -30683,11 +33386,11 @@
       <w:pPr>
         <w:pStyle w:val="EUHeading3"/>
       </w:pPr>
-      <w:bookmarkStart w:id="129" w:name="_Toc390436032"/>
+      <w:bookmarkStart w:id="130" w:name="_Toc390436032"/>
       <w:r>
         <w:t>Run Validation of Query Results</w:t>
       </w:r>
-      <w:bookmarkEnd w:id="129"/>
+      <w:bookmarkEnd w:id="130"/>
     </w:p>
     <w:p>
       <w:pPr>
@@ -31005,7 +33708,7 @@
         <w:pStyle w:val="Caption"/>
         <w:jc w:val="center"/>
       </w:pPr>
-      <w:bookmarkStart w:id="130" w:name="_Toc389735025"/>
+      <w:bookmarkStart w:id="131" w:name="_Toc389735025"/>
       <w:r>
         <w:t xml:space="preserve">Figure </w:t>
       </w:r>
@@ -31020,7 +33723,7 @@
       <w:r>
         <w:t>. Run Query Results Validation</w:t>
       </w:r>
-      <w:bookmarkEnd w:id="130"/>
+      <w:bookmarkEnd w:id="131"/>
     </w:p>
     <w:p>
       <w:pPr>
@@ -31036,11 +33739,11 @@
       <w:pPr>
         <w:pStyle w:val="EUHeading3"/>
       </w:pPr>
-      <w:bookmarkStart w:id="131" w:name="_Toc390436033"/>
+      <w:bookmarkStart w:id="132" w:name="_Toc390436033"/>
       <w:r>
         <w:t>Run OWL2-RL Conformance Test</w:t>
       </w:r>
-      <w:bookmarkEnd w:id="131"/>
+      <w:bookmarkEnd w:id="132"/>
     </w:p>
     <w:p>
       <w:pPr>
@@ -31247,19 +33950,19 @@
       <w:pPr>
         <w:pStyle w:val="EUNormal"/>
       </w:pPr>
-      <w:bookmarkStart w:id="132" w:name="__RefHeading__144_986907325"/>
-      <w:bookmarkStart w:id="133" w:name="__RefHeading__225_278171736"/>
-      <w:bookmarkStart w:id="134" w:name="__RefHeading___Toc366167804"/>
-      <w:bookmarkEnd w:id="132"/>
+      <w:bookmarkStart w:id="133" w:name="__RefHeading__144_986907325"/>
+      <w:bookmarkStart w:id="134" w:name="__RefHeading__225_278171736"/>
+      <w:bookmarkStart w:id="135" w:name="__RefHeading___Toc366167804"/>
       <w:bookmarkEnd w:id="133"/>
       <w:bookmarkEnd w:id="134"/>
+      <w:bookmarkEnd w:id="135"/>
     </w:p>
     <w:p>
       <w:pPr>
         <w:pStyle w:val="Caption"/>
         <w:jc w:val="center"/>
       </w:pPr>
-      <w:bookmarkStart w:id="135" w:name="_Toc389735026"/>
+      <w:bookmarkStart w:id="136" w:name="_Toc389735026"/>
       <w:r>
         <w:t xml:space="preserve">Figure </w:t>
       </w:r>
@@ -31274,7 +33977,7 @@
       <w:r>
         <w:t>. Run OWL2-RL Conformance Test</w:t>
       </w:r>
-      <w:bookmarkEnd w:id="135"/>
+      <w:bookmarkEnd w:id="136"/>
     </w:p>
     <w:p>
       <w:pPr>
@@ -31293,14 +33996,14 @@
           <w:b w:val="0"/>
         </w:rPr>
       </w:pPr>
-      <w:bookmarkStart w:id="136" w:name="_Toc390436034"/>
+      <w:bookmarkStart w:id="137" w:name="_Toc390436034"/>
       <w:r>
         <w:rPr>
           <w:b w:val="0"/>
         </w:rPr>
         <w:t>Results Gathering</w:t>
       </w:r>
-      <w:bookmarkEnd w:id="136"/>
+      <w:bookmarkEnd w:id="137"/>
     </w:p>
     <w:p>
       <w:pPr>
@@ -31855,18 +34558,18 @@
       <w:pPr>
         <w:pStyle w:val="EUHeading1"/>
       </w:pPr>
-      <w:bookmarkStart w:id="137" w:name="__RefHeading__166_986907325"/>
-      <w:bookmarkStart w:id="138" w:name="__RefHeading__248_278171736"/>
-      <w:bookmarkStart w:id="139" w:name="__RefHeading___Toc366167814"/>
-      <w:bookmarkStart w:id="140" w:name="_Toc390436035"/>
-      <w:bookmarkEnd w:id="137"/>
+      <w:bookmarkStart w:id="138" w:name="__RefHeading__166_986907325"/>
+      <w:bookmarkStart w:id="139" w:name="__RefHeading__248_278171736"/>
+      <w:bookmarkStart w:id="140" w:name="__RefHeading___Toc366167814"/>
+      <w:bookmarkStart w:id="141" w:name="_Toc390436035"/>
       <w:bookmarkEnd w:id="138"/>
       <w:bookmarkEnd w:id="139"/>
+      <w:bookmarkEnd w:id="140"/>
       <w:r>
         <w:lastRenderedPageBreak/>
         <w:t>References</w:t>
       </w:r>
-      <w:bookmarkEnd w:id="140"/>
+      <w:bookmarkEnd w:id="141"/>
     </w:p>
     <w:p>
       <w:pPr>
@@ -31965,9 +34668,9 @@
         </w:r>
       </w:hyperlink>
     </w:p>
-    <w:bookmarkEnd w:id="7"/>
-    <w:bookmarkEnd w:id="15"/>
-    <w:bookmarkEnd w:id="28"/>
+    <w:bookmarkEnd w:id="8"/>
+    <w:bookmarkEnd w:id="16"/>
+    <w:bookmarkEnd w:id="29"/>
     <w:p>
       <w:pPr>
         <w:pStyle w:val="EUNormal"/>
@@ -32025,14 +34728,14 @@
       <w:pPr>
         <w:pStyle w:val="EUHeading1"/>
       </w:pPr>
-      <w:bookmarkStart w:id="141" w:name="annexes"/>
-      <w:bookmarkStart w:id="142" w:name="_Toc390436036"/>
-      <w:bookmarkEnd w:id="141"/>
+      <w:bookmarkStart w:id="142" w:name="annexes"/>
+      <w:bookmarkStart w:id="143" w:name="_Toc390436036"/>
+      <w:bookmarkEnd w:id="142"/>
       <w:r>
         <w:lastRenderedPageBreak/>
         <w:t>Annexes</w:t>
       </w:r>
-      <w:bookmarkEnd w:id="142"/>
+      <w:bookmarkEnd w:id="143"/>
     </w:p>
     <w:p>
       <w:pPr>
@@ -32043,7 +34746,7 @@
       <w:pPr>
         <w:pStyle w:val="EUHeading2"/>
       </w:pPr>
-      <w:bookmarkStart w:id="143" w:name="_Toc390436037"/>
+      <w:bookmarkStart w:id="144" w:name="_Toc390436037"/>
       <w:r>
         <w:t>Annex. A</w:t>
       </w:r>
@@ -32053,7 +34756,7 @@
       <w:r>
         <w:t xml:space="preserve"> Listings</w:t>
       </w:r>
-      <w:bookmarkEnd w:id="143"/>
+      <w:bookmarkEnd w:id="144"/>
     </w:p>
     <w:p>
       <w:pPr>
@@ -49309,7 +52012,7 @@
           <w:szCs w:val="28"/>
         </w:rPr>
       </w:pPr>
-      <w:bookmarkStart w:id="144" w:name="_Toc390436038"/>
+      <w:bookmarkStart w:id="145" w:name="_Toc390436038"/>
       <w:r>
         <w:t>Annex.</w:t>
       </w:r>
@@ -49331,7 +52034,7 @@
         </w:rPr>
         <w:t>Description of Operational Phase : Online Replication And Backup</w:t>
       </w:r>
-      <w:bookmarkEnd w:id="144"/>
+      <w:bookmarkEnd w:id="145"/>
     </w:p>
     <w:p>
       <w:pPr>
@@ -49829,7 +52532,7 @@
           <w:szCs w:val="28"/>
         </w:rPr>
       </w:pPr>
-      <w:bookmarkStart w:id="145" w:name="_Toc390436039"/>
+      <w:bookmarkStart w:id="146" w:name="_Toc390436039"/>
       <w:r>
         <w:t>Annex. C -</w:t>
       </w:r>
@@ -49857,7 +52560,7 @@
         </w:rPr>
         <w:t>of Benchmark Results</w:t>
       </w:r>
-      <w:bookmarkEnd w:id="145"/>
+      <w:bookmarkEnd w:id="146"/>
     </w:p>
     <w:p>
       <w:pPr>
@@ -53001,7 +55704,7 @@
         <w:rPr>
           <w:noProof/>
         </w:rPr>
-        <w:t>30</w:t>
+        <w:t>4</w:t>
       </w:r>
     </w:fldSimple>
     <w:r>
@@ -53012,7 +55715,7 @@
         <w:rPr>
           <w:noProof/>
         </w:rPr>
-        <w:t>65</w:t>
+        <w:t>68</w:t>
       </w:r>
     </w:fldSimple>
     <w:r>
@@ -53041,7 +55744,7 @@
         <w:rPr>
           <w:noProof/>
         </w:rPr>
-        <w:t>29</w:t>
+        <w:t>3</w:t>
       </w:r>
     </w:fldSimple>
     <w:r>
@@ -53052,7 +55755,7 @@
         <w:rPr>
           <w:noProof/>
         </w:rPr>
-        <w:t>65</w:t>
+        <w:t>68</w:t>
       </w:r>
     </w:fldSimple>
   </w:p>
@@ -58121,6 +60824,119 @@
     </w:lvl>
   </w:abstractNum>
   <w:abstractNum w:abstractNumId="39">
+    <w:nsid w:val="1BF66F91"/>
+    <w:multiLevelType w:val="hybridMultilevel"/>
+    <w:tmpl w:val="D26C0068"/>
+    <w:lvl w:ilvl="0" w:tplc="7246689A">
+      <w:start w:val="1"/>
+      <w:numFmt w:val="bullet"/>
+      <w:lvlText w:val=""/>
+      <w:lvlJc w:val="left"/>
+      <w:pPr>
+        <w:ind w:left="720" w:hanging="360"/>
+      </w:pPr>
+      <w:rPr>
+        <w:rFonts w:ascii="Wingdings" w:hAnsi="Wingdings" w:hint="default"/>
+      </w:rPr>
+    </w:lvl>
+    <w:lvl w:ilvl="1" w:tplc="04090003" w:tentative="1">
+      <w:start w:val="1"/>
+      <w:numFmt w:val="bullet"/>
+      <w:lvlText w:val="o"/>
+      <w:lvlJc w:val="left"/>
+      <w:pPr>
+        <w:ind w:left="1440" w:hanging="360"/>
+      </w:pPr>
+      <w:rPr>
+        <w:rFonts w:ascii="Courier New" w:hAnsi="Courier New" w:cs="Courier New" w:hint="default"/>
+      </w:rPr>
+    </w:lvl>
+    <w:lvl w:ilvl="2" w:tplc="04090005" w:tentative="1">
+      <w:start w:val="1"/>
+      <w:numFmt w:val="bullet"/>
+      <w:lvlText w:val=""/>
+      <w:lvlJc w:val="left"/>
+      <w:pPr>
+        <w:ind w:left="2160" w:hanging="360"/>
+      </w:pPr>
+      <w:rPr>
+        <w:rFonts w:ascii="Wingdings" w:hAnsi="Wingdings" w:hint="default"/>
+      </w:rPr>
+    </w:lvl>
+    <w:lvl w:ilvl="3" w:tplc="04090001" w:tentative="1">
+      <w:start w:val="1"/>
+      <w:numFmt w:val="bullet"/>
+      <w:lvlText w:val=""/>
+      <w:lvlJc w:val="left"/>
+      <w:pPr>
+        <w:ind w:left="2880" w:hanging="360"/>
+      </w:pPr>
+      <w:rPr>
+        <w:rFonts w:ascii="Symbol" w:hAnsi="Symbol" w:hint="default"/>
+      </w:rPr>
+    </w:lvl>
+    <w:lvl w:ilvl="4" w:tplc="04090003" w:tentative="1">
+      <w:start w:val="1"/>
+      <w:numFmt w:val="bullet"/>
+      <w:lvlText w:val="o"/>
+      <w:lvlJc w:val="left"/>
+      <w:pPr>
+        <w:ind w:left="3600" w:hanging="360"/>
+      </w:pPr>
+      <w:rPr>
+        <w:rFonts w:ascii="Courier New" w:hAnsi="Courier New" w:cs="Courier New" w:hint="default"/>
+      </w:rPr>
+    </w:lvl>
+    <w:lvl w:ilvl="5" w:tplc="04090005" w:tentative="1">
+      <w:start w:val="1"/>
+      <w:numFmt w:val="bullet"/>
+      <w:lvlText w:val=""/>
+      <w:lvlJc w:val="left"/>
+      <w:pPr>
+        <w:ind w:left="4320" w:hanging="360"/>
+      </w:pPr>
+      <w:rPr>
+        <w:rFonts w:ascii="Wingdings" w:hAnsi="Wingdings" w:hint="default"/>
+      </w:rPr>
+    </w:lvl>
+    <w:lvl w:ilvl="6" w:tplc="04090001" w:tentative="1">
+      <w:start w:val="1"/>
+      <w:numFmt w:val="bullet"/>
+      <w:lvlText w:val=""/>
+      <w:lvlJc w:val="left"/>
+      <w:pPr>
+        <w:ind w:left="5040" w:hanging="360"/>
+      </w:pPr>
+      <w:rPr>
+        <w:rFonts w:ascii="Symbol" w:hAnsi="Symbol" w:hint="default"/>
+      </w:rPr>
+    </w:lvl>
+    <w:lvl w:ilvl="7" w:tplc="04090003" w:tentative="1">
+      <w:start w:val="1"/>
+      <w:numFmt w:val="bullet"/>
+      <w:lvlText w:val="o"/>
+      <w:lvlJc w:val="left"/>
+      <w:pPr>
+        <w:ind w:left="5760" w:hanging="360"/>
+      </w:pPr>
+      <w:rPr>
+        <w:rFonts w:ascii="Courier New" w:hAnsi="Courier New" w:cs="Courier New" w:hint="default"/>
+      </w:rPr>
+    </w:lvl>
+    <w:lvl w:ilvl="8" w:tplc="04090005" w:tentative="1">
+      <w:start w:val="1"/>
+      <w:numFmt w:val="bullet"/>
+      <w:lvlText w:val=""/>
+      <w:lvlJc w:val="left"/>
+      <w:pPr>
+        <w:ind w:left="6480" w:hanging="360"/>
+      </w:pPr>
+      <w:rPr>
+        <w:rFonts w:ascii="Wingdings" w:hAnsi="Wingdings" w:hint="default"/>
+      </w:rPr>
+    </w:lvl>
+  </w:abstractNum>
+  <w:abstractNum w:abstractNumId="40">
     <w:nsid w:val="2A8B5DFC"/>
     <w:multiLevelType w:val="hybridMultilevel"/>
     <w:tmpl w:val="B88EC488"/>
@@ -58233,7 +61049,7 @@
       </w:rPr>
     </w:lvl>
   </w:abstractNum>
-  <w:abstractNum w:abstractNumId="40">
+  <w:abstractNum w:abstractNumId="41">
     <w:nsid w:val="35884FC5"/>
     <w:multiLevelType w:val="hybridMultilevel"/>
     <w:tmpl w:val="0D98E3E6"/>
@@ -58346,7 +61162,7 @@
       </w:rPr>
     </w:lvl>
   </w:abstractNum>
-  <w:abstractNum w:abstractNumId="41">
+  <w:abstractNum w:abstractNumId="42">
     <w:nsid w:val="363D7E3B"/>
     <w:multiLevelType w:val="hybridMultilevel"/>
     <w:tmpl w:val="F07A32A0"/>
@@ -58459,7 +61275,7 @@
       </w:rPr>
     </w:lvl>
   </w:abstractNum>
-  <w:abstractNum w:abstractNumId="42">
+  <w:abstractNum w:abstractNumId="43">
     <w:nsid w:val="3C025186"/>
     <w:multiLevelType w:val="hybridMultilevel"/>
     <w:tmpl w:val="AD948D22"/>
@@ -58572,7 +61388,7 @@
       </w:rPr>
     </w:lvl>
   </w:abstractNum>
-  <w:abstractNum w:abstractNumId="43">
+  <w:abstractNum w:abstractNumId="44">
     <w:nsid w:val="458A726A"/>
     <w:multiLevelType w:val="hybridMultilevel"/>
     <w:tmpl w:val="2174DB2E"/>
@@ -58685,7 +61501,7 @@
       </w:rPr>
     </w:lvl>
   </w:abstractNum>
-  <w:abstractNum w:abstractNumId="44">
+  <w:abstractNum w:abstractNumId="45">
     <w:nsid w:val="48691719"/>
     <w:multiLevelType w:val="hybridMultilevel"/>
     <w:tmpl w:val="AF3AC2C0"/>
@@ -58798,7 +61614,7 @@
       </w:rPr>
     </w:lvl>
   </w:abstractNum>
-  <w:abstractNum w:abstractNumId="45">
+  <w:abstractNum w:abstractNumId="46">
     <w:nsid w:val="4D0E5518"/>
     <w:multiLevelType w:val="hybridMultilevel"/>
     <w:tmpl w:val="72104164"/>
@@ -58911,7 +61727,7 @@
       </w:rPr>
     </w:lvl>
   </w:abstractNum>
-  <w:abstractNum w:abstractNumId="46">
+  <w:abstractNum w:abstractNumId="47">
     <w:nsid w:val="53EF383D"/>
     <w:multiLevelType w:val="hybridMultilevel"/>
     <w:tmpl w:val="91DC3970"/>
@@ -59024,7 +61840,7 @@
       </w:rPr>
     </w:lvl>
   </w:abstractNum>
-  <w:abstractNum w:abstractNumId="47">
+  <w:abstractNum w:abstractNumId="48">
     <w:nsid w:val="56B81936"/>
     <w:multiLevelType w:val="hybridMultilevel"/>
     <w:tmpl w:val="CE866756"/>
@@ -59137,7 +61953,7 @@
       </w:rPr>
     </w:lvl>
   </w:abstractNum>
-  <w:abstractNum w:abstractNumId="48">
+  <w:abstractNum w:abstractNumId="49">
     <w:nsid w:val="574C4210"/>
     <w:multiLevelType w:val="hybridMultilevel"/>
     <w:tmpl w:val="6298FC84"/>
@@ -59250,7 +62066,7 @@
       </w:rPr>
     </w:lvl>
   </w:abstractNum>
-  <w:abstractNum w:abstractNumId="49">
+  <w:abstractNum w:abstractNumId="50">
     <w:nsid w:val="58BE4617"/>
     <w:multiLevelType w:val="hybridMultilevel"/>
     <w:tmpl w:val="211A430E"/>
@@ -59363,7 +62179,7 @@
       </w:rPr>
     </w:lvl>
   </w:abstractNum>
-  <w:abstractNum w:abstractNumId="50">
+  <w:abstractNum w:abstractNumId="51">
     <w:nsid w:val="59EB52CB"/>
     <w:multiLevelType w:val="hybridMultilevel"/>
     <w:tmpl w:val="ED7C6E96"/>
@@ -59476,7 +62292,7 @@
       </w:rPr>
     </w:lvl>
   </w:abstractNum>
-  <w:abstractNum w:abstractNumId="51">
+  <w:abstractNum w:abstractNumId="52">
     <w:nsid w:val="651A518C"/>
     <w:multiLevelType w:val="hybridMultilevel"/>
     <w:tmpl w:val="558E9A56"/>
@@ -59589,7 +62405,7 @@
       </w:rPr>
     </w:lvl>
   </w:abstractNum>
-  <w:abstractNum w:abstractNumId="52">
+  <w:abstractNum w:abstractNumId="53">
     <w:nsid w:val="6A423D3A"/>
     <w:multiLevelType w:val="hybridMultilevel"/>
     <w:tmpl w:val="98488D86"/>
@@ -59702,7 +62518,7 @@
       </w:rPr>
     </w:lvl>
   </w:abstractNum>
-  <w:abstractNum w:abstractNumId="53">
+  <w:abstractNum w:abstractNumId="54">
     <w:nsid w:val="6E7E1F87"/>
     <w:multiLevelType w:val="hybridMultilevel"/>
     <w:tmpl w:val="C64E2F58"/>
@@ -59815,7 +62631,7 @@
       </w:rPr>
     </w:lvl>
   </w:abstractNum>
-  <w:abstractNum w:abstractNumId="54">
+  <w:abstractNum w:abstractNumId="55">
     <w:nsid w:val="797674D4"/>
     <w:multiLevelType w:val="hybridMultilevel"/>
     <w:tmpl w:val="E86897C0"/>
@@ -60021,67 +62837,67 @@
     <w:abstractNumId w:val="33"/>
   </w:num>
   <w:num w:numId="32">
-    <w:abstractNumId w:val="54"/>
+    <w:abstractNumId w:val="55"/>
   </w:num>
   <w:num w:numId="33">
+    <w:abstractNumId w:val="49"/>
+  </w:num>
+  <w:num w:numId="34">
+    <w:abstractNumId w:val="40"/>
+  </w:num>
+  <w:num w:numId="35">
+    <w:abstractNumId w:val="45"/>
+  </w:num>
+  <w:num w:numId="36">
     <w:abstractNumId w:val="48"/>
   </w:num>
-  <w:num w:numId="34">
-    <w:abstractNumId w:val="39"/>
-  </w:num>
-  <w:num w:numId="35">
-    <w:abstractNumId w:val="44"/>
-  </w:num>
-  <w:num w:numId="36">
-    <w:abstractNumId w:val="47"/>
-  </w:num>
   <w:num w:numId="37">
-    <w:abstractNumId w:val="45"/>
+    <w:abstractNumId w:val="46"/>
   </w:num>
   <w:num w:numId="38">
     <w:abstractNumId w:val="37"/>
   </w:num>
   <w:num w:numId="39">
-    <w:abstractNumId w:val="46"/>
+    <w:abstractNumId w:val="47"/>
   </w:num>
   <w:num w:numId="40">
-    <w:abstractNumId w:val="41"/>
+    <w:abstractNumId w:val="42"/>
   </w:num>
   <w:num w:numId="41">
     <w:abstractNumId w:val="36"/>
   </w:num>
   <w:num w:numId="42">
+    <w:abstractNumId w:val="54"/>
+  </w:num>
+  <w:num w:numId="43">
+    <w:abstractNumId w:val="51"/>
+  </w:num>
+  <w:num w:numId="44">
+    <w:abstractNumId w:val="43"/>
+  </w:num>
+  <w:num w:numId="45">
     <w:abstractNumId w:val="53"/>
   </w:num>
-  <w:num w:numId="43">
+  <w:num w:numId="46">
+    <w:abstractNumId w:val="41"/>
+  </w:num>
+  <w:num w:numId="47">
     <w:abstractNumId w:val="50"/>
   </w:num>
-  <w:num w:numId="44">
-    <w:abstractNumId w:val="42"/>
-  </w:num>
-  <w:num w:numId="45">
-    <w:abstractNumId w:val="52"/>
-  </w:num>
-  <w:num w:numId="46">
-    <w:abstractNumId w:val="40"/>
-  </w:num>
-  <w:num w:numId="47">
-    <w:abstractNumId w:val="49"/>
-  </w:num>
   <w:num w:numId="48">
-    <w:abstractNumId w:val="43"/>
+    <w:abstractNumId w:val="44"/>
   </w:num>
   <w:num w:numId="49">
     <w:abstractNumId w:val="35"/>
   </w:num>
   <w:num w:numId="50">
-    <w:abstractNumId w:val="51"/>
+    <w:abstractNumId w:val="52"/>
   </w:num>
   <w:num w:numId="51">
     <w:abstractNumId w:val="38"/>
   </w:num>
   <w:num w:numId="52">
-    <w:abstractNumId w:val="45"/>
+    <w:abstractNumId w:val="46"/>
     <w:lvlOverride w:ilvl="0"/>
     <w:lvlOverride w:ilvl="1">
       <w:startOverride w:val="1"/>
@@ -60109,7 +62925,7 @@
     </w:lvlOverride>
   </w:num>
   <w:num w:numId="53">
-    <w:abstractNumId w:val="47"/>
+    <w:abstractNumId w:val="48"/>
     <w:lvlOverride w:ilvl="0"/>
     <w:lvlOverride w:ilvl="1">
       <w:startOverride w:val="1"/>
@@ -60135,6 +62951,9 @@
     <w:lvlOverride w:ilvl="8">
       <w:startOverride w:val="1"/>
     </w:lvlOverride>
+  </w:num>
+  <w:num w:numId="54">
+    <w:abstractNumId w:val="39"/>
   </w:num>
   <w:numIdMacAtCleanup w:val="48"/>
 </w:numbering>
@@ -60819,6 +63638,7 @@
   <w:style w:type="paragraph" w:customStyle="1" w:styleId="EUNormal">
     <w:name w:val="EUNormal"/>
     <w:basedOn w:val="Normal"/>
+    <w:qFormat/>
     <w:rsid w:val="00C51554"/>
     <w:pPr>
       <w:spacing w:after="120"/>
@@ -61121,6 +63941,7 @@
     <w:name w:val="EUHeading"/>
     <w:basedOn w:val="Normal"/>
     <w:next w:val="EUNormal"/>
+    <w:qFormat/>
     <w:rsid w:val="00C51554"/>
     <w:pPr>
       <w:keepNext/>
@@ -61871,7 +64692,7 @@
 </file>
 
 <file path=customXml/itemProps1.xml><?xml version="1.0" encoding="utf-8"?>
-<ds:datastoreItem xmlns:ds="http://schemas.openxmlformats.org/officeDocument/2006/customXml" ds:itemID="{D06E4515-143B-414A-977F-5FE4C872E77B}">
+<ds:datastoreItem xmlns:ds="http://schemas.openxmlformats.org/officeDocument/2006/customXml" ds:itemID="{2B17C987-BA37-43CF-A797-BD85DC2D8732}">
   <ds:schemaRefs>
     <ds:schemaRef ds:uri="http://schemas.openxmlformats.org/officeDocument/2006/bibliography"/>
   </ds:schemaRefs>

</xml_diff>

<commit_message>
Updates on SPB sepcification
</commit_message>
<xml_diff>
--- a/doc/LDBC Semantic Publishing Benchmark.docx
+++ b/doc/LDBC Semantic Publishing Benchmark.docx
@@ -389,6 +389,96 @@
         </w:tc>
       </w:tr>
     </w:tbl>
+    <w:p>
+      <w:pPr>
+        <w:pStyle w:val="EUNormal"/>
+      </w:pPr>
+    </w:p>
+    <w:p>
+      <w:pPr>
+        <w:pStyle w:val="EUNormal"/>
+      </w:pPr>
+    </w:p>
+    <w:p>
+      <w:pPr>
+        <w:pStyle w:val="EUNormal"/>
+      </w:pPr>
+    </w:p>
+    <w:p>
+      <w:pPr>
+        <w:pStyle w:val="EUNormal"/>
+      </w:pPr>
+    </w:p>
+    <w:p>
+      <w:pPr>
+        <w:pStyle w:val="EUNormal"/>
+      </w:pPr>
+    </w:p>
+    <w:p>
+      <w:pPr>
+        <w:pStyle w:val="EUNormal"/>
+      </w:pPr>
+    </w:p>
+    <w:p>
+      <w:pPr>
+        <w:pStyle w:val="EUNormal"/>
+      </w:pPr>
+    </w:p>
+    <w:p>
+      <w:pPr>
+        <w:pStyle w:val="EUNormal"/>
+      </w:pPr>
+    </w:p>
+    <w:p>
+      <w:pPr>
+        <w:pStyle w:val="EUNormal"/>
+      </w:pPr>
+    </w:p>
+    <w:p>
+      <w:pPr>
+        <w:pStyle w:val="EUNormal"/>
+      </w:pPr>
+    </w:p>
+    <w:p>
+      <w:pPr>
+        <w:pStyle w:val="EUNormal"/>
+      </w:pPr>
+    </w:p>
+    <w:p>
+      <w:pPr>
+        <w:pStyle w:val="EUNormal"/>
+      </w:pPr>
+    </w:p>
+    <w:p>
+      <w:pPr>
+        <w:pStyle w:val="EUNormal"/>
+      </w:pPr>
+    </w:p>
+    <w:p>
+      <w:pPr>
+        <w:pStyle w:val="EUNormal"/>
+      </w:pPr>
+    </w:p>
+    <w:p>
+      <w:pPr>
+        <w:pStyle w:val="EUNormal"/>
+      </w:pPr>
+    </w:p>
+    <w:p>
+      <w:pPr>
+        <w:pStyle w:val="EUNormal"/>
+      </w:pPr>
+    </w:p>
+    <w:p>
+      <w:pPr>
+        <w:pStyle w:val="EUNormal"/>
+      </w:pPr>
+    </w:p>
+    <w:p>
+      <w:pPr>
+        <w:pStyle w:val="EUNormal"/>
+      </w:pPr>
+    </w:p>
     <w:p>
       <w:pPr>
         <w:pStyle w:val="EUNormal"/>
@@ -55704,7 +55794,7 @@
         <w:rPr>
           <w:noProof/>
         </w:rPr>
-        <w:t>4</w:t>
+        <w:t>6</w:t>
       </w:r>
     </w:fldSimple>
     <w:r>
@@ -55744,7 +55834,7 @@
         <w:rPr>
           <w:noProof/>
         </w:rPr>
-        <w:t>3</w:t>
+        <w:t>5</w:t>
       </w:r>
     </w:fldSimple>
     <w:r>
@@ -64692,7 +64782,7 @@
 </file>
 
 <file path=customXml/itemProps1.xml><?xml version="1.0" encoding="utf-8"?>
-<ds:datastoreItem xmlns:ds="http://schemas.openxmlformats.org/officeDocument/2006/customXml" ds:itemID="{2B17C987-BA37-43CF-A797-BD85DC2D8732}">
+<ds:datastoreItem xmlns:ds="http://schemas.openxmlformats.org/officeDocument/2006/customXml" ds:itemID="{D0B0DFF7-0AF2-41D3-BAAA-C3751C1D820D}">
   <ds:schemaRefs>
     <ds:schemaRef ds:uri="http://schemas.openxmlformats.org/officeDocument/2006/bibliography"/>
   </ds:schemaRefs>

</xml_diff>

<commit_message>
Updated Execution Rules and Full disclosure Sections in LDBC-SPB Specification document.
</commit_message>
<xml_diff>
--- a/doc/LDBC Semantic Publishing Benchmark.docx
+++ b/doc/LDBC Semantic Publishing Benchmark.docx
@@ -26171,7 +26171,19 @@
         <w:rPr>
           <w:lang w:val="en-US"/>
         </w:rPr>
-        <w:t>warm-up time should not exceed benchmark time</w:t>
+        <w:t xml:space="preserve">warm-up time should not exceed </w:t>
+      </w:r>
+      <w:r>
+        <w:rPr>
+          <w:lang w:val="en-US"/>
+        </w:rPr>
+        <w:t xml:space="preserve">half of the </w:t>
+      </w:r>
+      <w:r>
+        <w:rPr>
+          <w:lang w:val="en-US"/>
+        </w:rPr>
+        <w:t>benchmark time</w:t>
       </w:r>
     </w:p>
     <w:p>
@@ -26270,7 +26282,109 @@
         <w:rPr>
           <w:lang w:val="en-US"/>
         </w:rPr>
-        <w:t>query substitution parameters are to be generated prior to running the benchmark</w:t>
+        <w:t xml:space="preserve">sustaining editorial operations </w:t>
+      </w:r>
+      <w:r>
+        <w:rPr>
+          <w:lang w:val="en-US"/>
+        </w:rPr>
+        <w:t xml:space="preserve">rate above a </w:t>
+      </w:r>
+      <w:r>
+        <w:rPr>
+          <w:lang w:val="en-US"/>
+        </w:rPr>
+        <w:t>threshold level is not mandatory</w:t>
+      </w:r>
+      <w:r>
+        <w:rPr>
+          <w:lang w:val="en-US"/>
+        </w:rPr>
+        <w:t>. If choosing to discard</w:t>
+      </w:r>
+      <w:r>
+        <w:rPr>
+          <w:lang w:val="en-US"/>
+        </w:rPr>
+        <w:t xml:space="preserve"> </w:t>
+      </w:r>
+      <w:r>
+        <w:rPr>
+          <w:lang w:val="en-US"/>
+        </w:rPr>
+        <w:t xml:space="preserve">editorial operations </w:t>
+      </w:r>
+      <w:r>
+        <w:rPr>
+          <w:lang w:val="en-US"/>
+        </w:rPr>
+        <w:t xml:space="preserve">rate </w:t>
+      </w:r>
+      <w:r>
+        <w:rPr>
+          <w:lang w:val="en-US"/>
+        </w:rPr>
+        <w:t>threshold</w:t>
+      </w:r>
+      <w:r>
+        <w:rPr>
+          <w:lang w:val="en-US"/>
+        </w:rPr>
+        <w:t xml:space="preserve"> check</w:t>
+      </w:r>
+      <w:r>
+        <w:rPr>
+          <w:lang w:val="en-US"/>
+        </w:rPr>
+        <w:t xml:space="preserve">  (i.e. </w:t>
+      </w:r>
+      <w:r>
+        <w:rPr>
+          <w:lang w:val="en-US"/>
+        </w:rPr>
+        <w:t xml:space="preserve">if choosing to </w:t>
+      </w:r>
+      <w:r>
+        <w:rPr>
+          <w:lang w:val="en-US"/>
+        </w:rPr>
+        <w:t xml:space="preserve">discard previous three </w:t>
+      </w:r>
+      <w:r>
+        <w:rPr>
+          <w:lang w:val="en-US"/>
+        </w:rPr>
+        <w:t>bullet</w:t>
+      </w:r>
+      <w:r>
+        <w:rPr>
+          <w:lang w:val="en-US"/>
+        </w:rPr>
+        <w:t xml:space="preserve"> points)</w:t>
+      </w:r>
+      <w:r>
+        <w:rPr>
+          <w:lang w:val="en-US"/>
+        </w:rPr>
+        <w:t xml:space="preserve"> </w:t>
+      </w:r>
+      <w:r>
+        <w:rPr>
+          <w:lang w:val="en-US"/>
+        </w:rPr>
+        <w:t>- that should be</w:t>
+      </w:r>
+      <w:r>
+        <w:rPr>
+          <w:lang w:val="en-US"/>
+        </w:rPr>
+        <w:t xml:space="preserve"> stated explicitly.</w:t>
+      </w:r>
+      <w:r>
+        <w:rPr>
+          <w:lang w:val="en-US"/>
+        </w:rPr>
+        <w:t xml:space="preserve"> </w:t>
       </w:r>
     </w:p>
     <w:p>
@@ -26289,7 +26403,7 @@
         <w:rPr>
           <w:lang w:val="en-US"/>
         </w:rPr>
-        <w:t>run on a 'cold' database - right before running the benchmark, RDF Database System should be started and no data should be stored in it</w:t>
+        <w:t>query substitution parameters are to be generated prior to running the benchmark</w:t>
       </w:r>
     </w:p>
     <w:p>
@@ -26308,6 +26422,31 @@
         <w:rPr>
           <w:lang w:val="en-US"/>
         </w:rPr>
+        <w:t>run on a 'cold' database - right before running the benchmark, RDF Database System should be started and no data should be stored in it</w:t>
+      </w:r>
+      <w:r>
+        <w:rPr>
+          <w:lang w:val="en-US"/>
+        </w:rPr>
+        <w:t>, except SPB's ontologies, reference knowledge datasets and generated synthetic data.</w:t>
+      </w:r>
+    </w:p>
+    <w:p>
+      <w:pPr>
+        <w:pStyle w:val="EUNormal"/>
+        <w:numPr>
+          <w:ilvl w:val="0"/>
+          <w:numId w:val="53"/>
+        </w:numPr>
+        <w:ind w:left="720"/>
+        <w:rPr>
+          <w:lang w:val="en-US"/>
+        </w:rPr>
+      </w:pPr>
+      <w:r>
+        <w:rPr>
+          <w:lang w:val="en-US"/>
+        </w:rPr>
         <w:t>serialization format for generated data should be context aware, e.g. N-Quads</w:t>
       </w:r>
     </w:p>
@@ -26351,6 +26490,7 @@
         </w:numPr>
       </w:pPr>
       <w:r>
+        <w:lastRenderedPageBreak/>
         <w:t xml:space="preserve">properties in definitions.properties file. All properties can be modified to alter the </w:t>
       </w:r>
       <w:r>
@@ -26369,7 +26509,6 @@
         </w:numPr>
       </w:pPr>
       <w:r>
-        <w:lastRenderedPageBreak/>
         <w:t>aggregation, editorial and conformance queries are saved to template files allowing the user to view or modify each one. e.g. a reason for modification could be to alter a query template (as long as end result produced by it is the same) to enable a non-standard feature provided by certain database engine. Modifications to query templates are acceptable only if modified version produces equal result to the original query. Each modification of query templates needs to be disclosed;</w:t>
       </w:r>
     </w:p>
@@ -26446,6 +26585,36 @@
       </w:pPr>
       <w:r>
         <w:t>Number of aggregation and editorial agents configured to execute queries and operations</w:t>
+      </w:r>
+    </w:p>
+    <w:p>
+      <w:pPr>
+        <w:pStyle w:val="EUNormal"/>
+        <w:numPr>
+          <w:ilvl w:val="0"/>
+          <w:numId w:val="20"/>
+        </w:numPr>
+      </w:pPr>
+      <w:r>
+        <w:t>Benchmark driver's time to load generated synthetic data</w:t>
+      </w:r>
+    </w:p>
+    <w:p>
+      <w:pPr>
+        <w:pStyle w:val="EUNormal"/>
+        <w:numPr>
+          <w:ilvl w:val="0"/>
+          <w:numId w:val="20"/>
+        </w:numPr>
+        <w:rPr>
+          <w:lang w:val="en-US"/>
+        </w:rPr>
+      </w:pPr>
+      <w:r>
+        <w:rPr>
+          <w:lang w:val="en-US"/>
+        </w:rPr>
+        <w:t>A report of query validation results should be included</w:t>
       </w:r>
     </w:p>
     <w:p>
@@ -55794,7 +55963,7 @@
         <w:rPr>
           <w:noProof/>
         </w:rPr>
-        <w:t>6</w:t>
+        <w:t>32</w:t>
       </w:r>
     </w:fldSimple>
     <w:r>
@@ -55834,7 +56003,7 @@
         <w:rPr>
           <w:noProof/>
         </w:rPr>
-        <w:t>5</w:t>
+        <w:t>31</w:t>
       </w:r>
     </w:fldSimple>
     <w:r>
@@ -64782,7 +64951,7 @@
 </file>
 
 <file path=customXml/itemProps1.xml><?xml version="1.0" encoding="utf-8"?>
-<ds:datastoreItem xmlns:ds="http://schemas.openxmlformats.org/officeDocument/2006/customXml" ds:itemID="{D0B0DFF7-0AF2-41D3-BAAA-C3751C1D820D}">
+<ds:datastoreItem xmlns:ds="http://schemas.openxmlformats.org/officeDocument/2006/customXml" ds:itemID="{B2362E3E-C2DB-4838-9000-D0C0ED78F8D6}">
   <ds:schemaRefs>
     <ds:schemaRef ds:uri="http://schemas.openxmlformats.org/officeDocument/2006/bibliography"/>
   </ds:schemaRefs>

</xml_diff>

<commit_message>
Updates on properties names and their corresponding parts in documentation
</commit_message>
<xml_diff>
--- a/doc/LDBC Semantic Publishing Benchmark.docx
+++ b/doc/LDBC Semantic Publishing Benchmark.docx
@@ -28938,10 +28938,22 @@
         <w:t>model</w:t>
       </w:r>
       <w:r>
+        <w:t xml:space="preserve">. This property overrides definitions.properties' parameters : </w:t>
+      </w:r>
+      <w:r>
         <w:rPr>
           <w:i/>
         </w:rPr>
-        <w:t>, d</w:t>
+        <w:t>majorEvents, minorEvents, correlationsAmount</w:t>
+      </w:r>
+      <w:r>
+        <w:t xml:space="preserve">. </w:t>
+      </w:r>
+      <w:r>
+        <w:rPr>
+          <w:i/>
+        </w:rPr>
+        <w:t>D</w:t>
       </w:r>
       <w:r>
         <w:rPr>
@@ -30488,7 +30500,7 @@
           <w:b/>
           <w:i/>
         </w:rPr>
-        <w:t>majorEventsPerYear</w:t>
+        <w:t>majorEvents</w:t>
       </w:r>
       <w:r>
         <w:rPr>
@@ -30507,7 +30519,16 @@
         <w:t>major</w:t>
       </w:r>
       <w:r>
-        <w:t xml:space="preserve"> events that could happen in one year. Each major event will be tagged by a number of Creative Works which w</w:t>
+        <w:t xml:space="preserve"> even</w:t>
+      </w:r>
+      <w:r>
+        <w:t xml:space="preserve">ts that could </w:t>
+      </w:r>
+      <w:r>
+        <w:t>happen during data generation period</w:t>
+      </w:r>
+      <w:r>
+        <w:t>. Each major event will be tagged by a number of Creative Works which w</w:t>
       </w:r>
       <w:r>
         <w:t>ill decay exponentially in time</w:t>
@@ -30530,7 +30551,7 @@
           <w:b/>
           <w:i/>
         </w:rPr>
-        <w:t>minorEventsPerYear</w:t>
+        <w:t>minorEvents</w:t>
       </w:r>
       <w:r>
         <w:rPr>
@@ -30555,7 +30576,16 @@
         <w:t>minor</w:t>
       </w:r>
       <w:r>
-        <w:t xml:space="preserve"> events that could happen in one year. Each minor event will be tagged by a number of Creative Works which will decay exponentially in time</w:t>
+        <w:t xml:space="preserve"> even</w:t>
+      </w:r>
+      <w:r>
+        <w:t xml:space="preserve">ts that could </w:t>
+      </w:r>
+      <w:r>
+        <w:t>happen during data generation period</w:t>
+      </w:r>
+      <w:r>
+        <w:t>. Each minor event will be tagged by a number of Creative Works which will decay exponentially in time</w:t>
       </w:r>
     </w:p>
     <w:p>
@@ -55963,7 +55993,7 @@
         <w:rPr>
           <w:noProof/>
         </w:rPr>
-        <w:t>32</w:t>
+        <w:t>34</w:t>
       </w:r>
     </w:fldSimple>
     <w:r>
@@ -56003,7 +56033,7 @@
         <w:rPr>
           <w:noProof/>
         </w:rPr>
-        <w:t>31</w:t>
+        <w:t>35</w:t>
       </w:r>
     </w:fldSimple>
     <w:r>
@@ -64951,7 +64981,7 @@
 </file>
 
 <file path=customXml/itemProps1.xml><?xml version="1.0" encoding="utf-8"?>
-<ds:datastoreItem xmlns:ds="http://schemas.openxmlformats.org/officeDocument/2006/customXml" ds:itemID="{B2362E3E-C2DB-4838-9000-D0C0ED78F8D6}">
+<ds:datastoreItem xmlns:ds="http://schemas.openxmlformats.org/officeDocument/2006/customXml" ds:itemID="{1A79AC0F-E8FF-4CEE-8FEA-327BB5EDD69A}">
   <ds:schemaRefs>
     <ds:schemaRef ds:uri="http://schemas.openxmlformats.org/officeDocument/2006/bibliography"/>
   </ds:schemaRefs>

</xml_diff>